<commit_message>
Populate table with odds ratios
</commit_message>
<xml_diff>
--- a/results/table3.docx
+++ b/results/table3.docx
@@ -4,7 +4,7 @@
   <w:body>
     <w:tbl>
       <w:tblPr>
-        <w:tblStyle w:val="MediumGrid3-Accent1"/>
+        <w:tblStyle w:val="TableGrid"/>
         <w:tblW w:type="auto" w:w="0"/>
         <w:tblLook w:firstColumn="1" w:firstRow="1" w:lastColumn="0" w:lastRow="0" w:noHBand="0" w:noVBand="1" w:val="04A0"/>
       </w:tblPr>
@@ -48,19 +48,31 @@
           <w:tcPr>
             <w:tcW w:type="dxa" w:w="2160"/>
           </w:tcPr>
-          <w:p/>
+          <w:p>
+            <w:r>
+              <w:t>DIED</w:t>
+            </w:r>
+          </w:p>
         </w:tc>
         <w:tc>
           <w:tcPr>
             <w:tcW w:type="dxa" w:w="2160"/>
           </w:tcPr>
-          <w:p/>
+          <w:p>
+            <w:r>
+              <w:t>LOS</w:t>
+            </w:r>
+          </w:p>
         </w:tc>
         <w:tc>
           <w:tcPr>
             <w:tcW w:type="dxa" w:w="2160"/>
           </w:tcPr>
-          <w:p/>
+          <w:p>
+            <w:r>
+              <w:t>anastomotic_leak</w:t>
+            </w:r>
+          </w:p>
         </w:tc>
       </w:tr>
       <w:tr>
@@ -68,7 +80,305 @@
           <w:tcPr>
             <w:tcW w:type="dxa" w:w="2160"/>
           </w:tcPr>
-          <w:p/>
+          <w:p>
+            <w:r>
+              <w:t>AGE</w:t>
+            </w:r>
+          </w:p>
+        </w:tc>
+        <w:tc>
+          <w:tcPr>
+            <w:tcW w:type="dxa" w:w="2160"/>
+          </w:tcPr>
+          <w:p>
+            <w:r>
+              <w:t>3.23; &lt; 0.001</w:t>
+            </w:r>
+          </w:p>
+        </w:tc>
+        <w:tc>
+          <w:tcPr>
+            <w:tcW w:type="dxa" w:w="2160"/>
+          </w:tcPr>
+          <w:p>
+            <w:r>
+              <w:t>1.86; &lt; 0.001</w:t>
+            </w:r>
+          </w:p>
+        </w:tc>
+        <w:tc>
+          <w:tcPr>
+            <w:tcW w:type="dxa" w:w="2160"/>
+          </w:tcPr>
+          <w:p>
+            <w:r>
+              <w:t>0.80; 0.205</w:t>
+            </w:r>
+          </w:p>
+        </w:tc>
+      </w:tr>
+      <w:tr>
+        <w:tc>
+          <w:tcPr>
+            <w:tcW w:type="dxa" w:w="2160"/>
+          </w:tcPr>
+          <w:p>
+            <w:r>
+              <w:t>APRDRG_Risk_Mortality</w:t>
+            </w:r>
+          </w:p>
+        </w:tc>
+        <w:tc>
+          <w:tcPr>
+            <w:tcW w:type="dxa" w:w="2160"/>
+          </w:tcPr>
+          <w:p>
+            <w:r>
+              <w:t>53.71; &lt; 0.001</w:t>
+            </w:r>
+          </w:p>
+        </w:tc>
+        <w:tc>
+          <w:tcPr>
+            <w:tcW w:type="dxa" w:w="2160"/>
+          </w:tcPr>
+          <w:p>
+            <w:r>
+              <w:t>10.53; &lt; 0.001</w:t>
+            </w:r>
+          </w:p>
+        </w:tc>
+        <w:tc>
+          <w:tcPr>
+            <w:tcW w:type="dxa" w:w="2160"/>
+          </w:tcPr>
+          <w:p>
+            <w:r>
+              <w:t>17.78; &lt; 0.001</w:t>
+            </w:r>
+          </w:p>
+        </w:tc>
+      </w:tr>
+      <w:tr>
+        <w:tc>
+          <w:tcPr>
+            <w:tcW w:type="dxa" w:w="2160"/>
+          </w:tcPr>
+          <w:p>
+            <w:r>
+              <w:t>APRDRG_Severity</w:t>
+            </w:r>
+          </w:p>
+        </w:tc>
+        <w:tc>
+          <w:tcPr>
+            <w:tcW w:type="dxa" w:w="2160"/>
+          </w:tcPr>
+          <w:p>
+            <w:r>
+              <w:t>37.72; &lt; 0.001</w:t>
+            </w:r>
+          </w:p>
+        </w:tc>
+        <w:tc>
+          <w:tcPr>
+            <w:tcW w:type="dxa" w:w="2160"/>
+          </w:tcPr>
+          <w:p>
+            <w:r>
+              <w:t>15.67; &lt; 0.001</w:t>
+            </w:r>
+          </w:p>
+        </w:tc>
+        <w:tc>
+          <w:tcPr>
+            <w:tcW w:type="dxa" w:w="2160"/>
+          </w:tcPr>
+          <w:p>
+            <w:r>
+              <w:t>27.88; &lt; 0.001</w:t>
+            </w:r>
+          </w:p>
+        </w:tc>
+      </w:tr>
+      <w:tr>
+        <w:tc>
+          <w:tcPr>
+            <w:tcW w:type="dxa" w:w="2160"/>
+          </w:tcPr>
+          <w:p>
+            <w:r>
+              <w:t>ZIPINC_QRTL</w:t>
+            </w:r>
+          </w:p>
+        </w:tc>
+        <w:tc>
+          <w:tcPr>
+            <w:tcW w:type="dxa" w:w="2160"/>
+          </w:tcPr>
+          <w:p>
+            <w:r>
+              <w:t>1.15; 0.452</w:t>
+            </w:r>
+          </w:p>
+        </w:tc>
+        <w:tc>
+          <w:tcPr>
+            <w:tcW w:type="dxa" w:w="2160"/>
+          </w:tcPr>
+          <w:p>
+            <w:r>
+              <w:t>1.36; &lt; 0.001</w:t>
+            </w:r>
+          </w:p>
+        </w:tc>
+        <w:tc>
+          <w:tcPr>
+            <w:tcW w:type="dxa" w:w="2160"/>
+          </w:tcPr>
+          <w:p>
+            <w:r>
+              <w:t>1.34; 0.103</w:t>
+            </w:r>
+          </w:p>
+        </w:tc>
+      </w:tr>
+      <w:tr>
+        <w:tc>
+          <w:tcPr>
+            <w:tcW w:type="dxa" w:w="2160"/>
+          </w:tcPr>
+          <w:p>
+            <w:r>
+              <w:t>lap</w:t>
+            </w:r>
+          </w:p>
+        </w:tc>
+        <w:tc>
+          <w:tcPr>
+            <w:tcW w:type="dxa" w:w="2160"/>
+          </w:tcPr>
+          <w:p>
+            <w:r>
+              <w:t>0.82; 1.000</w:t>
+            </w:r>
+          </w:p>
+        </w:tc>
+        <w:tc>
+          <w:tcPr>
+            <w:tcW w:type="dxa" w:w="2160"/>
+          </w:tcPr>
+          <w:p>
+            <w:r>
+              <w:t>1.07; 0.727</w:t>
+            </w:r>
+          </w:p>
+        </w:tc>
+        <w:tc>
+          <w:tcPr>
+            <w:tcW w:type="dxa" w:w="2160"/>
+          </w:tcPr>
+          <w:p>
+            <w:r>
+              <w:t>1.15; 0.781</w:t>
+            </w:r>
+          </w:p>
+        </w:tc>
+      </w:tr>
+      <w:tr>
+        <w:tc>
+          <w:tcPr>
+            <w:tcW w:type="dxa" w:w="2160"/>
+          </w:tcPr>
+          <w:p>
+            <w:r>
+              <w:t>sex_0.0</w:t>
+            </w:r>
+          </w:p>
+        </w:tc>
+        <w:tc>
+          <w:tcPr>
+            <w:tcW w:type="dxa" w:w="2160"/>
+          </w:tcPr>
+          <w:p>
+            <w:r>
+              <w:t>1.60; 0.004</w:t>
+            </w:r>
+          </w:p>
+        </w:tc>
+        <w:tc>
+          <w:tcPr>
+            <w:tcW w:type="dxa" w:w="2160"/>
+          </w:tcPr>
+          <w:p>
+            <w:r>
+              <w:t>1.46; &lt; 0.001</w:t>
+            </w:r>
+          </w:p>
+        </w:tc>
+        <w:tc>
+          <w:tcPr>
+            <w:tcW w:type="dxa" w:w="2160"/>
+          </w:tcPr>
+          <w:p>
+            <w:r>
+              <w:t>1.58; 0.006</w:t>
+            </w:r>
+          </w:p>
+        </w:tc>
+      </w:tr>
+      <w:tr>
+        <w:tc>
+          <w:tcPr>
+            <w:tcW w:type="dxa" w:w="2160"/>
+          </w:tcPr>
+          <w:p>
+            <w:r>
+              <w:t>sex_1.0</w:t>
+            </w:r>
+          </w:p>
+        </w:tc>
+        <w:tc>
+          <w:tcPr>
+            <w:tcW w:type="dxa" w:w="2160"/>
+          </w:tcPr>
+          <w:p>
+            <w:r>
+              <w:t>0.63; 0.005</w:t>
+            </w:r>
+          </w:p>
+        </w:tc>
+        <w:tc>
+          <w:tcPr>
+            <w:tcW w:type="dxa" w:w="2160"/>
+          </w:tcPr>
+          <w:p>
+            <w:r>
+              <w:t>0.69; &lt; 0.001</w:t>
+            </w:r>
+          </w:p>
+        </w:tc>
+        <w:tc>
+          <w:tcPr>
+            <w:tcW w:type="dxa" w:w="2160"/>
+          </w:tcPr>
+          <w:p>
+            <w:r>
+              <w:t>0.63; 0.006</w:t>
+            </w:r>
+          </w:p>
+        </w:tc>
+      </w:tr>
+      <w:tr>
+        <w:tc>
+          <w:tcPr>
+            <w:tcW w:type="dxa" w:w="2160"/>
+          </w:tcPr>
+          <w:p>
+            <w:r>
+              <w:t>sex_nan</w:t>
+            </w:r>
+          </w:p>
         </w:tc>
         <w:tc>
           <w:tcPr>
@@ -94,7 +404,179 @@
           <w:tcPr>
             <w:tcW w:type="dxa" w:w="2160"/>
           </w:tcPr>
-          <w:p/>
+          <w:p>
+            <w:r>
+              <w:t>payer_1.0</w:t>
+            </w:r>
+          </w:p>
+        </w:tc>
+        <w:tc>
+          <w:tcPr>
+            <w:tcW w:type="dxa" w:w="2160"/>
+          </w:tcPr>
+          <w:p>
+            <w:r>
+              <w:t>3.51; &lt; 0.001</w:t>
+            </w:r>
+          </w:p>
+        </w:tc>
+        <w:tc>
+          <w:tcPr>
+            <w:tcW w:type="dxa" w:w="2160"/>
+          </w:tcPr>
+          <w:p>
+            <w:r>
+              <w:t>1.69; &lt; 0.001</w:t>
+            </w:r>
+          </w:p>
+        </w:tc>
+        <w:tc>
+          <w:tcPr>
+            <w:tcW w:type="dxa" w:w="2160"/>
+          </w:tcPr>
+          <w:p>
+            <w:r>
+              <w:t>0.75; 0.092</w:t>
+            </w:r>
+          </w:p>
+        </w:tc>
+      </w:tr>
+      <w:tr>
+        <w:tc>
+          <w:tcPr>
+            <w:tcW w:type="dxa" w:w="2160"/>
+          </w:tcPr>
+          <w:p>
+            <w:r>
+              <w:t>payer_2.0</w:t>
+            </w:r>
+          </w:p>
+        </w:tc>
+        <w:tc>
+          <w:tcPr>
+            <w:tcW w:type="dxa" w:w="2160"/>
+          </w:tcPr>
+          <w:p>
+            <w:r>
+              <w:t>1.08; 0.811</w:t>
+            </w:r>
+          </w:p>
+        </w:tc>
+        <w:tc>
+          <w:tcPr>
+            <w:tcW w:type="dxa" w:w="2160"/>
+          </w:tcPr>
+          <w:p>
+            <w:r>
+              <w:t>1.18; 0.247</w:t>
+            </w:r>
+          </w:p>
+        </w:tc>
+        <w:tc>
+          <w:tcPr>
+            <w:tcW w:type="dxa" w:w="2160"/>
+          </w:tcPr>
+          <w:p>
+            <w:r>
+              <w:t>2.36; 0.014</w:t>
+            </w:r>
+          </w:p>
+        </w:tc>
+      </w:tr>
+      <w:tr>
+        <w:tc>
+          <w:tcPr>
+            <w:tcW w:type="dxa" w:w="2160"/>
+          </w:tcPr>
+          <w:p>
+            <w:r>
+              <w:t>payer_3.0</w:t>
+            </w:r>
+          </w:p>
+        </w:tc>
+        <w:tc>
+          <w:tcPr>
+            <w:tcW w:type="dxa" w:w="2160"/>
+          </w:tcPr>
+          <w:p>
+            <w:r>
+              <w:t>0.25; &lt; 0.001</w:t>
+            </w:r>
+          </w:p>
+        </w:tc>
+        <w:tc>
+          <w:tcPr>
+            <w:tcW w:type="dxa" w:w="2160"/>
+          </w:tcPr>
+          <w:p>
+            <w:r>
+              <w:t>0.56; &lt; 0.001</w:t>
+            </w:r>
+          </w:p>
+        </w:tc>
+        <w:tc>
+          <w:tcPr>
+            <w:tcW w:type="dxa" w:w="2160"/>
+          </w:tcPr>
+          <w:p>
+            <w:r>
+              <w:t>0.98; 0.931</w:t>
+            </w:r>
+          </w:p>
+        </w:tc>
+      </w:tr>
+      <w:tr>
+        <w:tc>
+          <w:tcPr>
+            <w:tcW w:type="dxa" w:w="2160"/>
+          </w:tcPr>
+          <w:p>
+            <w:r>
+              <w:t>payer_4.0</w:t>
+            </w:r>
+          </w:p>
+        </w:tc>
+        <w:tc>
+          <w:tcPr>
+            <w:tcW w:type="dxa" w:w="2160"/>
+          </w:tcPr>
+          <w:p>
+            <w:r>
+              <w:t>0.62; 1.000</w:t>
+            </w:r>
+          </w:p>
+        </w:tc>
+        <w:tc>
+          <w:tcPr>
+            <w:tcW w:type="dxa" w:w="2160"/>
+          </w:tcPr>
+          <w:p>
+            <w:r>
+              <w:t>1.02; 0.896</w:t>
+            </w:r>
+          </w:p>
+        </w:tc>
+        <w:tc>
+          <w:tcPr>
+            <w:tcW w:type="dxa" w:w="2160"/>
+          </w:tcPr>
+          <w:p>
+            <w:r>
+              <w:t>2.69; 0.068</w:t>
+            </w:r>
+          </w:p>
+        </w:tc>
+      </w:tr>
+      <w:tr>
+        <w:tc>
+          <w:tcPr>
+            <w:tcW w:type="dxa" w:w="2160"/>
+          </w:tcPr>
+          <w:p>
+            <w:r>
+              <w:t>payer_5.0</w:t>
+            </w:r>
+          </w:p>
         </w:tc>
         <w:tc>
           <w:tcPr>
@@ -120,7 +602,53 @@
           <w:tcPr>
             <w:tcW w:type="dxa" w:w="2160"/>
           </w:tcPr>
-          <w:p/>
+          <w:p>
+            <w:r>
+              <w:t>payer_6.0</w:t>
+            </w:r>
+          </w:p>
+        </w:tc>
+        <w:tc>
+          <w:tcPr>
+            <w:tcW w:type="dxa" w:w="2160"/>
+          </w:tcPr>
+          <w:p>
+            <w:r>
+              <w:t>0.37; 0.528</w:t>
+            </w:r>
+          </w:p>
+        </w:tc>
+        <w:tc>
+          <w:tcPr>
+            <w:tcW w:type="dxa" w:w="2160"/>
+          </w:tcPr>
+          <w:p>
+            <w:r>
+              <w:t>0.62; 0.053</w:t>
+            </w:r>
+          </w:p>
+        </w:tc>
+        <w:tc>
+          <w:tcPr>
+            <w:tcW w:type="dxa" w:w="2160"/>
+          </w:tcPr>
+          <w:p>
+            <w:r>
+              <w:t>2.01; 0.114</w:t>
+            </w:r>
+          </w:p>
+        </w:tc>
+      </w:tr>
+      <w:tr>
+        <w:tc>
+          <w:tcPr>
+            <w:tcW w:type="dxa" w:w="2160"/>
+          </w:tcPr>
+          <w:p>
+            <w:r>
+              <w:t>payer_nan</w:t>
+            </w:r>
+          </w:p>
         </w:tc>
         <w:tc>
           <w:tcPr>
@@ -146,7 +674,179 @@
           <w:tcPr>
             <w:tcW w:type="dxa" w:w="2160"/>
           </w:tcPr>
-          <w:p/>
+          <w:p>
+            <w:r>
+              <w:t>race_1.0</w:t>
+            </w:r>
+          </w:p>
+        </w:tc>
+        <w:tc>
+          <w:tcPr>
+            <w:tcW w:type="dxa" w:w="2160"/>
+          </w:tcPr>
+          <w:p>
+            <w:r>
+              <w:t>0.95; 0.797</w:t>
+            </w:r>
+          </w:p>
+        </w:tc>
+        <w:tc>
+          <w:tcPr>
+            <w:tcW w:type="dxa" w:w="2160"/>
+          </w:tcPr>
+          <w:p>
+            <w:r>
+              <w:t>0.93; 0.190</w:t>
+            </w:r>
+          </w:p>
+        </w:tc>
+        <w:tc>
+          <w:tcPr>
+            <w:tcW w:type="dxa" w:w="2160"/>
+          </w:tcPr>
+          <w:p>
+            <w:r>
+              <w:t>0.89; 0.541</w:t>
+            </w:r>
+          </w:p>
+        </w:tc>
+      </w:tr>
+      <w:tr>
+        <w:tc>
+          <w:tcPr>
+            <w:tcW w:type="dxa" w:w="2160"/>
+          </w:tcPr>
+          <w:p>
+            <w:r>
+              <w:t>race_2.0</w:t>
+            </w:r>
+          </w:p>
+        </w:tc>
+        <w:tc>
+          <w:tcPr>
+            <w:tcW w:type="dxa" w:w="2160"/>
+          </w:tcPr>
+          <w:p>
+            <w:r>
+              <w:t>0.76; 0.466</w:t>
+            </w:r>
+          </w:p>
+        </w:tc>
+        <w:tc>
+          <w:tcPr>
+            <w:tcW w:type="dxa" w:w="2160"/>
+          </w:tcPr>
+          <w:p>
+            <w:r>
+              <w:t>1.12; 0.215</w:t>
+            </w:r>
+          </w:p>
+        </w:tc>
+        <w:tc>
+          <w:tcPr>
+            <w:tcW w:type="dxa" w:w="2160"/>
+          </w:tcPr>
+          <w:p>
+            <w:r>
+              <w:t>0.97; 1.000</w:t>
+            </w:r>
+          </w:p>
+        </w:tc>
+      </w:tr>
+      <w:tr>
+        <w:tc>
+          <w:tcPr>
+            <w:tcW w:type="dxa" w:w="2160"/>
+          </w:tcPr>
+          <w:p>
+            <w:r>
+              <w:t>race_3.0</w:t>
+            </w:r>
+          </w:p>
+        </w:tc>
+        <w:tc>
+          <w:tcPr>
+            <w:tcW w:type="dxa" w:w="2160"/>
+          </w:tcPr>
+          <w:p>
+            <w:r>
+              <w:t>0.97; 1.000</w:t>
+            </w:r>
+          </w:p>
+        </w:tc>
+        <w:tc>
+          <w:tcPr>
+            <w:tcW w:type="dxa" w:w="2160"/>
+          </w:tcPr>
+          <w:p>
+            <w:r>
+              <w:t>0.92; 0.574</w:t>
+            </w:r>
+          </w:p>
+        </w:tc>
+        <w:tc>
+          <w:tcPr>
+            <w:tcW w:type="dxa" w:w="2160"/>
+          </w:tcPr>
+          <w:p>
+            <w:r>
+              <w:t>1.48; 0.236</w:t>
+            </w:r>
+          </w:p>
+        </w:tc>
+      </w:tr>
+      <w:tr>
+        <w:tc>
+          <w:tcPr>
+            <w:tcW w:type="dxa" w:w="2160"/>
+          </w:tcPr>
+          <w:p>
+            <w:r>
+              <w:t>race_4.0</w:t>
+            </w:r>
+          </w:p>
+        </w:tc>
+        <w:tc>
+          <w:tcPr>
+            <w:tcW w:type="dxa" w:w="2160"/>
+          </w:tcPr>
+          <w:p>
+            <w:r>
+              <w:t>0.40; 0.524</w:t>
+            </w:r>
+          </w:p>
+        </w:tc>
+        <w:tc>
+          <w:tcPr>
+            <w:tcW w:type="dxa" w:w="2160"/>
+          </w:tcPr>
+          <w:p>
+            <w:r>
+              <w:t>0.67; 0.114</w:t>
+            </w:r>
+          </w:p>
+        </w:tc>
+        <w:tc>
+          <w:tcPr>
+            <w:tcW w:type="dxa" w:w="2160"/>
+          </w:tcPr>
+          <w:p>
+            <w:r>
+              <w:t>0.84; 1.000</w:t>
+            </w:r>
+          </w:p>
+        </w:tc>
+      </w:tr>
+      <w:tr>
+        <w:tc>
+          <w:tcPr>
+            <w:tcW w:type="dxa" w:w="2160"/>
+          </w:tcPr>
+          <w:p>
+            <w:r>
+              <w:t>race_5.0</w:t>
+            </w:r>
+          </w:p>
         </w:tc>
         <w:tc>
           <w:tcPr>
@@ -172,7 +872,137 @@
           <w:tcPr>
             <w:tcW w:type="dxa" w:w="2160"/>
           </w:tcPr>
-          <w:p/>
+          <w:p>
+            <w:r>
+              <w:t>race_6.0</w:t>
+            </w:r>
+          </w:p>
+        </w:tc>
+        <w:tc>
+          <w:tcPr>
+            <w:tcW w:type="dxa" w:w="2160"/>
+          </w:tcPr>
+          <w:p>
+            <w:r>
+              <w:t>1.15; 0.748</w:t>
+            </w:r>
+          </w:p>
+        </w:tc>
+        <w:tc>
+          <w:tcPr>
+            <w:tcW w:type="dxa" w:w="2160"/>
+          </w:tcPr>
+          <w:p>
+            <w:r>
+              <w:t>0.95; 0.919</w:t>
+            </w:r>
+          </w:p>
+        </w:tc>
+        <w:tc>
+          <w:tcPr>
+            <w:tcW w:type="dxa" w:w="2160"/>
+          </w:tcPr>
+          <w:p>
+            <w:r>
+              <w:t>1.20; 0.742</w:t>
+            </w:r>
+          </w:p>
+        </w:tc>
+      </w:tr>
+      <w:tr>
+        <w:tc>
+          <w:tcPr>
+            <w:tcW w:type="dxa" w:w="2160"/>
+          </w:tcPr>
+          <w:p>
+            <w:r>
+              <w:t>race_nan</w:t>
+            </w:r>
+          </w:p>
+        </w:tc>
+        <w:tc>
+          <w:tcPr>
+            <w:tcW w:type="dxa" w:w="2160"/>
+          </w:tcPr>
+          <w:p>
+            <w:r>
+              <w:t>1.22; 0.334</w:t>
+            </w:r>
+          </w:p>
+        </w:tc>
+        <w:tc>
+          <w:tcPr>
+            <w:tcW w:type="dxa" w:w="2160"/>
+          </w:tcPr>
+          <w:p>
+            <w:r>
+              <w:t>1.13; 0.086</w:t>
+            </w:r>
+          </w:p>
+        </w:tc>
+        <w:tc>
+          <w:tcPr>
+            <w:tcW w:type="dxa" w:w="2160"/>
+          </w:tcPr>
+          <w:p>
+            <w:r>
+              <w:t>1.03; 0.913</w:t>
+            </w:r>
+          </w:p>
+        </w:tc>
+      </w:tr>
+      <w:tr>
+        <w:tc>
+          <w:tcPr>
+            <w:tcW w:type="dxa" w:w="2160"/>
+          </w:tcPr>
+          <w:p>
+            <w:r>
+              <w:t>transfer_0.0</w:t>
+            </w:r>
+          </w:p>
+        </w:tc>
+        <w:tc>
+          <w:tcPr>
+            <w:tcW w:type="dxa" w:w="2160"/>
+          </w:tcPr>
+          <w:p>
+            <w:r>
+              <w:t>0.73; 0.080</w:t>
+            </w:r>
+          </w:p>
+        </w:tc>
+        <w:tc>
+          <w:tcPr>
+            <w:tcW w:type="dxa" w:w="2160"/>
+          </w:tcPr>
+          <w:p>
+            <w:r>
+              <w:t>0.71; &lt; 0.001</w:t>
+            </w:r>
+          </w:p>
+        </w:tc>
+        <w:tc>
+          <w:tcPr>
+            <w:tcW w:type="dxa" w:w="2160"/>
+          </w:tcPr>
+          <w:p>
+            <w:r>
+              <w:t>2.42; &lt; 0.001</w:t>
+            </w:r>
+          </w:p>
+        </w:tc>
+      </w:tr>
+      <w:tr>
+        <w:tc>
+          <w:tcPr>
+            <w:tcW w:type="dxa" w:w="2160"/>
+          </w:tcPr>
+          <w:p>
+            <w:r>
+              <w:t>transfer_1.0</w:t>
+            </w:r>
+          </w:p>
         </w:tc>
         <w:tc>
           <w:tcPr>
@@ -198,7 +1028,11 @@
           <w:tcPr>
             <w:tcW w:type="dxa" w:w="2160"/>
           </w:tcPr>
-          <w:p/>
+          <w:p>
+            <w:r>
+              <w:t>transfer_2.0</w:t>
+            </w:r>
+          </w:p>
         </w:tc>
         <w:tc>
           <w:tcPr>
@@ -224,7 +1058,137 @@
           <w:tcPr>
             <w:tcW w:type="dxa" w:w="2160"/>
           </w:tcPr>
-          <w:p/>
+          <w:p>
+            <w:r>
+              <w:t>transfer_nan</w:t>
+            </w:r>
+          </w:p>
+        </w:tc>
+        <w:tc>
+          <w:tcPr>
+            <w:tcW w:type="dxa" w:w="2160"/>
+          </w:tcPr>
+          <w:p>
+            <w:r>
+              <w:t>1.21; 0.306</w:t>
+            </w:r>
+          </w:p>
+        </w:tc>
+        <w:tc>
+          <w:tcPr>
+            <w:tcW w:type="dxa" w:w="2160"/>
+          </w:tcPr>
+          <w:p>
+            <w:r>
+              <w:t>1.36; &lt; 0.001</w:t>
+            </w:r>
+          </w:p>
+        </w:tc>
+        <w:tc>
+          <w:tcPr>
+            <w:tcW w:type="dxa" w:w="2160"/>
+          </w:tcPr>
+          <w:p>
+            <w:r>
+              <w:t>0.43; &lt; 0.001</w:t>
+            </w:r>
+          </w:p>
+        </w:tc>
+      </w:tr>
+      <w:tr>
+        <w:tc>
+          <w:tcPr>
+            <w:tcW w:type="dxa" w:w="2160"/>
+          </w:tcPr>
+          <w:p>
+            <w:r>
+              <w:t>Rheumatic disease</w:t>
+            </w:r>
+          </w:p>
+        </w:tc>
+        <w:tc>
+          <w:tcPr>
+            <w:tcW w:type="dxa" w:w="2160"/>
+          </w:tcPr>
+          <w:p>
+            <w:r>
+              <w:t>1.56; 0.336</w:t>
+            </w:r>
+          </w:p>
+        </w:tc>
+        <w:tc>
+          <w:tcPr>
+            <w:tcW w:type="dxa" w:w="2160"/>
+          </w:tcPr>
+          <w:p>
+            <w:r>
+              <w:t>0.99; 1.000</w:t>
+            </w:r>
+          </w:p>
+        </w:tc>
+        <w:tc>
+          <w:tcPr>
+            <w:tcW w:type="dxa" w:w="2160"/>
+          </w:tcPr>
+          <w:p>
+            <w:r>
+              <w:t>0.79; 1.000</w:t>
+            </w:r>
+          </w:p>
+        </w:tc>
+      </w:tr>
+      <w:tr>
+        <w:tc>
+          <w:tcPr>
+            <w:tcW w:type="dxa" w:w="2160"/>
+          </w:tcPr>
+          <w:p>
+            <w:r>
+              <w:t>Metastatic solid tumour</w:t>
+            </w:r>
+          </w:p>
+        </w:tc>
+        <w:tc>
+          <w:tcPr>
+            <w:tcW w:type="dxa" w:w="2160"/>
+          </w:tcPr>
+          <w:p>
+            <w:r>
+              <w:t>1.39; 0.080</w:t>
+            </w:r>
+          </w:p>
+        </w:tc>
+        <w:tc>
+          <w:tcPr>
+            <w:tcW w:type="dxa" w:w="2160"/>
+          </w:tcPr>
+          <w:p>
+            <w:r>
+              <w:t>1.89; &lt; 0.001</w:t>
+            </w:r>
+          </w:p>
+        </w:tc>
+        <w:tc>
+          <w:tcPr>
+            <w:tcW w:type="dxa" w:w="2160"/>
+          </w:tcPr>
+          <w:p>
+            <w:r>
+              <w:t>1.92; &lt; 0.001</w:t>
+            </w:r>
+          </w:p>
+        </w:tc>
+      </w:tr>
+      <w:tr>
+        <w:tc>
+          <w:tcPr>
+            <w:tcW w:type="dxa" w:w="2160"/>
+          </w:tcPr>
+          <w:p>
+            <w:r>
+              <w:t>AIDS/HIV</w:t>
+            </w:r>
+          </w:p>
         </w:tc>
         <w:tc>
           <w:tcPr>
@@ -250,7 +1214,53 @@
           <w:tcPr>
             <w:tcW w:type="dxa" w:w="2160"/>
           </w:tcPr>
-          <w:p/>
+          <w:p>
+            <w:r>
+              <w:t>Renal disease</w:t>
+            </w:r>
+          </w:p>
+        </w:tc>
+        <w:tc>
+          <w:tcPr>
+            <w:tcW w:type="dxa" w:w="2160"/>
+          </w:tcPr>
+          <w:p>
+            <w:r>
+              <w:t>5.52; &lt; 0.001</w:t>
+            </w:r>
+          </w:p>
+        </w:tc>
+        <w:tc>
+          <w:tcPr>
+            <w:tcW w:type="dxa" w:w="2160"/>
+          </w:tcPr>
+          <w:p>
+            <w:r>
+              <w:t>2.32; &lt; 0.001</w:t>
+            </w:r>
+          </w:p>
+        </w:tc>
+        <w:tc>
+          <w:tcPr>
+            <w:tcW w:type="dxa" w:w="2160"/>
+          </w:tcPr>
+          <w:p>
+            <w:r>
+              <w:t>2.06; 0.008</w:t>
+            </w:r>
+          </w:p>
+        </w:tc>
+      </w:tr>
+      <w:tr>
+        <w:tc>
+          <w:tcPr>
+            <w:tcW w:type="dxa" w:w="2160"/>
+          </w:tcPr>
+          <w:p>
+            <w:r>
+              <w:t>Diabetes with chronic complication</w:t>
+            </w:r>
+          </w:p>
         </w:tc>
         <w:tc>
           <w:tcPr>
@@ -276,7 +1286,53 @@
           <w:tcPr>
             <w:tcW w:type="dxa" w:w="2160"/>
           </w:tcPr>
-          <w:p/>
+          <w:p>
+            <w:r>
+              <w:t>Congestive heart failure</w:t>
+            </w:r>
+          </w:p>
+        </w:tc>
+        <w:tc>
+          <w:tcPr>
+            <w:tcW w:type="dxa" w:w="2160"/>
+          </w:tcPr>
+          <w:p>
+            <w:r>
+              <w:t>5.53; &lt; 0.001</w:t>
+            </w:r>
+          </w:p>
+        </w:tc>
+        <w:tc>
+          <w:tcPr>
+            <w:tcW w:type="dxa" w:w="2160"/>
+          </w:tcPr>
+          <w:p>
+            <w:r>
+              <w:t>3.73; &lt; 0.001</w:t>
+            </w:r>
+          </w:p>
+        </w:tc>
+        <w:tc>
+          <w:tcPr>
+            <w:tcW w:type="dxa" w:w="2160"/>
+          </w:tcPr>
+          <w:p>
+            <w:r>
+              <w:t>1.67; 0.063</w:t>
+            </w:r>
+          </w:p>
+        </w:tc>
+      </w:tr>
+      <w:tr>
+        <w:tc>
+          <w:tcPr>
+            <w:tcW w:type="dxa" w:w="2160"/>
+          </w:tcPr>
+          <w:p>
+            <w:r>
+              <w:t>Peptic ulcer disease</w:t>
+            </w:r>
+          </w:p>
         </w:tc>
         <w:tc>
           <w:tcPr>
@@ -302,7 +1358,53 @@
           <w:tcPr>
             <w:tcW w:type="dxa" w:w="2160"/>
           </w:tcPr>
-          <w:p/>
+          <w:p>
+            <w:r>
+              <w:t>Peripheral vascular disease</w:t>
+            </w:r>
+          </w:p>
+        </w:tc>
+        <w:tc>
+          <w:tcPr>
+            <w:tcW w:type="dxa" w:w="2160"/>
+          </w:tcPr>
+          <w:p>
+            <w:r>
+              <w:t>2.49; 0.003</w:t>
+            </w:r>
+          </w:p>
+        </w:tc>
+        <w:tc>
+          <w:tcPr>
+            <w:tcW w:type="dxa" w:w="2160"/>
+          </w:tcPr>
+          <w:p>
+            <w:r>
+              <w:t>1.54; &lt; 0.001</w:t>
+            </w:r>
+          </w:p>
+        </w:tc>
+        <w:tc>
+          <w:tcPr>
+            <w:tcW w:type="dxa" w:w="2160"/>
+          </w:tcPr>
+          <w:p>
+            <w:r>
+              <w:t>1.04; 0.831</w:t>
+            </w:r>
+          </w:p>
+        </w:tc>
+      </w:tr>
+      <w:tr>
+        <w:tc>
+          <w:tcPr>
+            <w:tcW w:type="dxa" w:w="2160"/>
+          </w:tcPr>
+          <w:p>
+            <w:r>
+              <w:t>Dementia</w:t>
+            </w:r>
+          </w:p>
         </w:tc>
         <w:tc>
           <w:tcPr>
@@ -328,7 +1430,11 @@
           <w:tcPr>
             <w:tcW w:type="dxa" w:w="2160"/>
           </w:tcPr>
-          <w:p/>
+          <w:p>
+            <w:r>
+              <w:t>Hemiplegia or paraplegia</w:t>
+            </w:r>
+          </w:p>
         </w:tc>
         <w:tc>
           <w:tcPr>
@@ -354,7 +1460,167 @@
           <w:tcPr>
             <w:tcW w:type="dxa" w:w="2160"/>
           </w:tcPr>
+          <w:p>
+            <w:r>
+              <w:t>Diabetes without chronic complication</w:t>
+            </w:r>
+          </w:p>
+        </w:tc>
+        <w:tc>
+          <w:tcPr>
+            <w:tcW w:type="dxa" w:w="2160"/>
+          </w:tcPr>
           <w:p/>
+        </w:tc>
+        <w:tc>
+          <w:tcPr>
+            <w:tcW w:type="dxa" w:w="2160"/>
+          </w:tcPr>
+          <w:p/>
+        </w:tc>
+        <w:tc>
+          <w:tcPr>
+            <w:tcW w:type="dxa" w:w="2160"/>
+          </w:tcPr>
+          <w:p/>
+        </w:tc>
+      </w:tr>
+      <w:tr>
+        <w:tc>
+          <w:tcPr>
+            <w:tcW w:type="dxa" w:w="2160"/>
+          </w:tcPr>
+          <w:p>
+            <w:r>
+              <w:t>Chronic pulmonary disease</w:t>
+            </w:r>
+          </w:p>
+        </w:tc>
+        <w:tc>
+          <w:tcPr>
+            <w:tcW w:type="dxa" w:w="2160"/>
+          </w:tcPr>
+          <w:p>
+            <w:r>
+              <w:t>1.76; 0.004</w:t>
+            </w:r>
+          </w:p>
+        </w:tc>
+        <w:tc>
+          <w:tcPr>
+            <w:tcW w:type="dxa" w:w="2160"/>
+          </w:tcPr>
+          <w:p>
+            <w:r>
+              <w:t>1.66; &lt; 0.001</w:t>
+            </w:r>
+          </w:p>
+        </w:tc>
+        <w:tc>
+          <w:tcPr>
+            <w:tcW w:type="dxa" w:w="2160"/>
+          </w:tcPr>
+          <w:p>
+            <w:r>
+              <w:t>0.98; 1.000</w:t>
+            </w:r>
+          </w:p>
+        </w:tc>
+      </w:tr>
+      <w:tr>
+        <w:tc>
+          <w:tcPr>
+            <w:tcW w:type="dxa" w:w="2160"/>
+          </w:tcPr>
+          <w:p>
+            <w:r>
+              <w:t>Any malignancy, including lymphoma and leukaemia, except malignant neoplasm of skin</w:t>
+            </w:r>
+          </w:p>
+        </w:tc>
+        <w:tc>
+          <w:tcPr>
+            <w:tcW w:type="dxa" w:w="2160"/>
+          </w:tcPr>
+          <w:p>
+            <w:r>
+              <w:t>1.74; 0.004</w:t>
+            </w:r>
+          </w:p>
+        </w:tc>
+        <w:tc>
+          <w:tcPr>
+            <w:tcW w:type="dxa" w:w="2160"/>
+          </w:tcPr>
+          <w:p>
+            <w:r>
+              <w:t>1.67; &lt; 0.001</w:t>
+            </w:r>
+          </w:p>
+        </w:tc>
+        <w:tc>
+          <w:tcPr>
+            <w:tcW w:type="dxa" w:w="2160"/>
+          </w:tcPr>
+          <w:p>
+            <w:r>
+              <w:t>1.01; 1.000</w:t>
+            </w:r>
+          </w:p>
+        </w:tc>
+      </w:tr>
+      <w:tr>
+        <w:tc>
+          <w:tcPr>
+            <w:tcW w:type="dxa" w:w="2160"/>
+          </w:tcPr>
+          <w:p>
+            <w:r>
+              <w:t>Mild liver disease</w:t>
+            </w:r>
+          </w:p>
+        </w:tc>
+        <w:tc>
+          <w:tcPr>
+            <w:tcW w:type="dxa" w:w="2160"/>
+          </w:tcPr>
+          <w:p>
+            <w:r>
+              <w:t>4.53; &lt; 0.001</w:t>
+            </w:r>
+          </w:p>
+        </w:tc>
+        <w:tc>
+          <w:tcPr>
+            <w:tcW w:type="dxa" w:w="2160"/>
+          </w:tcPr>
+          <w:p>
+            <w:r>
+              <w:t>1.03; 0.833</w:t>
+            </w:r>
+          </w:p>
+        </w:tc>
+        <w:tc>
+          <w:tcPr>
+            <w:tcW w:type="dxa" w:w="2160"/>
+          </w:tcPr>
+          <w:p>
+            <w:r>
+              <w:t>1.11; 0.663</w:t>
+            </w:r>
+          </w:p>
+        </w:tc>
+      </w:tr>
+      <w:tr>
+        <w:tc>
+          <w:tcPr>
+            <w:tcW w:type="dxa" w:w="2160"/>
+          </w:tcPr>
+          <w:p>
+            <w:r>
+              <w:t>Moderate or severe liver disease</w:t>
+            </w:r>
+          </w:p>
         </w:tc>
         <w:tc>
           <w:tcPr>

</xml_diff>

<commit_message>
Fix minor issues with table
</commit_message>
<xml_diff>
--- a/results/table3.docx
+++ b/results/table3.docx
@@ -82,7 +82,7 @@
           </w:tcPr>
           <w:p>
             <w:r>
-              <w:t>AGE</w:t>
+              <w:t>Age &gt; 65</w:t>
             </w:r>
           </w:p>
         </w:tc>
@@ -92,7 +92,7 @@
           </w:tcPr>
           <w:p>
             <w:r>
-              <w:t>3.23; &lt; 0.001</w:t>
+              <w:t>3.23; &lt; 0.01</w:t>
             </w:r>
           </w:p>
         </w:tc>
@@ -102,7 +102,7 @@
           </w:tcPr>
           <w:p>
             <w:r>
-              <w:t>1.86; &lt; 0.001</w:t>
+              <w:t>1.86; &lt; 0.01</w:t>
             </w:r>
           </w:p>
         </w:tc>
@@ -134,7 +134,7 @@
           </w:tcPr>
           <w:p>
             <w:r>
-              <w:t>53.71; &lt; 0.001</w:t>
+              <w:t>53.71; &lt; 0.01</w:t>
             </w:r>
           </w:p>
         </w:tc>
@@ -144,7 +144,7 @@
           </w:tcPr>
           <w:p>
             <w:r>
-              <w:t>10.53; &lt; 0.001</w:t>
+              <w:t>10.53; &lt; 0.01</w:t>
             </w:r>
           </w:p>
         </w:tc>
@@ -154,7 +154,7 @@
           </w:tcPr>
           <w:p>
             <w:r>
-              <w:t>17.78; &lt; 0.001</w:t>
+              <w:t>17.78; &lt; 0.01</w:t>
             </w:r>
           </w:p>
         </w:tc>
@@ -176,7 +176,7 @@
           </w:tcPr>
           <w:p>
             <w:r>
-              <w:t>37.72; &lt; 0.001</w:t>
+              <w:t>37.72; &lt; 0.01</w:t>
             </w:r>
           </w:p>
         </w:tc>
@@ -186,7 +186,7 @@
           </w:tcPr>
           <w:p>
             <w:r>
-              <w:t>15.67; &lt; 0.001</w:t>
+              <w:t>15.67; &lt; 0.01</w:t>
             </w:r>
           </w:p>
         </w:tc>
@@ -196,7 +196,7 @@
           </w:tcPr>
           <w:p>
             <w:r>
-              <w:t>27.88; &lt; 0.001</w:t>
+              <w:t>27.88; &lt; 0.01</w:t>
             </w:r>
           </w:p>
         </w:tc>
@@ -208,7 +208,7 @@
           </w:tcPr>
           <w:p>
             <w:r>
-              <w:t>ZIPINC_QRTL</w:t>
+              <w:t>Median household income for patient's ZIP Code</w:t>
             </w:r>
           </w:p>
         </w:tc>
@@ -228,7 +228,7 @@
           </w:tcPr>
           <w:p>
             <w:r>
-              <w:t>1.36; &lt; 0.001</w:t>
+              <w:t>1.36; &lt; 0.01</w:t>
             </w:r>
           </w:p>
         </w:tc>
@@ -250,7 +250,7 @@
           </w:tcPr>
           <w:p>
             <w:r>
-              <w:t>lap</w:t>
+              <w:t>Laparoscopic procedure</w:t>
             </w:r>
           </w:p>
         </w:tc>
@@ -292,7 +292,7 @@
           </w:tcPr>
           <w:p>
             <w:r>
-              <w:t>sex_0.0</w:t>
+              <w:t>Male</w:t>
             </w:r>
           </w:p>
         </w:tc>
@@ -302,7 +302,7 @@
           </w:tcPr>
           <w:p>
             <w:r>
-              <w:t>1.60; 0.004</w:t>
+              <w:t>1.60; &lt; 0.01</w:t>
             </w:r>
           </w:p>
         </w:tc>
@@ -312,7 +312,7 @@
           </w:tcPr>
           <w:p>
             <w:r>
-              <w:t>1.46; &lt; 0.001</w:t>
+              <w:t>1.46; &lt; 0.01</w:t>
             </w:r>
           </w:p>
         </w:tc>
@@ -322,7 +322,7 @@
           </w:tcPr>
           <w:p>
             <w:r>
-              <w:t>1.58; 0.006</w:t>
+              <w:t>1.58; &lt; 0.01</w:t>
             </w:r>
           </w:p>
         </w:tc>
@@ -334,7 +334,7 @@
           </w:tcPr>
           <w:p>
             <w:r>
-              <w:t>sex_1.0</w:t>
+              <w:t>Female</w:t>
             </w:r>
           </w:p>
         </w:tc>
@@ -344,7 +344,7 @@
           </w:tcPr>
           <w:p>
             <w:r>
-              <w:t>0.63; 0.005</w:t>
+              <w:t>0.63; &lt; 0.01</w:t>
             </w:r>
           </w:p>
         </w:tc>
@@ -354,7 +354,7 @@
           </w:tcPr>
           <w:p>
             <w:r>
-              <w:t>0.69; &lt; 0.001</w:t>
+              <w:t>0.69; &lt; 0.01</w:t>
             </w:r>
           </w:p>
         </w:tc>
@@ -364,7 +364,7 @@
           </w:tcPr>
           <w:p>
             <w:r>
-              <w:t>0.63; 0.006</w:t>
+              <w:t>0.63; &lt; 0.01</w:t>
             </w:r>
           </w:p>
         </w:tc>
@@ -376,37 +376,7 @@
           </w:tcPr>
           <w:p>
             <w:r>
-              <w:t>sex_nan</w:t>
-            </w:r>
-          </w:p>
-        </w:tc>
-        <w:tc>
-          <w:tcPr>
-            <w:tcW w:type="dxa" w:w="2160"/>
-          </w:tcPr>
-          <w:p/>
-        </w:tc>
-        <w:tc>
-          <w:tcPr>
-            <w:tcW w:type="dxa" w:w="2160"/>
-          </w:tcPr>
-          <w:p/>
-        </w:tc>
-        <w:tc>
-          <w:tcPr>
-            <w:tcW w:type="dxa" w:w="2160"/>
-          </w:tcPr>
-          <w:p/>
-        </w:tc>
-      </w:tr>
-      <w:tr>
-        <w:tc>
-          <w:tcPr>
-            <w:tcW w:type="dxa" w:w="2160"/>
-          </w:tcPr>
-          <w:p>
-            <w:r>
-              <w:t>payer_1.0</w:t>
+              <w:t>Medicare primary payer</w:t>
             </w:r>
           </w:p>
         </w:tc>
@@ -416,7 +386,7 @@
           </w:tcPr>
           <w:p>
             <w:r>
-              <w:t>3.51; &lt; 0.001</w:t>
+              <w:t>3.51; &lt; 0.01</w:t>
             </w:r>
           </w:p>
         </w:tc>
@@ -426,7 +396,7 @@
           </w:tcPr>
           <w:p>
             <w:r>
-              <w:t>1.69; &lt; 0.001</w:t>
+              <w:t>1.69; &lt; 0.01</w:t>
             </w:r>
           </w:p>
         </w:tc>
@@ -448,7 +418,7 @@
           </w:tcPr>
           <w:p>
             <w:r>
-              <w:t>payer_2.0</w:t>
+              <w:t>Medicaid primary payer</w:t>
             </w:r>
           </w:p>
         </w:tc>
@@ -490,7 +460,7 @@
           </w:tcPr>
           <w:p>
             <w:r>
-              <w:t>payer_3.0</w:t>
+              <w:t>Private insurance primary payer</w:t>
             </w:r>
           </w:p>
         </w:tc>
@@ -500,7 +470,7 @@
           </w:tcPr>
           <w:p>
             <w:r>
-              <w:t>0.25; &lt; 0.001</w:t>
+              <w:t>0.25; &lt; 0.01</w:t>
             </w:r>
           </w:p>
         </w:tc>
@@ -510,7 +480,7 @@
           </w:tcPr>
           <w:p>
             <w:r>
-              <w:t>0.56; &lt; 0.001</w:t>
+              <w:t>0.56; &lt; 0.01</w:t>
             </w:r>
           </w:p>
         </w:tc>
@@ -532,7 +502,7 @@
           </w:tcPr>
           <w:p>
             <w:r>
-              <w:t>payer_4.0</w:t>
+              <w:t>Self-pay primary payer</w:t>
             </w:r>
           </w:p>
         </w:tc>
@@ -574,37 +544,7 @@
           </w:tcPr>
           <w:p>
             <w:r>
-              <w:t>payer_5.0</w:t>
-            </w:r>
-          </w:p>
-        </w:tc>
-        <w:tc>
-          <w:tcPr>
-            <w:tcW w:type="dxa" w:w="2160"/>
-          </w:tcPr>
-          <w:p/>
-        </w:tc>
-        <w:tc>
-          <w:tcPr>
-            <w:tcW w:type="dxa" w:w="2160"/>
-          </w:tcPr>
-          <w:p/>
-        </w:tc>
-        <w:tc>
-          <w:tcPr>
-            <w:tcW w:type="dxa" w:w="2160"/>
-          </w:tcPr>
-          <w:p/>
-        </w:tc>
-      </w:tr>
-      <w:tr>
-        <w:tc>
-          <w:tcPr>
-            <w:tcW w:type="dxa" w:w="2160"/>
-          </w:tcPr>
-          <w:p>
-            <w:r>
-              <w:t>payer_6.0</w:t>
+              <w:t>Other primary payer</w:t>
             </w:r>
           </w:p>
         </w:tc>
@@ -646,37 +586,7 @@
           </w:tcPr>
           <w:p>
             <w:r>
-              <w:t>payer_nan</w:t>
-            </w:r>
-          </w:p>
-        </w:tc>
-        <w:tc>
-          <w:tcPr>
-            <w:tcW w:type="dxa" w:w="2160"/>
-          </w:tcPr>
-          <w:p/>
-        </w:tc>
-        <w:tc>
-          <w:tcPr>
-            <w:tcW w:type="dxa" w:w="2160"/>
-          </w:tcPr>
-          <w:p/>
-        </w:tc>
-        <w:tc>
-          <w:tcPr>
-            <w:tcW w:type="dxa" w:w="2160"/>
-          </w:tcPr>
-          <w:p/>
-        </w:tc>
-      </w:tr>
-      <w:tr>
-        <w:tc>
-          <w:tcPr>
-            <w:tcW w:type="dxa" w:w="2160"/>
-          </w:tcPr>
-          <w:p>
-            <w:r>
-              <w:t>race_1.0</w:t>
+              <w:t>White</w:t>
             </w:r>
           </w:p>
         </w:tc>
@@ -718,7 +628,7 @@
           </w:tcPr>
           <w:p>
             <w:r>
-              <w:t>race_2.0</w:t>
+              <w:t>Black</w:t>
             </w:r>
           </w:p>
         </w:tc>
@@ -760,7 +670,7 @@
           </w:tcPr>
           <w:p>
             <w:r>
-              <w:t>race_3.0</w:t>
+              <w:t>Hispanic</w:t>
             </w:r>
           </w:p>
         </w:tc>
@@ -802,7 +712,7 @@
           </w:tcPr>
           <w:p>
             <w:r>
-              <w:t>race_4.0</w:t>
+              <w:t>Asian or Pacific Islander</w:t>
             </w:r>
           </w:p>
         </w:tc>
@@ -844,37 +754,7 @@
           </w:tcPr>
           <w:p>
             <w:r>
-              <w:t>race_5.0</w:t>
-            </w:r>
-          </w:p>
-        </w:tc>
-        <w:tc>
-          <w:tcPr>
-            <w:tcW w:type="dxa" w:w="2160"/>
-          </w:tcPr>
-          <w:p/>
-        </w:tc>
-        <w:tc>
-          <w:tcPr>
-            <w:tcW w:type="dxa" w:w="2160"/>
-          </w:tcPr>
-          <w:p/>
-        </w:tc>
-        <w:tc>
-          <w:tcPr>
-            <w:tcW w:type="dxa" w:w="2160"/>
-          </w:tcPr>
-          <w:p/>
-        </w:tc>
-      </w:tr>
-      <w:tr>
-        <w:tc>
-          <w:tcPr>
-            <w:tcW w:type="dxa" w:w="2160"/>
-          </w:tcPr>
-          <w:p>
-            <w:r>
-              <w:t>race_6.0</w:t>
+              <w:t>Other</w:t>
             </w:r>
           </w:p>
         </w:tc>
@@ -916,7 +796,7 @@
           </w:tcPr>
           <w:p>
             <w:r>
-              <w:t>race_nan</w:t>
+              <w:t>Unknown race</w:t>
             </w:r>
           </w:p>
         </w:tc>
@@ -958,7 +838,7 @@
           </w:tcPr>
           <w:p>
             <w:r>
-              <w:t>transfer_0.0</w:t>
+              <w:t>Not transferred</w:t>
             </w:r>
           </w:p>
         </w:tc>
@@ -978,7 +858,7 @@
           </w:tcPr>
           <w:p>
             <w:r>
-              <w:t>0.71; &lt; 0.001</w:t>
+              <w:t>0.71; &lt; 0.01</w:t>
             </w:r>
           </w:p>
         </w:tc>
@@ -988,7 +868,7 @@
           </w:tcPr>
           <w:p>
             <w:r>
-              <w:t>2.42; &lt; 0.001</w:t>
+              <w:t>2.42; &lt; 0.01</w:t>
             </w:r>
           </w:p>
         </w:tc>
@@ -1000,67 +880,7 @@
           </w:tcPr>
           <w:p>
             <w:r>
-              <w:t>transfer_1.0</w:t>
-            </w:r>
-          </w:p>
-        </w:tc>
-        <w:tc>
-          <w:tcPr>
-            <w:tcW w:type="dxa" w:w="2160"/>
-          </w:tcPr>
-          <w:p/>
-        </w:tc>
-        <w:tc>
-          <w:tcPr>
-            <w:tcW w:type="dxa" w:w="2160"/>
-          </w:tcPr>
-          <w:p/>
-        </w:tc>
-        <w:tc>
-          <w:tcPr>
-            <w:tcW w:type="dxa" w:w="2160"/>
-          </w:tcPr>
-          <w:p/>
-        </w:tc>
-      </w:tr>
-      <w:tr>
-        <w:tc>
-          <w:tcPr>
-            <w:tcW w:type="dxa" w:w="2160"/>
-          </w:tcPr>
-          <w:p>
-            <w:r>
-              <w:t>transfer_2.0</w:t>
-            </w:r>
-          </w:p>
-        </w:tc>
-        <w:tc>
-          <w:tcPr>
-            <w:tcW w:type="dxa" w:w="2160"/>
-          </w:tcPr>
-          <w:p/>
-        </w:tc>
-        <w:tc>
-          <w:tcPr>
-            <w:tcW w:type="dxa" w:w="2160"/>
-          </w:tcPr>
-          <w:p/>
-        </w:tc>
-        <w:tc>
-          <w:tcPr>
-            <w:tcW w:type="dxa" w:w="2160"/>
-          </w:tcPr>
-          <w:p/>
-        </w:tc>
-      </w:tr>
-      <w:tr>
-        <w:tc>
-          <w:tcPr>
-            <w:tcW w:type="dxa" w:w="2160"/>
-          </w:tcPr>
-          <w:p>
-            <w:r>
-              <w:t>transfer_nan</w:t>
+              <w:t>Unknown transfer status</w:t>
             </w:r>
           </w:p>
         </w:tc>
@@ -1080,7 +900,7 @@
           </w:tcPr>
           <w:p>
             <w:r>
-              <w:t>1.36; &lt; 0.001</w:t>
+              <w:t>1.36; &lt; 0.01</w:t>
             </w:r>
           </w:p>
         </w:tc>
@@ -1090,7 +910,133 @@
           </w:tcPr>
           <w:p>
             <w:r>
-              <w:t>0.43; &lt; 0.001</w:t>
+              <w:t>0.43; &lt; 0.01</w:t>
+            </w:r>
+          </w:p>
+        </w:tc>
+      </w:tr>
+      <w:tr>
+        <w:tc>
+          <w:tcPr>
+            <w:tcW w:type="dxa" w:w="2160"/>
+          </w:tcPr>
+          <w:p>
+            <w:r>
+              <w:t>Any malignancy, including lymphoma and leukaemia, except malignant neoplasm of skin</w:t>
+            </w:r>
+          </w:p>
+        </w:tc>
+        <w:tc>
+          <w:tcPr>
+            <w:tcW w:type="dxa" w:w="2160"/>
+          </w:tcPr>
+          <w:p>
+            <w:r>
+              <w:t>1.74; &lt; 0.01</w:t>
+            </w:r>
+          </w:p>
+        </w:tc>
+        <w:tc>
+          <w:tcPr>
+            <w:tcW w:type="dxa" w:w="2160"/>
+          </w:tcPr>
+          <w:p>
+            <w:r>
+              <w:t>1.67; &lt; 0.01</w:t>
+            </w:r>
+          </w:p>
+        </w:tc>
+        <w:tc>
+          <w:tcPr>
+            <w:tcW w:type="dxa" w:w="2160"/>
+          </w:tcPr>
+          <w:p>
+            <w:r>
+              <w:t>1.01; 1.000</w:t>
+            </w:r>
+          </w:p>
+        </w:tc>
+      </w:tr>
+      <w:tr>
+        <w:tc>
+          <w:tcPr>
+            <w:tcW w:type="dxa" w:w="2160"/>
+          </w:tcPr>
+          <w:p>
+            <w:r>
+              <w:t>Chronic pulmonary disease</w:t>
+            </w:r>
+          </w:p>
+        </w:tc>
+        <w:tc>
+          <w:tcPr>
+            <w:tcW w:type="dxa" w:w="2160"/>
+          </w:tcPr>
+          <w:p>
+            <w:r>
+              <w:t>1.76; &lt; 0.01</w:t>
+            </w:r>
+          </w:p>
+        </w:tc>
+        <w:tc>
+          <w:tcPr>
+            <w:tcW w:type="dxa" w:w="2160"/>
+          </w:tcPr>
+          <w:p>
+            <w:r>
+              <w:t>1.66; &lt; 0.01</w:t>
+            </w:r>
+          </w:p>
+        </w:tc>
+        <w:tc>
+          <w:tcPr>
+            <w:tcW w:type="dxa" w:w="2160"/>
+          </w:tcPr>
+          <w:p>
+            <w:r>
+              <w:t>0.98; 1.000</w:t>
+            </w:r>
+          </w:p>
+        </w:tc>
+      </w:tr>
+      <w:tr>
+        <w:tc>
+          <w:tcPr>
+            <w:tcW w:type="dxa" w:w="2160"/>
+          </w:tcPr>
+          <w:p>
+            <w:r>
+              <w:t>Metastatic solid tumour</w:t>
+            </w:r>
+          </w:p>
+        </w:tc>
+        <w:tc>
+          <w:tcPr>
+            <w:tcW w:type="dxa" w:w="2160"/>
+          </w:tcPr>
+          <w:p>
+            <w:r>
+              <w:t>1.39; 0.080</w:t>
+            </w:r>
+          </w:p>
+        </w:tc>
+        <w:tc>
+          <w:tcPr>
+            <w:tcW w:type="dxa" w:w="2160"/>
+          </w:tcPr>
+          <w:p>
+            <w:r>
+              <w:t>1.89; &lt; 0.01</w:t>
+            </w:r>
+          </w:p>
+        </w:tc>
+        <w:tc>
+          <w:tcPr>
+            <w:tcW w:type="dxa" w:w="2160"/>
+          </w:tcPr>
+          <w:p>
+            <w:r>
+              <w:t>1.92; &lt; 0.01</w:t>
             </w:r>
           </w:p>
         </w:tc>
@@ -1144,222 +1090,6 @@
           </w:tcPr>
           <w:p>
             <w:r>
-              <w:t>Metastatic solid tumour</w:t>
-            </w:r>
-          </w:p>
-        </w:tc>
-        <w:tc>
-          <w:tcPr>
-            <w:tcW w:type="dxa" w:w="2160"/>
-          </w:tcPr>
-          <w:p>
-            <w:r>
-              <w:t>1.39; 0.080</w:t>
-            </w:r>
-          </w:p>
-        </w:tc>
-        <w:tc>
-          <w:tcPr>
-            <w:tcW w:type="dxa" w:w="2160"/>
-          </w:tcPr>
-          <w:p>
-            <w:r>
-              <w:t>1.89; &lt; 0.001</w:t>
-            </w:r>
-          </w:p>
-        </w:tc>
-        <w:tc>
-          <w:tcPr>
-            <w:tcW w:type="dxa" w:w="2160"/>
-          </w:tcPr>
-          <w:p>
-            <w:r>
-              <w:t>1.92; &lt; 0.001</w:t>
-            </w:r>
-          </w:p>
-        </w:tc>
-      </w:tr>
-      <w:tr>
-        <w:tc>
-          <w:tcPr>
-            <w:tcW w:type="dxa" w:w="2160"/>
-          </w:tcPr>
-          <w:p>
-            <w:r>
-              <w:t>AIDS/HIV</w:t>
-            </w:r>
-          </w:p>
-        </w:tc>
-        <w:tc>
-          <w:tcPr>
-            <w:tcW w:type="dxa" w:w="2160"/>
-          </w:tcPr>
-          <w:p/>
-        </w:tc>
-        <w:tc>
-          <w:tcPr>
-            <w:tcW w:type="dxa" w:w="2160"/>
-          </w:tcPr>
-          <w:p/>
-        </w:tc>
-        <w:tc>
-          <w:tcPr>
-            <w:tcW w:type="dxa" w:w="2160"/>
-          </w:tcPr>
-          <w:p/>
-        </w:tc>
-      </w:tr>
-      <w:tr>
-        <w:tc>
-          <w:tcPr>
-            <w:tcW w:type="dxa" w:w="2160"/>
-          </w:tcPr>
-          <w:p>
-            <w:r>
-              <w:t>Renal disease</w:t>
-            </w:r>
-          </w:p>
-        </w:tc>
-        <w:tc>
-          <w:tcPr>
-            <w:tcW w:type="dxa" w:w="2160"/>
-          </w:tcPr>
-          <w:p>
-            <w:r>
-              <w:t>5.52; &lt; 0.001</w:t>
-            </w:r>
-          </w:p>
-        </w:tc>
-        <w:tc>
-          <w:tcPr>
-            <w:tcW w:type="dxa" w:w="2160"/>
-          </w:tcPr>
-          <w:p>
-            <w:r>
-              <w:t>2.32; &lt; 0.001</w:t>
-            </w:r>
-          </w:p>
-        </w:tc>
-        <w:tc>
-          <w:tcPr>
-            <w:tcW w:type="dxa" w:w="2160"/>
-          </w:tcPr>
-          <w:p>
-            <w:r>
-              <w:t>2.06; 0.008</w:t>
-            </w:r>
-          </w:p>
-        </w:tc>
-      </w:tr>
-      <w:tr>
-        <w:tc>
-          <w:tcPr>
-            <w:tcW w:type="dxa" w:w="2160"/>
-          </w:tcPr>
-          <w:p>
-            <w:r>
-              <w:t>Diabetes with chronic complication</w:t>
-            </w:r>
-          </w:p>
-        </w:tc>
-        <w:tc>
-          <w:tcPr>
-            <w:tcW w:type="dxa" w:w="2160"/>
-          </w:tcPr>
-          <w:p/>
-        </w:tc>
-        <w:tc>
-          <w:tcPr>
-            <w:tcW w:type="dxa" w:w="2160"/>
-          </w:tcPr>
-          <w:p/>
-        </w:tc>
-        <w:tc>
-          <w:tcPr>
-            <w:tcW w:type="dxa" w:w="2160"/>
-          </w:tcPr>
-          <w:p/>
-        </w:tc>
-      </w:tr>
-      <w:tr>
-        <w:tc>
-          <w:tcPr>
-            <w:tcW w:type="dxa" w:w="2160"/>
-          </w:tcPr>
-          <w:p>
-            <w:r>
-              <w:t>Congestive heart failure</w:t>
-            </w:r>
-          </w:p>
-        </w:tc>
-        <w:tc>
-          <w:tcPr>
-            <w:tcW w:type="dxa" w:w="2160"/>
-          </w:tcPr>
-          <w:p>
-            <w:r>
-              <w:t>5.53; &lt; 0.001</w:t>
-            </w:r>
-          </w:p>
-        </w:tc>
-        <w:tc>
-          <w:tcPr>
-            <w:tcW w:type="dxa" w:w="2160"/>
-          </w:tcPr>
-          <w:p>
-            <w:r>
-              <w:t>3.73; &lt; 0.001</w:t>
-            </w:r>
-          </w:p>
-        </w:tc>
-        <w:tc>
-          <w:tcPr>
-            <w:tcW w:type="dxa" w:w="2160"/>
-          </w:tcPr>
-          <w:p>
-            <w:r>
-              <w:t>1.67; 0.063</w:t>
-            </w:r>
-          </w:p>
-        </w:tc>
-      </w:tr>
-      <w:tr>
-        <w:tc>
-          <w:tcPr>
-            <w:tcW w:type="dxa" w:w="2160"/>
-          </w:tcPr>
-          <w:p>
-            <w:r>
-              <w:t>Peptic ulcer disease</w:t>
-            </w:r>
-          </w:p>
-        </w:tc>
-        <w:tc>
-          <w:tcPr>
-            <w:tcW w:type="dxa" w:w="2160"/>
-          </w:tcPr>
-          <w:p/>
-        </w:tc>
-        <w:tc>
-          <w:tcPr>
-            <w:tcW w:type="dxa" w:w="2160"/>
-          </w:tcPr>
-          <w:p/>
-        </w:tc>
-        <w:tc>
-          <w:tcPr>
-            <w:tcW w:type="dxa" w:w="2160"/>
-          </w:tcPr>
-          <w:p/>
-        </w:tc>
-      </w:tr>
-      <w:tr>
-        <w:tc>
-          <w:tcPr>
-            <w:tcW w:type="dxa" w:w="2160"/>
-          </w:tcPr>
-          <w:p>
-            <w:r>
               <w:t>Peripheral vascular disease</w:t>
             </w:r>
           </w:p>
@@ -1370,7 +1100,7 @@
           </w:tcPr>
           <w:p>
             <w:r>
-              <w:t>2.49; 0.003</w:t>
+              <w:t>2.49; &lt; 0.01</w:t>
             </w:r>
           </w:p>
         </w:tc>
@@ -1380,7 +1110,7 @@
           </w:tcPr>
           <w:p>
             <w:r>
-              <w:t>1.54; &lt; 0.001</w:t>
+              <w:t>1.54; &lt; 0.01</w:t>
             </w:r>
           </w:p>
         </w:tc>
@@ -1402,97 +1132,7 @@
           </w:tcPr>
           <w:p>
             <w:r>
-              <w:t>Dementia</w:t>
-            </w:r>
-          </w:p>
-        </w:tc>
-        <w:tc>
-          <w:tcPr>
-            <w:tcW w:type="dxa" w:w="2160"/>
-          </w:tcPr>
-          <w:p/>
-        </w:tc>
-        <w:tc>
-          <w:tcPr>
-            <w:tcW w:type="dxa" w:w="2160"/>
-          </w:tcPr>
-          <w:p/>
-        </w:tc>
-        <w:tc>
-          <w:tcPr>
-            <w:tcW w:type="dxa" w:w="2160"/>
-          </w:tcPr>
-          <w:p/>
-        </w:tc>
-      </w:tr>
-      <w:tr>
-        <w:tc>
-          <w:tcPr>
-            <w:tcW w:type="dxa" w:w="2160"/>
-          </w:tcPr>
-          <w:p>
-            <w:r>
-              <w:t>Hemiplegia or paraplegia</w:t>
-            </w:r>
-          </w:p>
-        </w:tc>
-        <w:tc>
-          <w:tcPr>
-            <w:tcW w:type="dxa" w:w="2160"/>
-          </w:tcPr>
-          <w:p/>
-        </w:tc>
-        <w:tc>
-          <w:tcPr>
-            <w:tcW w:type="dxa" w:w="2160"/>
-          </w:tcPr>
-          <w:p/>
-        </w:tc>
-        <w:tc>
-          <w:tcPr>
-            <w:tcW w:type="dxa" w:w="2160"/>
-          </w:tcPr>
-          <w:p/>
-        </w:tc>
-      </w:tr>
-      <w:tr>
-        <w:tc>
-          <w:tcPr>
-            <w:tcW w:type="dxa" w:w="2160"/>
-          </w:tcPr>
-          <w:p>
-            <w:r>
-              <w:t>Diabetes without chronic complication</w:t>
-            </w:r>
-          </w:p>
-        </w:tc>
-        <w:tc>
-          <w:tcPr>
-            <w:tcW w:type="dxa" w:w="2160"/>
-          </w:tcPr>
-          <w:p/>
-        </w:tc>
-        <w:tc>
-          <w:tcPr>
-            <w:tcW w:type="dxa" w:w="2160"/>
-          </w:tcPr>
-          <w:p/>
-        </w:tc>
-        <w:tc>
-          <w:tcPr>
-            <w:tcW w:type="dxa" w:w="2160"/>
-          </w:tcPr>
-          <w:p/>
-        </w:tc>
-      </w:tr>
-      <w:tr>
-        <w:tc>
-          <w:tcPr>
-            <w:tcW w:type="dxa" w:w="2160"/>
-          </w:tcPr>
-          <w:p>
-            <w:r>
-              <w:t>Chronic pulmonary disease</w:t>
+              <w:t>Renal disease</w:t>
             </w:r>
           </w:p>
         </w:tc>
@@ -1502,7 +1142,7 @@
           </w:tcPr>
           <w:p>
             <w:r>
-              <w:t>1.76; 0.004</w:t>
+              <w:t>5.52; &lt; 0.01</w:t>
             </w:r>
           </w:p>
         </w:tc>
@@ -1512,7 +1152,7 @@
           </w:tcPr>
           <w:p>
             <w:r>
-              <w:t>1.66; &lt; 0.001</w:t>
+              <w:t>2.32; &lt; 0.01</w:t>
             </w:r>
           </w:p>
         </w:tc>
@@ -1522,49 +1162,7 @@
           </w:tcPr>
           <w:p>
             <w:r>
-              <w:t>0.98; 1.000</w:t>
-            </w:r>
-          </w:p>
-        </w:tc>
-      </w:tr>
-      <w:tr>
-        <w:tc>
-          <w:tcPr>
-            <w:tcW w:type="dxa" w:w="2160"/>
-          </w:tcPr>
-          <w:p>
-            <w:r>
-              <w:t>Any malignancy, including lymphoma and leukaemia, except malignant neoplasm of skin</w:t>
-            </w:r>
-          </w:p>
-        </w:tc>
-        <w:tc>
-          <w:tcPr>
-            <w:tcW w:type="dxa" w:w="2160"/>
-          </w:tcPr>
-          <w:p>
-            <w:r>
-              <w:t>1.74; 0.004</w:t>
-            </w:r>
-          </w:p>
-        </w:tc>
-        <w:tc>
-          <w:tcPr>
-            <w:tcW w:type="dxa" w:w="2160"/>
-          </w:tcPr>
-          <w:p>
-            <w:r>
-              <w:t>1.67; &lt; 0.001</w:t>
-            </w:r>
-          </w:p>
-        </w:tc>
-        <w:tc>
-          <w:tcPr>
-            <w:tcW w:type="dxa" w:w="2160"/>
-          </w:tcPr>
-          <w:p>
-            <w:r>
-              <w:t>1.01; 1.000</w:t>
+              <w:t>2.06; &lt; 0.01</w:t>
             </w:r>
           </w:p>
         </w:tc>
@@ -1586,7 +1184,7 @@
           </w:tcPr>
           <w:p>
             <w:r>
-              <w:t>4.53; &lt; 0.001</w:t>
+              <w:t>4.53; &lt; 0.01</w:t>
             </w:r>
           </w:p>
         </w:tc>
@@ -1618,7 +1216,7 @@
           </w:tcPr>
           <w:p>
             <w:r>
-              <w:t>Moderate or severe liver disease</w:t>
+              <w:t>Congestive heart failure</w:t>
             </w:r>
           </w:p>
         </w:tc>
@@ -1626,71 +1224,31 @@
           <w:tcPr>
             <w:tcW w:type="dxa" w:w="2160"/>
           </w:tcPr>
-          <w:p/>
+          <w:p>
+            <w:r>
+              <w:t>5.53; &lt; 0.01</w:t>
+            </w:r>
+          </w:p>
         </w:tc>
         <w:tc>
           <w:tcPr>
             <w:tcW w:type="dxa" w:w="2160"/>
           </w:tcPr>
-          <w:p/>
+          <w:p>
+            <w:r>
+              <w:t>3.73; &lt; 0.01</w:t>
+            </w:r>
+          </w:p>
         </w:tc>
         <w:tc>
           <w:tcPr>
             <w:tcW w:type="dxa" w:w="2160"/>
           </w:tcPr>
-          <w:p/>
-        </w:tc>
-      </w:tr>
-      <w:tr>
-        <w:tc>
-          <w:tcPr>
-            <w:tcW w:type="dxa" w:w="2160"/>
-          </w:tcPr>
-          <w:p/>
-        </w:tc>
-        <w:tc>
-          <w:tcPr>
-            <w:tcW w:type="dxa" w:w="2160"/>
-          </w:tcPr>
-          <w:p/>
-        </w:tc>
-        <w:tc>
-          <w:tcPr>
-            <w:tcW w:type="dxa" w:w="2160"/>
-          </w:tcPr>
-          <w:p/>
-        </w:tc>
-        <w:tc>
-          <w:tcPr>
-            <w:tcW w:type="dxa" w:w="2160"/>
-          </w:tcPr>
-          <w:p/>
-        </w:tc>
-      </w:tr>
-      <w:tr>
-        <w:tc>
-          <w:tcPr>
-            <w:tcW w:type="dxa" w:w="2160"/>
-          </w:tcPr>
-          <w:p/>
-        </w:tc>
-        <w:tc>
-          <w:tcPr>
-            <w:tcW w:type="dxa" w:w="2160"/>
-          </w:tcPr>
-          <w:p/>
-        </w:tc>
-        <w:tc>
-          <w:tcPr>
-            <w:tcW w:type="dxa" w:w="2160"/>
-          </w:tcPr>
-          <w:p/>
-        </w:tc>
-        <w:tc>
-          <w:tcPr>
-            <w:tcW w:type="dxa" w:w="2160"/>
-          </w:tcPr>
-          <w:p/>
+          <w:p>
+            <w:r>
+              <w:t>1.67; 0.063</w:t>
+            </w:r>
+          </w:p>
         </w:tc>
       </w:tr>
     </w:tbl>

</xml_diff>

<commit_message>
Merge in Odds ratios table (t3) (#6)
* Populate table with odds ratios

* Fix minor issues with table
</commit_message>
<xml_diff>
--- a/results/table3.docx
+++ b/results/table3.docx
@@ -4,7 +4,7 @@
   <w:body>
     <w:tbl>
       <w:tblPr>
-        <w:tblStyle w:val="MediumGrid3-Accent1"/>
+        <w:tblStyle w:val="TableGrid"/>
         <w:tblW w:type="auto" w:w="0"/>
         <w:tblLook w:firstColumn="1" w:firstRow="1" w:lastColumn="0" w:lastRow="0" w:noHBand="0" w:noVBand="1" w:val="04A0"/>
       </w:tblPr>
@@ -48,19 +48,31 @@
           <w:tcPr>
             <w:tcW w:type="dxa" w:w="2160"/>
           </w:tcPr>
-          <w:p/>
+          <w:p>
+            <w:r>
+              <w:t>DIED</w:t>
+            </w:r>
+          </w:p>
         </w:tc>
         <w:tc>
           <w:tcPr>
             <w:tcW w:type="dxa" w:w="2160"/>
           </w:tcPr>
-          <w:p/>
+          <w:p>
+            <w:r>
+              <w:t>LOS</w:t>
+            </w:r>
+          </w:p>
         </w:tc>
         <w:tc>
           <w:tcPr>
             <w:tcW w:type="dxa" w:w="2160"/>
           </w:tcPr>
-          <w:p/>
+          <w:p>
+            <w:r>
+              <w:t>anastomotic_leak</w:t>
+            </w:r>
+          </w:p>
         </w:tc>
       </w:tr>
       <w:tr>
@@ -68,25 +80,41 @@
           <w:tcPr>
             <w:tcW w:type="dxa" w:w="2160"/>
           </w:tcPr>
-          <w:p/>
+          <w:p>
+            <w:r>
+              <w:t>Age &gt; 65</w:t>
+            </w:r>
+          </w:p>
         </w:tc>
         <w:tc>
           <w:tcPr>
             <w:tcW w:type="dxa" w:w="2160"/>
           </w:tcPr>
-          <w:p/>
+          <w:p>
+            <w:r>
+              <w:t>3.23; &lt; 0.01</w:t>
+            </w:r>
+          </w:p>
         </w:tc>
         <w:tc>
           <w:tcPr>
             <w:tcW w:type="dxa" w:w="2160"/>
           </w:tcPr>
-          <w:p/>
+          <w:p>
+            <w:r>
+              <w:t>1.86; &lt; 0.01</w:t>
+            </w:r>
+          </w:p>
         </w:tc>
         <w:tc>
           <w:tcPr>
             <w:tcW w:type="dxa" w:w="2160"/>
           </w:tcPr>
-          <w:p/>
+          <w:p>
+            <w:r>
+              <w:t>0.80; 0.205</w:t>
+            </w:r>
+          </w:p>
         </w:tc>
       </w:tr>
       <w:tr>
@@ -94,25 +122,41 @@
           <w:tcPr>
             <w:tcW w:type="dxa" w:w="2160"/>
           </w:tcPr>
-          <w:p/>
+          <w:p>
+            <w:r>
+              <w:t>APRDRG_Risk_Mortality</w:t>
+            </w:r>
+          </w:p>
         </w:tc>
         <w:tc>
           <w:tcPr>
             <w:tcW w:type="dxa" w:w="2160"/>
           </w:tcPr>
-          <w:p/>
+          <w:p>
+            <w:r>
+              <w:t>53.71; &lt; 0.01</w:t>
+            </w:r>
+          </w:p>
         </w:tc>
         <w:tc>
           <w:tcPr>
             <w:tcW w:type="dxa" w:w="2160"/>
           </w:tcPr>
-          <w:p/>
+          <w:p>
+            <w:r>
+              <w:t>10.53; &lt; 0.01</w:t>
+            </w:r>
+          </w:p>
         </w:tc>
         <w:tc>
           <w:tcPr>
             <w:tcW w:type="dxa" w:w="2160"/>
           </w:tcPr>
-          <w:p/>
+          <w:p>
+            <w:r>
+              <w:t>17.78; &lt; 0.01</w:t>
+            </w:r>
+          </w:p>
         </w:tc>
       </w:tr>
       <w:tr>
@@ -120,25 +164,41 @@
           <w:tcPr>
             <w:tcW w:type="dxa" w:w="2160"/>
           </w:tcPr>
-          <w:p/>
+          <w:p>
+            <w:r>
+              <w:t>APRDRG_Severity</w:t>
+            </w:r>
+          </w:p>
         </w:tc>
         <w:tc>
           <w:tcPr>
             <w:tcW w:type="dxa" w:w="2160"/>
           </w:tcPr>
-          <w:p/>
+          <w:p>
+            <w:r>
+              <w:t>37.72; &lt; 0.01</w:t>
+            </w:r>
+          </w:p>
         </w:tc>
         <w:tc>
           <w:tcPr>
             <w:tcW w:type="dxa" w:w="2160"/>
           </w:tcPr>
-          <w:p/>
+          <w:p>
+            <w:r>
+              <w:t>15.67; &lt; 0.01</w:t>
+            </w:r>
+          </w:p>
         </w:tc>
         <w:tc>
           <w:tcPr>
             <w:tcW w:type="dxa" w:w="2160"/>
           </w:tcPr>
-          <w:p/>
+          <w:p>
+            <w:r>
+              <w:t>27.88; &lt; 0.01</w:t>
+            </w:r>
+          </w:p>
         </w:tc>
       </w:tr>
       <w:tr>
@@ -146,25 +206,41 @@
           <w:tcPr>
             <w:tcW w:type="dxa" w:w="2160"/>
           </w:tcPr>
-          <w:p/>
+          <w:p>
+            <w:r>
+              <w:t>Median household income for patient's ZIP Code</w:t>
+            </w:r>
+          </w:p>
         </w:tc>
         <w:tc>
           <w:tcPr>
             <w:tcW w:type="dxa" w:w="2160"/>
           </w:tcPr>
-          <w:p/>
+          <w:p>
+            <w:r>
+              <w:t>1.15; 0.452</w:t>
+            </w:r>
+          </w:p>
         </w:tc>
         <w:tc>
           <w:tcPr>
             <w:tcW w:type="dxa" w:w="2160"/>
           </w:tcPr>
-          <w:p/>
+          <w:p>
+            <w:r>
+              <w:t>1.36; &lt; 0.01</w:t>
+            </w:r>
+          </w:p>
         </w:tc>
         <w:tc>
           <w:tcPr>
             <w:tcW w:type="dxa" w:w="2160"/>
           </w:tcPr>
-          <w:p/>
+          <w:p>
+            <w:r>
+              <w:t>1.34; 0.103</w:t>
+            </w:r>
+          </w:p>
         </w:tc>
       </w:tr>
       <w:tr>
@@ -172,25 +248,41 @@
           <w:tcPr>
             <w:tcW w:type="dxa" w:w="2160"/>
           </w:tcPr>
-          <w:p/>
+          <w:p>
+            <w:r>
+              <w:t>Laparoscopic procedure</w:t>
+            </w:r>
+          </w:p>
         </w:tc>
         <w:tc>
           <w:tcPr>
             <w:tcW w:type="dxa" w:w="2160"/>
           </w:tcPr>
-          <w:p/>
+          <w:p>
+            <w:r>
+              <w:t>0.82; 1.000</w:t>
+            </w:r>
+          </w:p>
         </w:tc>
         <w:tc>
           <w:tcPr>
             <w:tcW w:type="dxa" w:w="2160"/>
           </w:tcPr>
-          <w:p/>
+          <w:p>
+            <w:r>
+              <w:t>1.07; 0.727</w:t>
+            </w:r>
+          </w:p>
         </w:tc>
         <w:tc>
           <w:tcPr>
             <w:tcW w:type="dxa" w:w="2160"/>
           </w:tcPr>
-          <w:p/>
+          <w:p>
+            <w:r>
+              <w:t>1.15; 0.781</w:t>
+            </w:r>
+          </w:p>
         </w:tc>
       </w:tr>
       <w:tr>
@@ -198,25 +290,41 @@
           <w:tcPr>
             <w:tcW w:type="dxa" w:w="2160"/>
           </w:tcPr>
-          <w:p/>
+          <w:p>
+            <w:r>
+              <w:t>Male</w:t>
+            </w:r>
+          </w:p>
         </w:tc>
         <w:tc>
           <w:tcPr>
             <w:tcW w:type="dxa" w:w="2160"/>
           </w:tcPr>
-          <w:p/>
+          <w:p>
+            <w:r>
+              <w:t>1.60; &lt; 0.01</w:t>
+            </w:r>
+          </w:p>
         </w:tc>
         <w:tc>
           <w:tcPr>
             <w:tcW w:type="dxa" w:w="2160"/>
           </w:tcPr>
-          <w:p/>
+          <w:p>
+            <w:r>
+              <w:t>1.46; &lt; 0.01</w:t>
+            </w:r>
+          </w:p>
         </w:tc>
         <w:tc>
           <w:tcPr>
             <w:tcW w:type="dxa" w:w="2160"/>
           </w:tcPr>
-          <w:p/>
+          <w:p>
+            <w:r>
+              <w:t>1.58; &lt; 0.01</w:t>
+            </w:r>
+          </w:p>
         </w:tc>
       </w:tr>
       <w:tr>
@@ -224,25 +332,41 @@
           <w:tcPr>
             <w:tcW w:type="dxa" w:w="2160"/>
           </w:tcPr>
-          <w:p/>
+          <w:p>
+            <w:r>
+              <w:t>Female</w:t>
+            </w:r>
+          </w:p>
         </w:tc>
         <w:tc>
           <w:tcPr>
             <w:tcW w:type="dxa" w:w="2160"/>
           </w:tcPr>
-          <w:p/>
+          <w:p>
+            <w:r>
+              <w:t>0.63; &lt; 0.01</w:t>
+            </w:r>
+          </w:p>
         </w:tc>
         <w:tc>
           <w:tcPr>
             <w:tcW w:type="dxa" w:w="2160"/>
           </w:tcPr>
-          <w:p/>
+          <w:p>
+            <w:r>
+              <w:t>0.69; &lt; 0.01</w:t>
+            </w:r>
+          </w:p>
         </w:tc>
         <w:tc>
           <w:tcPr>
             <w:tcW w:type="dxa" w:w="2160"/>
           </w:tcPr>
-          <w:p/>
+          <w:p>
+            <w:r>
+              <w:t>0.63; &lt; 0.01</w:t>
+            </w:r>
+          </w:p>
         </w:tc>
       </w:tr>
       <w:tr>
@@ -250,25 +374,41 @@
           <w:tcPr>
             <w:tcW w:type="dxa" w:w="2160"/>
           </w:tcPr>
-          <w:p/>
+          <w:p>
+            <w:r>
+              <w:t>Medicare primary payer</w:t>
+            </w:r>
+          </w:p>
         </w:tc>
         <w:tc>
           <w:tcPr>
             <w:tcW w:type="dxa" w:w="2160"/>
           </w:tcPr>
-          <w:p/>
+          <w:p>
+            <w:r>
+              <w:t>3.51; &lt; 0.01</w:t>
+            </w:r>
+          </w:p>
         </w:tc>
         <w:tc>
           <w:tcPr>
             <w:tcW w:type="dxa" w:w="2160"/>
           </w:tcPr>
-          <w:p/>
+          <w:p>
+            <w:r>
+              <w:t>1.69; &lt; 0.01</w:t>
+            </w:r>
+          </w:p>
         </w:tc>
         <w:tc>
           <w:tcPr>
             <w:tcW w:type="dxa" w:w="2160"/>
           </w:tcPr>
-          <w:p/>
+          <w:p>
+            <w:r>
+              <w:t>0.75; 0.092</w:t>
+            </w:r>
+          </w:p>
         </w:tc>
       </w:tr>
       <w:tr>
@@ -276,25 +416,41 @@
           <w:tcPr>
             <w:tcW w:type="dxa" w:w="2160"/>
           </w:tcPr>
-          <w:p/>
+          <w:p>
+            <w:r>
+              <w:t>Medicaid primary payer</w:t>
+            </w:r>
+          </w:p>
         </w:tc>
         <w:tc>
           <w:tcPr>
             <w:tcW w:type="dxa" w:w="2160"/>
           </w:tcPr>
-          <w:p/>
+          <w:p>
+            <w:r>
+              <w:t>1.08; 0.811</w:t>
+            </w:r>
+          </w:p>
         </w:tc>
         <w:tc>
           <w:tcPr>
             <w:tcW w:type="dxa" w:w="2160"/>
           </w:tcPr>
-          <w:p/>
+          <w:p>
+            <w:r>
+              <w:t>1.18; 0.247</w:t>
+            </w:r>
+          </w:p>
         </w:tc>
         <w:tc>
           <w:tcPr>
             <w:tcW w:type="dxa" w:w="2160"/>
           </w:tcPr>
-          <w:p/>
+          <w:p>
+            <w:r>
+              <w:t>2.36; 0.014</w:t>
+            </w:r>
+          </w:p>
         </w:tc>
       </w:tr>
       <w:tr>
@@ -302,25 +458,41 @@
           <w:tcPr>
             <w:tcW w:type="dxa" w:w="2160"/>
           </w:tcPr>
-          <w:p/>
+          <w:p>
+            <w:r>
+              <w:t>Private insurance primary payer</w:t>
+            </w:r>
+          </w:p>
         </w:tc>
         <w:tc>
           <w:tcPr>
             <w:tcW w:type="dxa" w:w="2160"/>
           </w:tcPr>
-          <w:p/>
+          <w:p>
+            <w:r>
+              <w:t>0.25; &lt; 0.01</w:t>
+            </w:r>
+          </w:p>
         </w:tc>
         <w:tc>
           <w:tcPr>
             <w:tcW w:type="dxa" w:w="2160"/>
           </w:tcPr>
-          <w:p/>
+          <w:p>
+            <w:r>
+              <w:t>0.56; &lt; 0.01</w:t>
+            </w:r>
+          </w:p>
         </w:tc>
         <w:tc>
           <w:tcPr>
             <w:tcW w:type="dxa" w:w="2160"/>
           </w:tcPr>
-          <w:p/>
+          <w:p>
+            <w:r>
+              <w:t>0.98; 0.931</w:t>
+            </w:r>
+          </w:p>
         </w:tc>
       </w:tr>
       <w:tr>
@@ -328,25 +500,41 @@
           <w:tcPr>
             <w:tcW w:type="dxa" w:w="2160"/>
           </w:tcPr>
-          <w:p/>
+          <w:p>
+            <w:r>
+              <w:t>Self-pay primary payer</w:t>
+            </w:r>
+          </w:p>
         </w:tc>
         <w:tc>
           <w:tcPr>
             <w:tcW w:type="dxa" w:w="2160"/>
           </w:tcPr>
-          <w:p/>
+          <w:p>
+            <w:r>
+              <w:t>0.62; 1.000</w:t>
+            </w:r>
+          </w:p>
         </w:tc>
         <w:tc>
           <w:tcPr>
             <w:tcW w:type="dxa" w:w="2160"/>
           </w:tcPr>
-          <w:p/>
+          <w:p>
+            <w:r>
+              <w:t>1.02; 0.896</w:t>
+            </w:r>
+          </w:p>
         </w:tc>
         <w:tc>
           <w:tcPr>
             <w:tcW w:type="dxa" w:w="2160"/>
           </w:tcPr>
-          <w:p/>
+          <w:p>
+            <w:r>
+              <w:t>2.69; 0.068</w:t>
+            </w:r>
+          </w:p>
         </w:tc>
       </w:tr>
       <w:tr>
@@ -354,25 +542,41 @@
           <w:tcPr>
             <w:tcW w:type="dxa" w:w="2160"/>
           </w:tcPr>
-          <w:p/>
+          <w:p>
+            <w:r>
+              <w:t>Other primary payer</w:t>
+            </w:r>
+          </w:p>
         </w:tc>
         <w:tc>
           <w:tcPr>
             <w:tcW w:type="dxa" w:w="2160"/>
           </w:tcPr>
-          <w:p/>
+          <w:p>
+            <w:r>
+              <w:t>0.37; 0.528</w:t>
+            </w:r>
+          </w:p>
         </w:tc>
         <w:tc>
           <w:tcPr>
             <w:tcW w:type="dxa" w:w="2160"/>
           </w:tcPr>
-          <w:p/>
+          <w:p>
+            <w:r>
+              <w:t>0.62; 0.053</w:t>
+            </w:r>
+          </w:p>
         </w:tc>
         <w:tc>
           <w:tcPr>
             <w:tcW w:type="dxa" w:w="2160"/>
           </w:tcPr>
-          <w:p/>
+          <w:p>
+            <w:r>
+              <w:t>2.01; 0.114</w:t>
+            </w:r>
+          </w:p>
         </w:tc>
       </w:tr>
       <w:tr>
@@ -380,25 +584,41 @@
           <w:tcPr>
             <w:tcW w:type="dxa" w:w="2160"/>
           </w:tcPr>
-          <w:p/>
+          <w:p>
+            <w:r>
+              <w:t>White</w:t>
+            </w:r>
+          </w:p>
         </w:tc>
         <w:tc>
           <w:tcPr>
             <w:tcW w:type="dxa" w:w="2160"/>
           </w:tcPr>
-          <w:p/>
+          <w:p>
+            <w:r>
+              <w:t>0.95; 0.797</w:t>
+            </w:r>
+          </w:p>
         </w:tc>
         <w:tc>
           <w:tcPr>
             <w:tcW w:type="dxa" w:w="2160"/>
           </w:tcPr>
-          <w:p/>
+          <w:p>
+            <w:r>
+              <w:t>0.93; 0.190</w:t>
+            </w:r>
+          </w:p>
         </w:tc>
         <w:tc>
           <w:tcPr>
             <w:tcW w:type="dxa" w:w="2160"/>
           </w:tcPr>
-          <w:p/>
+          <w:p>
+            <w:r>
+              <w:t>0.89; 0.541</w:t>
+            </w:r>
+          </w:p>
         </w:tc>
       </w:tr>
       <w:tr>
@@ -406,25 +626,629 @@
           <w:tcPr>
             <w:tcW w:type="dxa" w:w="2160"/>
           </w:tcPr>
-          <w:p/>
+          <w:p>
+            <w:r>
+              <w:t>Black</w:t>
+            </w:r>
+          </w:p>
         </w:tc>
         <w:tc>
           <w:tcPr>
             <w:tcW w:type="dxa" w:w="2160"/>
           </w:tcPr>
-          <w:p/>
+          <w:p>
+            <w:r>
+              <w:t>0.76; 0.466</w:t>
+            </w:r>
+          </w:p>
         </w:tc>
         <w:tc>
           <w:tcPr>
             <w:tcW w:type="dxa" w:w="2160"/>
           </w:tcPr>
-          <w:p/>
+          <w:p>
+            <w:r>
+              <w:t>1.12; 0.215</w:t>
+            </w:r>
+          </w:p>
         </w:tc>
         <w:tc>
           <w:tcPr>
             <w:tcW w:type="dxa" w:w="2160"/>
           </w:tcPr>
-          <w:p/>
+          <w:p>
+            <w:r>
+              <w:t>0.97; 1.000</w:t>
+            </w:r>
+          </w:p>
+        </w:tc>
+      </w:tr>
+      <w:tr>
+        <w:tc>
+          <w:tcPr>
+            <w:tcW w:type="dxa" w:w="2160"/>
+          </w:tcPr>
+          <w:p>
+            <w:r>
+              <w:t>Hispanic</w:t>
+            </w:r>
+          </w:p>
+        </w:tc>
+        <w:tc>
+          <w:tcPr>
+            <w:tcW w:type="dxa" w:w="2160"/>
+          </w:tcPr>
+          <w:p>
+            <w:r>
+              <w:t>0.97; 1.000</w:t>
+            </w:r>
+          </w:p>
+        </w:tc>
+        <w:tc>
+          <w:tcPr>
+            <w:tcW w:type="dxa" w:w="2160"/>
+          </w:tcPr>
+          <w:p>
+            <w:r>
+              <w:t>0.92; 0.574</w:t>
+            </w:r>
+          </w:p>
+        </w:tc>
+        <w:tc>
+          <w:tcPr>
+            <w:tcW w:type="dxa" w:w="2160"/>
+          </w:tcPr>
+          <w:p>
+            <w:r>
+              <w:t>1.48; 0.236</w:t>
+            </w:r>
+          </w:p>
+        </w:tc>
+      </w:tr>
+      <w:tr>
+        <w:tc>
+          <w:tcPr>
+            <w:tcW w:type="dxa" w:w="2160"/>
+          </w:tcPr>
+          <w:p>
+            <w:r>
+              <w:t>Asian or Pacific Islander</w:t>
+            </w:r>
+          </w:p>
+        </w:tc>
+        <w:tc>
+          <w:tcPr>
+            <w:tcW w:type="dxa" w:w="2160"/>
+          </w:tcPr>
+          <w:p>
+            <w:r>
+              <w:t>0.40; 0.524</w:t>
+            </w:r>
+          </w:p>
+        </w:tc>
+        <w:tc>
+          <w:tcPr>
+            <w:tcW w:type="dxa" w:w="2160"/>
+          </w:tcPr>
+          <w:p>
+            <w:r>
+              <w:t>0.67; 0.114</w:t>
+            </w:r>
+          </w:p>
+        </w:tc>
+        <w:tc>
+          <w:tcPr>
+            <w:tcW w:type="dxa" w:w="2160"/>
+          </w:tcPr>
+          <w:p>
+            <w:r>
+              <w:t>0.84; 1.000</w:t>
+            </w:r>
+          </w:p>
+        </w:tc>
+      </w:tr>
+      <w:tr>
+        <w:tc>
+          <w:tcPr>
+            <w:tcW w:type="dxa" w:w="2160"/>
+          </w:tcPr>
+          <w:p>
+            <w:r>
+              <w:t>Other</w:t>
+            </w:r>
+          </w:p>
+        </w:tc>
+        <w:tc>
+          <w:tcPr>
+            <w:tcW w:type="dxa" w:w="2160"/>
+          </w:tcPr>
+          <w:p>
+            <w:r>
+              <w:t>1.15; 0.748</w:t>
+            </w:r>
+          </w:p>
+        </w:tc>
+        <w:tc>
+          <w:tcPr>
+            <w:tcW w:type="dxa" w:w="2160"/>
+          </w:tcPr>
+          <w:p>
+            <w:r>
+              <w:t>0.95; 0.919</w:t>
+            </w:r>
+          </w:p>
+        </w:tc>
+        <w:tc>
+          <w:tcPr>
+            <w:tcW w:type="dxa" w:w="2160"/>
+          </w:tcPr>
+          <w:p>
+            <w:r>
+              <w:t>1.20; 0.742</w:t>
+            </w:r>
+          </w:p>
+        </w:tc>
+      </w:tr>
+      <w:tr>
+        <w:tc>
+          <w:tcPr>
+            <w:tcW w:type="dxa" w:w="2160"/>
+          </w:tcPr>
+          <w:p>
+            <w:r>
+              <w:t>Unknown race</w:t>
+            </w:r>
+          </w:p>
+        </w:tc>
+        <w:tc>
+          <w:tcPr>
+            <w:tcW w:type="dxa" w:w="2160"/>
+          </w:tcPr>
+          <w:p>
+            <w:r>
+              <w:t>1.22; 0.334</w:t>
+            </w:r>
+          </w:p>
+        </w:tc>
+        <w:tc>
+          <w:tcPr>
+            <w:tcW w:type="dxa" w:w="2160"/>
+          </w:tcPr>
+          <w:p>
+            <w:r>
+              <w:t>1.13; 0.086</w:t>
+            </w:r>
+          </w:p>
+        </w:tc>
+        <w:tc>
+          <w:tcPr>
+            <w:tcW w:type="dxa" w:w="2160"/>
+          </w:tcPr>
+          <w:p>
+            <w:r>
+              <w:t>1.03; 0.913</w:t>
+            </w:r>
+          </w:p>
+        </w:tc>
+      </w:tr>
+      <w:tr>
+        <w:tc>
+          <w:tcPr>
+            <w:tcW w:type="dxa" w:w="2160"/>
+          </w:tcPr>
+          <w:p>
+            <w:r>
+              <w:t>Not transferred</w:t>
+            </w:r>
+          </w:p>
+        </w:tc>
+        <w:tc>
+          <w:tcPr>
+            <w:tcW w:type="dxa" w:w="2160"/>
+          </w:tcPr>
+          <w:p>
+            <w:r>
+              <w:t>0.73; 0.080</w:t>
+            </w:r>
+          </w:p>
+        </w:tc>
+        <w:tc>
+          <w:tcPr>
+            <w:tcW w:type="dxa" w:w="2160"/>
+          </w:tcPr>
+          <w:p>
+            <w:r>
+              <w:t>0.71; &lt; 0.01</w:t>
+            </w:r>
+          </w:p>
+        </w:tc>
+        <w:tc>
+          <w:tcPr>
+            <w:tcW w:type="dxa" w:w="2160"/>
+          </w:tcPr>
+          <w:p>
+            <w:r>
+              <w:t>2.42; &lt; 0.01</w:t>
+            </w:r>
+          </w:p>
+        </w:tc>
+      </w:tr>
+      <w:tr>
+        <w:tc>
+          <w:tcPr>
+            <w:tcW w:type="dxa" w:w="2160"/>
+          </w:tcPr>
+          <w:p>
+            <w:r>
+              <w:t>Unknown transfer status</w:t>
+            </w:r>
+          </w:p>
+        </w:tc>
+        <w:tc>
+          <w:tcPr>
+            <w:tcW w:type="dxa" w:w="2160"/>
+          </w:tcPr>
+          <w:p>
+            <w:r>
+              <w:t>1.21; 0.306</w:t>
+            </w:r>
+          </w:p>
+        </w:tc>
+        <w:tc>
+          <w:tcPr>
+            <w:tcW w:type="dxa" w:w="2160"/>
+          </w:tcPr>
+          <w:p>
+            <w:r>
+              <w:t>1.36; &lt; 0.01</w:t>
+            </w:r>
+          </w:p>
+        </w:tc>
+        <w:tc>
+          <w:tcPr>
+            <w:tcW w:type="dxa" w:w="2160"/>
+          </w:tcPr>
+          <w:p>
+            <w:r>
+              <w:t>0.43; &lt; 0.01</w:t>
+            </w:r>
+          </w:p>
+        </w:tc>
+      </w:tr>
+      <w:tr>
+        <w:tc>
+          <w:tcPr>
+            <w:tcW w:type="dxa" w:w="2160"/>
+          </w:tcPr>
+          <w:p>
+            <w:r>
+              <w:t>Any malignancy, including lymphoma and leukaemia, except malignant neoplasm of skin</w:t>
+            </w:r>
+          </w:p>
+        </w:tc>
+        <w:tc>
+          <w:tcPr>
+            <w:tcW w:type="dxa" w:w="2160"/>
+          </w:tcPr>
+          <w:p>
+            <w:r>
+              <w:t>1.74; &lt; 0.01</w:t>
+            </w:r>
+          </w:p>
+        </w:tc>
+        <w:tc>
+          <w:tcPr>
+            <w:tcW w:type="dxa" w:w="2160"/>
+          </w:tcPr>
+          <w:p>
+            <w:r>
+              <w:t>1.67; &lt; 0.01</w:t>
+            </w:r>
+          </w:p>
+        </w:tc>
+        <w:tc>
+          <w:tcPr>
+            <w:tcW w:type="dxa" w:w="2160"/>
+          </w:tcPr>
+          <w:p>
+            <w:r>
+              <w:t>1.01; 1.000</w:t>
+            </w:r>
+          </w:p>
+        </w:tc>
+      </w:tr>
+      <w:tr>
+        <w:tc>
+          <w:tcPr>
+            <w:tcW w:type="dxa" w:w="2160"/>
+          </w:tcPr>
+          <w:p>
+            <w:r>
+              <w:t>Chronic pulmonary disease</w:t>
+            </w:r>
+          </w:p>
+        </w:tc>
+        <w:tc>
+          <w:tcPr>
+            <w:tcW w:type="dxa" w:w="2160"/>
+          </w:tcPr>
+          <w:p>
+            <w:r>
+              <w:t>1.76; &lt; 0.01</w:t>
+            </w:r>
+          </w:p>
+        </w:tc>
+        <w:tc>
+          <w:tcPr>
+            <w:tcW w:type="dxa" w:w="2160"/>
+          </w:tcPr>
+          <w:p>
+            <w:r>
+              <w:t>1.66; &lt; 0.01</w:t>
+            </w:r>
+          </w:p>
+        </w:tc>
+        <w:tc>
+          <w:tcPr>
+            <w:tcW w:type="dxa" w:w="2160"/>
+          </w:tcPr>
+          <w:p>
+            <w:r>
+              <w:t>0.98; 1.000</w:t>
+            </w:r>
+          </w:p>
+        </w:tc>
+      </w:tr>
+      <w:tr>
+        <w:tc>
+          <w:tcPr>
+            <w:tcW w:type="dxa" w:w="2160"/>
+          </w:tcPr>
+          <w:p>
+            <w:r>
+              <w:t>Metastatic solid tumour</w:t>
+            </w:r>
+          </w:p>
+        </w:tc>
+        <w:tc>
+          <w:tcPr>
+            <w:tcW w:type="dxa" w:w="2160"/>
+          </w:tcPr>
+          <w:p>
+            <w:r>
+              <w:t>1.39; 0.080</w:t>
+            </w:r>
+          </w:p>
+        </w:tc>
+        <w:tc>
+          <w:tcPr>
+            <w:tcW w:type="dxa" w:w="2160"/>
+          </w:tcPr>
+          <w:p>
+            <w:r>
+              <w:t>1.89; &lt; 0.01</w:t>
+            </w:r>
+          </w:p>
+        </w:tc>
+        <w:tc>
+          <w:tcPr>
+            <w:tcW w:type="dxa" w:w="2160"/>
+          </w:tcPr>
+          <w:p>
+            <w:r>
+              <w:t>1.92; &lt; 0.01</w:t>
+            </w:r>
+          </w:p>
+        </w:tc>
+      </w:tr>
+      <w:tr>
+        <w:tc>
+          <w:tcPr>
+            <w:tcW w:type="dxa" w:w="2160"/>
+          </w:tcPr>
+          <w:p>
+            <w:r>
+              <w:t>Rheumatic disease</w:t>
+            </w:r>
+          </w:p>
+        </w:tc>
+        <w:tc>
+          <w:tcPr>
+            <w:tcW w:type="dxa" w:w="2160"/>
+          </w:tcPr>
+          <w:p>
+            <w:r>
+              <w:t>1.56; 0.336</w:t>
+            </w:r>
+          </w:p>
+        </w:tc>
+        <w:tc>
+          <w:tcPr>
+            <w:tcW w:type="dxa" w:w="2160"/>
+          </w:tcPr>
+          <w:p>
+            <w:r>
+              <w:t>0.99; 1.000</w:t>
+            </w:r>
+          </w:p>
+        </w:tc>
+        <w:tc>
+          <w:tcPr>
+            <w:tcW w:type="dxa" w:w="2160"/>
+          </w:tcPr>
+          <w:p>
+            <w:r>
+              <w:t>0.79; 1.000</w:t>
+            </w:r>
+          </w:p>
+        </w:tc>
+      </w:tr>
+      <w:tr>
+        <w:tc>
+          <w:tcPr>
+            <w:tcW w:type="dxa" w:w="2160"/>
+          </w:tcPr>
+          <w:p>
+            <w:r>
+              <w:t>Peripheral vascular disease</w:t>
+            </w:r>
+          </w:p>
+        </w:tc>
+        <w:tc>
+          <w:tcPr>
+            <w:tcW w:type="dxa" w:w="2160"/>
+          </w:tcPr>
+          <w:p>
+            <w:r>
+              <w:t>2.49; &lt; 0.01</w:t>
+            </w:r>
+          </w:p>
+        </w:tc>
+        <w:tc>
+          <w:tcPr>
+            <w:tcW w:type="dxa" w:w="2160"/>
+          </w:tcPr>
+          <w:p>
+            <w:r>
+              <w:t>1.54; &lt; 0.01</w:t>
+            </w:r>
+          </w:p>
+        </w:tc>
+        <w:tc>
+          <w:tcPr>
+            <w:tcW w:type="dxa" w:w="2160"/>
+          </w:tcPr>
+          <w:p>
+            <w:r>
+              <w:t>1.04; 0.831</w:t>
+            </w:r>
+          </w:p>
+        </w:tc>
+      </w:tr>
+      <w:tr>
+        <w:tc>
+          <w:tcPr>
+            <w:tcW w:type="dxa" w:w="2160"/>
+          </w:tcPr>
+          <w:p>
+            <w:r>
+              <w:t>Renal disease</w:t>
+            </w:r>
+          </w:p>
+        </w:tc>
+        <w:tc>
+          <w:tcPr>
+            <w:tcW w:type="dxa" w:w="2160"/>
+          </w:tcPr>
+          <w:p>
+            <w:r>
+              <w:t>5.52; &lt; 0.01</w:t>
+            </w:r>
+          </w:p>
+        </w:tc>
+        <w:tc>
+          <w:tcPr>
+            <w:tcW w:type="dxa" w:w="2160"/>
+          </w:tcPr>
+          <w:p>
+            <w:r>
+              <w:t>2.32; &lt; 0.01</w:t>
+            </w:r>
+          </w:p>
+        </w:tc>
+        <w:tc>
+          <w:tcPr>
+            <w:tcW w:type="dxa" w:w="2160"/>
+          </w:tcPr>
+          <w:p>
+            <w:r>
+              <w:t>2.06; &lt; 0.01</w:t>
+            </w:r>
+          </w:p>
+        </w:tc>
+      </w:tr>
+      <w:tr>
+        <w:tc>
+          <w:tcPr>
+            <w:tcW w:type="dxa" w:w="2160"/>
+          </w:tcPr>
+          <w:p>
+            <w:r>
+              <w:t>Mild liver disease</w:t>
+            </w:r>
+          </w:p>
+        </w:tc>
+        <w:tc>
+          <w:tcPr>
+            <w:tcW w:type="dxa" w:w="2160"/>
+          </w:tcPr>
+          <w:p>
+            <w:r>
+              <w:t>4.53; &lt; 0.01</w:t>
+            </w:r>
+          </w:p>
+        </w:tc>
+        <w:tc>
+          <w:tcPr>
+            <w:tcW w:type="dxa" w:w="2160"/>
+          </w:tcPr>
+          <w:p>
+            <w:r>
+              <w:t>1.03; 0.833</w:t>
+            </w:r>
+          </w:p>
+        </w:tc>
+        <w:tc>
+          <w:tcPr>
+            <w:tcW w:type="dxa" w:w="2160"/>
+          </w:tcPr>
+          <w:p>
+            <w:r>
+              <w:t>1.11; 0.663</w:t>
+            </w:r>
+          </w:p>
+        </w:tc>
+      </w:tr>
+      <w:tr>
+        <w:tc>
+          <w:tcPr>
+            <w:tcW w:type="dxa" w:w="2160"/>
+          </w:tcPr>
+          <w:p>
+            <w:r>
+              <w:t>Congestive heart failure</w:t>
+            </w:r>
+          </w:p>
+        </w:tc>
+        <w:tc>
+          <w:tcPr>
+            <w:tcW w:type="dxa" w:w="2160"/>
+          </w:tcPr>
+          <w:p>
+            <w:r>
+              <w:t>5.53; &lt; 0.01</w:t>
+            </w:r>
+          </w:p>
+        </w:tc>
+        <w:tc>
+          <w:tcPr>
+            <w:tcW w:type="dxa" w:w="2160"/>
+          </w:tcPr>
+          <w:p>
+            <w:r>
+              <w:t>3.73; &lt; 0.01</w:t>
+            </w:r>
+          </w:p>
+        </w:tc>
+        <w:tc>
+          <w:tcPr>
+            <w:tcW w:type="dxa" w:w="2160"/>
+          </w:tcPr>
+          <w:p>
+            <w:r>
+              <w:t>1.67; 0.063</w:t>
+            </w:r>
+          </w:p>
         </w:tc>
       </w:tr>
     </w:tbl>

</xml_diff>

<commit_message>
Add back hemorrhage after fixing info leak
</commit_message>
<xml_diff>
--- a/results/table3.docx
+++ b/results/table3.docx
@@ -9,15 +9,16 @@
         <w:tblLook w:firstColumn="1" w:firstRow="1" w:lastColumn="0" w:lastRow="0" w:noHBand="0" w:noVBand="1" w:val="04A0"/>
       </w:tblPr>
       <w:tblGrid>
-        <w:gridCol w:w="2160"/>
-        <w:gridCol w:w="2160"/>
-        <w:gridCol w:w="2160"/>
-        <w:gridCol w:w="2160"/>
+        <w:gridCol w:w="1728"/>
+        <w:gridCol w:w="1728"/>
+        <w:gridCol w:w="1728"/>
+        <w:gridCol w:w="1728"/>
+        <w:gridCol w:w="1728"/>
       </w:tblGrid>
       <w:tr>
         <w:tc>
           <w:tcPr>
-            <w:tcW w:type="dxa" w:w="2160"/>
+            <w:tcW w:type="dxa" w:w="1728"/>
           </w:tcPr>
           <w:p>
             <w:r>
@@ -27,8 +28,8 @@
         </w:tc>
         <w:tc>
           <w:tcPr>
-            <w:tcW w:type="dxa" w:w="6480"/>
-            <w:gridSpan w:val="3"/>
+            <w:tcW w:type="dxa" w:w="6912"/>
+            <w:gridSpan w:val="4"/>
           </w:tcPr>
           <w:p>
             <w:r>
@@ -40,13 +41,13 @@
       <w:tr>
         <w:tc>
           <w:tcPr>
-            <w:tcW w:type="dxa" w:w="2160"/>
+            <w:tcW w:type="dxa" w:w="1728"/>
           </w:tcPr>
           <w:p/>
         </w:tc>
         <w:tc>
           <w:tcPr>
-            <w:tcW w:type="dxa" w:w="2160"/>
+            <w:tcW w:type="dxa" w:w="1728"/>
           </w:tcPr>
           <w:p>
             <w:r>
@@ -56,7 +57,7 @@
         </w:tc>
         <w:tc>
           <w:tcPr>
-            <w:tcW w:type="dxa" w:w="2160"/>
+            <w:tcW w:type="dxa" w:w="1728"/>
           </w:tcPr>
           <w:p>
             <w:r>
@@ -66,7 +67,7 @@
         </w:tc>
         <w:tc>
           <w:tcPr>
-            <w:tcW w:type="dxa" w:w="2160"/>
+            <w:tcW w:type="dxa" w:w="1728"/>
           </w:tcPr>
           <w:p>
             <w:r>
@@ -74,11 +75,21 @@
             </w:r>
           </w:p>
         </w:tc>
+        <w:tc>
+          <w:tcPr>
+            <w:tcW w:type="dxa" w:w="1728"/>
+          </w:tcPr>
+          <w:p>
+            <w:r>
+              <w:t>hemorrhage</w:t>
+            </w:r>
+          </w:p>
+        </w:tc>
       </w:tr>
       <w:tr>
         <w:tc>
           <w:tcPr>
-            <w:tcW w:type="dxa" w:w="2160"/>
+            <w:tcW w:type="dxa" w:w="1728"/>
           </w:tcPr>
           <w:p>
             <w:r>
@@ -88,7 +99,7 @@
         </w:tc>
         <w:tc>
           <w:tcPr>
-            <w:tcW w:type="dxa" w:w="2160"/>
+            <w:tcW w:type="dxa" w:w="1728"/>
           </w:tcPr>
           <w:p>
             <w:r>
@@ -98,7 +109,7 @@
         </w:tc>
         <w:tc>
           <w:tcPr>
-            <w:tcW w:type="dxa" w:w="2160"/>
+            <w:tcW w:type="dxa" w:w="1728"/>
           </w:tcPr>
           <w:p>
             <w:r>
@@ -108,7 +119,7 @@
         </w:tc>
         <w:tc>
           <w:tcPr>
-            <w:tcW w:type="dxa" w:w="2160"/>
+            <w:tcW w:type="dxa" w:w="1728"/>
           </w:tcPr>
           <w:p>
             <w:r>
@@ -116,11 +127,21 @@
             </w:r>
           </w:p>
         </w:tc>
+        <w:tc>
+          <w:tcPr>
+            <w:tcW w:type="dxa" w:w="1728"/>
+          </w:tcPr>
+          <w:p>
+            <w:r>
+              <w:t>1.28; 0.095</w:t>
+            </w:r>
+          </w:p>
+        </w:tc>
       </w:tr>
       <w:tr>
         <w:tc>
           <w:tcPr>
-            <w:tcW w:type="dxa" w:w="2160"/>
+            <w:tcW w:type="dxa" w:w="1728"/>
           </w:tcPr>
           <w:p>
             <w:r>
@@ -130,7 +151,7 @@
         </w:tc>
         <w:tc>
           <w:tcPr>
-            <w:tcW w:type="dxa" w:w="2160"/>
+            <w:tcW w:type="dxa" w:w="1728"/>
           </w:tcPr>
           <w:p>
             <w:r>
@@ -140,7 +161,7 @@
         </w:tc>
         <w:tc>
           <w:tcPr>
-            <w:tcW w:type="dxa" w:w="2160"/>
+            <w:tcW w:type="dxa" w:w="1728"/>
           </w:tcPr>
           <w:p>
             <w:r>
@@ -150,7 +171,7 @@
         </w:tc>
         <w:tc>
           <w:tcPr>
-            <w:tcW w:type="dxa" w:w="2160"/>
+            <w:tcW w:type="dxa" w:w="1728"/>
           </w:tcPr>
           <w:p>
             <w:r>
@@ -158,11 +179,21 @@
             </w:r>
           </w:p>
         </w:tc>
+        <w:tc>
+          <w:tcPr>
+            <w:tcW w:type="dxa" w:w="1728"/>
+          </w:tcPr>
+          <w:p>
+            <w:r>
+              <w:t>2.61; &lt; 0.01</w:t>
+            </w:r>
+          </w:p>
+        </w:tc>
       </w:tr>
       <w:tr>
         <w:tc>
           <w:tcPr>
-            <w:tcW w:type="dxa" w:w="2160"/>
+            <w:tcW w:type="dxa" w:w="1728"/>
           </w:tcPr>
           <w:p>
             <w:r>
@@ -172,7 +203,7 @@
         </w:tc>
         <w:tc>
           <w:tcPr>
-            <w:tcW w:type="dxa" w:w="2160"/>
+            <w:tcW w:type="dxa" w:w="1728"/>
           </w:tcPr>
           <w:p>
             <w:r>
@@ -182,7 +213,7 @@
         </w:tc>
         <w:tc>
           <w:tcPr>
-            <w:tcW w:type="dxa" w:w="2160"/>
+            <w:tcW w:type="dxa" w:w="1728"/>
           </w:tcPr>
           <w:p>
             <w:r>
@@ -192,7 +223,7 @@
         </w:tc>
         <w:tc>
           <w:tcPr>
-            <w:tcW w:type="dxa" w:w="2160"/>
+            <w:tcW w:type="dxa" w:w="1728"/>
           </w:tcPr>
           <w:p>
             <w:r>
@@ -200,11 +231,21 @@
             </w:r>
           </w:p>
         </w:tc>
+        <w:tc>
+          <w:tcPr>
+            <w:tcW w:type="dxa" w:w="1728"/>
+          </w:tcPr>
+          <w:p>
+            <w:r>
+              <w:t>2.39; &lt; 0.01</w:t>
+            </w:r>
+          </w:p>
+        </w:tc>
       </w:tr>
       <w:tr>
         <w:tc>
           <w:tcPr>
-            <w:tcW w:type="dxa" w:w="2160"/>
+            <w:tcW w:type="dxa" w:w="1728"/>
           </w:tcPr>
           <w:p>
             <w:r>
@@ -214,7 +255,7 @@
         </w:tc>
         <w:tc>
           <w:tcPr>
-            <w:tcW w:type="dxa" w:w="2160"/>
+            <w:tcW w:type="dxa" w:w="1728"/>
           </w:tcPr>
           <w:p>
             <w:r>
@@ -224,7 +265,7 @@
         </w:tc>
         <w:tc>
           <w:tcPr>
-            <w:tcW w:type="dxa" w:w="2160"/>
+            <w:tcW w:type="dxa" w:w="1728"/>
           </w:tcPr>
           <w:p>
             <w:r>
@@ -234,7 +275,7 @@
         </w:tc>
         <w:tc>
           <w:tcPr>
-            <w:tcW w:type="dxa" w:w="2160"/>
+            <w:tcW w:type="dxa" w:w="1728"/>
           </w:tcPr>
           <w:p>
             <w:r>
@@ -242,11 +283,21 @@
             </w:r>
           </w:p>
         </w:tc>
+        <w:tc>
+          <w:tcPr>
+            <w:tcW w:type="dxa" w:w="1728"/>
+          </w:tcPr>
+          <w:p>
+            <w:r>
+              <w:t>0.98; 0.937</w:t>
+            </w:r>
+          </w:p>
+        </w:tc>
       </w:tr>
       <w:tr>
         <w:tc>
           <w:tcPr>
-            <w:tcW w:type="dxa" w:w="2160"/>
+            <w:tcW w:type="dxa" w:w="1728"/>
           </w:tcPr>
           <w:p>
             <w:r>
@@ -256,7 +307,7 @@
         </w:tc>
         <w:tc>
           <w:tcPr>
-            <w:tcW w:type="dxa" w:w="2160"/>
+            <w:tcW w:type="dxa" w:w="1728"/>
           </w:tcPr>
           <w:p>
             <w:r>
@@ -266,7 +317,7 @@
         </w:tc>
         <w:tc>
           <w:tcPr>
-            <w:tcW w:type="dxa" w:w="2160"/>
+            <w:tcW w:type="dxa" w:w="1728"/>
           </w:tcPr>
           <w:p>
             <w:r>
@@ -276,7 +327,7 @@
         </w:tc>
         <w:tc>
           <w:tcPr>
-            <w:tcW w:type="dxa" w:w="2160"/>
+            <w:tcW w:type="dxa" w:w="1728"/>
           </w:tcPr>
           <w:p>
             <w:r>
@@ -284,11 +335,21 @@
             </w:r>
           </w:p>
         </w:tc>
+        <w:tc>
+          <w:tcPr>
+            <w:tcW w:type="dxa" w:w="1728"/>
+          </w:tcPr>
+          <w:p>
+            <w:r>
+              <w:t>0.57; 0.497</w:t>
+            </w:r>
+          </w:p>
+        </w:tc>
       </w:tr>
       <w:tr>
         <w:tc>
           <w:tcPr>
-            <w:tcW w:type="dxa" w:w="2160"/>
+            <w:tcW w:type="dxa" w:w="1728"/>
           </w:tcPr>
           <w:p>
             <w:r>
@@ -298,7 +359,7 @@
         </w:tc>
         <w:tc>
           <w:tcPr>
-            <w:tcW w:type="dxa" w:w="2160"/>
+            <w:tcW w:type="dxa" w:w="1728"/>
           </w:tcPr>
           <w:p>
             <w:r>
@@ -308,7 +369,7 @@
         </w:tc>
         <w:tc>
           <w:tcPr>
-            <w:tcW w:type="dxa" w:w="2160"/>
+            <w:tcW w:type="dxa" w:w="1728"/>
           </w:tcPr>
           <w:p>
             <w:r>
@@ -318,7 +379,7 @@
         </w:tc>
         <w:tc>
           <w:tcPr>
-            <w:tcW w:type="dxa" w:w="2160"/>
+            <w:tcW w:type="dxa" w:w="1728"/>
           </w:tcPr>
           <w:p>
             <w:r>
@@ -326,11 +387,21 @@
             </w:r>
           </w:p>
         </w:tc>
+        <w:tc>
+          <w:tcPr>
+            <w:tcW w:type="dxa" w:w="1728"/>
+          </w:tcPr>
+          <w:p>
+            <w:r>
+              <w:t>1.20; 0.196</w:t>
+            </w:r>
+          </w:p>
+        </w:tc>
       </w:tr>
       <w:tr>
         <w:tc>
           <w:tcPr>
-            <w:tcW w:type="dxa" w:w="2160"/>
+            <w:tcW w:type="dxa" w:w="1728"/>
           </w:tcPr>
           <w:p>
             <w:r>
@@ -340,7 +411,7 @@
         </w:tc>
         <w:tc>
           <w:tcPr>
-            <w:tcW w:type="dxa" w:w="2160"/>
+            <w:tcW w:type="dxa" w:w="1728"/>
           </w:tcPr>
           <w:p>
             <w:r>
@@ -350,7 +421,7 @@
         </w:tc>
         <w:tc>
           <w:tcPr>
-            <w:tcW w:type="dxa" w:w="2160"/>
+            <w:tcW w:type="dxa" w:w="1728"/>
           </w:tcPr>
           <w:p>
             <w:r>
@@ -360,7 +431,7 @@
         </w:tc>
         <w:tc>
           <w:tcPr>
-            <w:tcW w:type="dxa" w:w="2160"/>
+            <w:tcW w:type="dxa" w:w="1728"/>
           </w:tcPr>
           <w:p>
             <w:r>
@@ -368,11 +439,21 @@
             </w:r>
           </w:p>
         </w:tc>
+        <w:tc>
+          <w:tcPr>
+            <w:tcW w:type="dxa" w:w="1728"/>
+          </w:tcPr>
+          <w:p>
+            <w:r>
+              <w:t>0.83; 0.196</w:t>
+            </w:r>
+          </w:p>
+        </w:tc>
       </w:tr>
       <w:tr>
         <w:tc>
           <w:tcPr>
-            <w:tcW w:type="dxa" w:w="2160"/>
+            <w:tcW w:type="dxa" w:w="1728"/>
           </w:tcPr>
           <w:p>
             <w:r>
@@ -382,7 +463,7 @@
         </w:tc>
         <w:tc>
           <w:tcPr>
-            <w:tcW w:type="dxa" w:w="2160"/>
+            <w:tcW w:type="dxa" w:w="1728"/>
           </w:tcPr>
           <w:p>
             <w:r>
@@ -392,7 +473,7 @@
         </w:tc>
         <w:tc>
           <w:tcPr>
-            <w:tcW w:type="dxa" w:w="2160"/>
+            <w:tcW w:type="dxa" w:w="1728"/>
           </w:tcPr>
           <w:p>
             <w:r>
@@ -402,7 +483,7 @@
         </w:tc>
         <w:tc>
           <w:tcPr>
-            <w:tcW w:type="dxa" w:w="2160"/>
+            <w:tcW w:type="dxa" w:w="1728"/>
           </w:tcPr>
           <w:p>
             <w:r>
@@ -410,11 +491,21 @@
             </w:r>
           </w:p>
         </w:tc>
+        <w:tc>
+          <w:tcPr>
+            <w:tcW w:type="dxa" w:w="1728"/>
+          </w:tcPr>
+          <w:p>
+            <w:r>
+              <w:t>1.17; 0.267</w:t>
+            </w:r>
+          </w:p>
+        </w:tc>
       </w:tr>
       <w:tr>
         <w:tc>
           <w:tcPr>
-            <w:tcW w:type="dxa" w:w="2160"/>
+            <w:tcW w:type="dxa" w:w="1728"/>
           </w:tcPr>
           <w:p>
             <w:r>
@@ -424,7 +515,7 @@
         </w:tc>
         <w:tc>
           <w:tcPr>
-            <w:tcW w:type="dxa" w:w="2160"/>
+            <w:tcW w:type="dxa" w:w="1728"/>
           </w:tcPr>
           <w:p>
             <w:r>
@@ -434,7 +525,7 @@
         </w:tc>
         <w:tc>
           <w:tcPr>
-            <w:tcW w:type="dxa" w:w="2160"/>
+            <w:tcW w:type="dxa" w:w="1728"/>
           </w:tcPr>
           <w:p>
             <w:r>
@@ -444,7 +535,7 @@
         </w:tc>
         <w:tc>
           <w:tcPr>
-            <w:tcW w:type="dxa" w:w="2160"/>
+            <w:tcW w:type="dxa" w:w="1728"/>
           </w:tcPr>
           <w:p>
             <w:r>
@@ -452,11 +543,21 @@
             </w:r>
           </w:p>
         </w:tc>
+        <w:tc>
+          <w:tcPr>
+            <w:tcW w:type="dxa" w:w="1728"/>
+          </w:tcPr>
+          <w:p>
+            <w:r>
+              <w:t>1.06; 0.841</w:t>
+            </w:r>
+          </w:p>
+        </w:tc>
       </w:tr>
       <w:tr>
         <w:tc>
           <w:tcPr>
-            <w:tcW w:type="dxa" w:w="2160"/>
+            <w:tcW w:type="dxa" w:w="1728"/>
           </w:tcPr>
           <w:p>
             <w:r>
@@ -466,7 +567,7 @@
         </w:tc>
         <w:tc>
           <w:tcPr>
-            <w:tcW w:type="dxa" w:w="2160"/>
+            <w:tcW w:type="dxa" w:w="1728"/>
           </w:tcPr>
           <w:p>
             <w:r>
@@ -476,7 +577,7 @@
         </w:tc>
         <w:tc>
           <w:tcPr>
-            <w:tcW w:type="dxa" w:w="2160"/>
+            <w:tcW w:type="dxa" w:w="1728"/>
           </w:tcPr>
           <w:p>
             <w:r>
@@ -486,7 +587,7 @@
         </w:tc>
         <w:tc>
           <w:tcPr>
-            <w:tcW w:type="dxa" w:w="2160"/>
+            <w:tcW w:type="dxa" w:w="1728"/>
           </w:tcPr>
           <w:p>
             <w:r>
@@ -494,11 +595,21 @@
             </w:r>
           </w:p>
         </w:tc>
+        <w:tc>
+          <w:tcPr>
+            <w:tcW w:type="dxa" w:w="1728"/>
+          </w:tcPr>
+          <w:p>
+            <w:r>
+              <w:t>0.88; 0.430</w:t>
+            </w:r>
+          </w:p>
+        </w:tc>
       </w:tr>
       <w:tr>
         <w:tc>
           <w:tcPr>
-            <w:tcW w:type="dxa" w:w="2160"/>
+            <w:tcW w:type="dxa" w:w="1728"/>
           </w:tcPr>
           <w:p>
             <w:r>
@@ -508,7 +619,7 @@
         </w:tc>
         <w:tc>
           <w:tcPr>
-            <w:tcW w:type="dxa" w:w="2160"/>
+            <w:tcW w:type="dxa" w:w="1728"/>
           </w:tcPr>
           <w:p>
             <w:r>
@@ -518,7 +629,7 @@
         </w:tc>
         <w:tc>
           <w:tcPr>
-            <w:tcW w:type="dxa" w:w="2160"/>
+            <w:tcW w:type="dxa" w:w="1728"/>
           </w:tcPr>
           <w:p>
             <w:r>
@@ -528,7 +639,7 @@
         </w:tc>
         <w:tc>
           <w:tcPr>
-            <w:tcW w:type="dxa" w:w="2160"/>
+            <w:tcW w:type="dxa" w:w="1728"/>
           </w:tcPr>
           <w:p>
             <w:r>
@@ -536,11 +647,21 @@
             </w:r>
           </w:p>
         </w:tc>
+        <w:tc>
+          <w:tcPr>
+            <w:tcW w:type="dxa" w:w="1728"/>
+          </w:tcPr>
+          <w:p>
+            <w:r>
+              <w:t>1.33; 0.498</w:t>
+            </w:r>
+          </w:p>
+        </w:tc>
       </w:tr>
       <w:tr>
         <w:tc>
           <w:tcPr>
-            <w:tcW w:type="dxa" w:w="2160"/>
+            <w:tcW w:type="dxa" w:w="1728"/>
           </w:tcPr>
           <w:p>
             <w:r>
@@ -550,7 +671,7 @@
         </w:tc>
         <w:tc>
           <w:tcPr>
-            <w:tcW w:type="dxa" w:w="2160"/>
+            <w:tcW w:type="dxa" w:w="1728"/>
           </w:tcPr>
           <w:p>
             <w:r>
@@ -560,7 +681,7 @@
         </w:tc>
         <w:tc>
           <w:tcPr>
-            <w:tcW w:type="dxa" w:w="2160"/>
+            <w:tcW w:type="dxa" w:w="1728"/>
           </w:tcPr>
           <w:p>
             <w:r>
@@ -570,7 +691,7 @@
         </w:tc>
         <w:tc>
           <w:tcPr>
-            <w:tcW w:type="dxa" w:w="2160"/>
+            <w:tcW w:type="dxa" w:w="1728"/>
           </w:tcPr>
           <w:p>
             <w:r>
@@ -578,11 +699,21 @@
             </w:r>
           </w:p>
         </w:tc>
+        <w:tc>
+          <w:tcPr>
+            <w:tcW w:type="dxa" w:w="1728"/>
+          </w:tcPr>
+          <w:p>
+            <w:r>
+              <w:t>0.26; 0.191</w:t>
+            </w:r>
+          </w:p>
+        </w:tc>
       </w:tr>
       <w:tr>
         <w:tc>
           <w:tcPr>
-            <w:tcW w:type="dxa" w:w="2160"/>
+            <w:tcW w:type="dxa" w:w="1728"/>
           </w:tcPr>
           <w:p>
             <w:r>
@@ -592,7 +723,7 @@
         </w:tc>
         <w:tc>
           <w:tcPr>
-            <w:tcW w:type="dxa" w:w="2160"/>
+            <w:tcW w:type="dxa" w:w="1728"/>
           </w:tcPr>
           <w:p>
             <w:r>
@@ -602,7 +733,7 @@
         </w:tc>
         <w:tc>
           <w:tcPr>
-            <w:tcW w:type="dxa" w:w="2160"/>
+            <w:tcW w:type="dxa" w:w="1728"/>
           </w:tcPr>
           <w:p>
             <w:r>
@@ -612,7 +743,7 @@
         </w:tc>
         <w:tc>
           <w:tcPr>
-            <w:tcW w:type="dxa" w:w="2160"/>
+            <w:tcW w:type="dxa" w:w="1728"/>
           </w:tcPr>
           <w:p>
             <w:r>
@@ -620,11 +751,21 @@
             </w:r>
           </w:p>
         </w:tc>
+        <w:tc>
+          <w:tcPr>
+            <w:tcW w:type="dxa" w:w="1728"/>
+          </w:tcPr>
+          <w:p>
+            <w:r>
+              <w:t>0.84; 0.222</w:t>
+            </w:r>
+          </w:p>
+        </w:tc>
       </w:tr>
       <w:tr>
         <w:tc>
           <w:tcPr>
-            <w:tcW w:type="dxa" w:w="2160"/>
+            <w:tcW w:type="dxa" w:w="1728"/>
           </w:tcPr>
           <w:p>
             <w:r>
@@ -634,7 +775,7 @@
         </w:tc>
         <w:tc>
           <w:tcPr>
-            <w:tcW w:type="dxa" w:w="2160"/>
+            <w:tcW w:type="dxa" w:w="1728"/>
           </w:tcPr>
           <w:p>
             <w:r>
@@ -644,7 +785,7 @@
         </w:tc>
         <w:tc>
           <w:tcPr>
-            <w:tcW w:type="dxa" w:w="2160"/>
+            <w:tcW w:type="dxa" w:w="1728"/>
           </w:tcPr>
           <w:p>
             <w:r>
@@ -654,7 +795,69 @@
         </w:tc>
         <w:tc>
           <w:tcPr>
-            <w:tcW w:type="dxa" w:w="2160"/>
+            <w:tcW w:type="dxa" w:w="1728"/>
+          </w:tcPr>
+          <w:p>
+            <w:r>
+              <w:t>0.97; 1.000</w:t>
+            </w:r>
+          </w:p>
+        </w:tc>
+        <w:tc>
+          <w:tcPr>
+            <w:tcW w:type="dxa" w:w="1728"/>
+          </w:tcPr>
+          <w:p>
+            <w:r>
+              <w:t>1.36; 0.174</w:t>
+            </w:r>
+          </w:p>
+        </w:tc>
+      </w:tr>
+      <w:tr>
+        <w:tc>
+          <w:tcPr>
+            <w:tcW w:type="dxa" w:w="1728"/>
+          </w:tcPr>
+          <w:p>
+            <w:r>
+              <w:t>Hispanic</w:t>
+            </w:r>
+          </w:p>
+        </w:tc>
+        <w:tc>
+          <w:tcPr>
+            <w:tcW w:type="dxa" w:w="1728"/>
+          </w:tcPr>
+          <w:p>
+            <w:r>
+              <w:t>0.97; 1.000</w:t>
+            </w:r>
+          </w:p>
+        </w:tc>
+        <w:tc>
+          <w:tcPr>
+            <w:tcW w:type="dxa" w:w="1728"/>
+          </w:tcPr>
+          <w:p>
+            <w:r>
+              <w:t>0.92; 0.574</w:t>
+            </w:r>
+          </w:p>
+        </w:tc>
+        <w:tc>
+          <w:tcPr>
+            <w:tcW w:type="dxa" w:w="1728"/>
+          </w:tcPr>
+          <w:p>
+            <w:r>
+              <w:t>1.48; 0.236</w:t>
+            </w:r>
+          </w:p>
+        </w:tc>
+        <w:tc>
+          <w:tcPr>
+            <w:tcW w:type="dxa" w:w="1728"/>
           </w:tcPr>
           <w:p>
             <w:r>
@@ -666,49 +869,7 @@
       <w:tr>
         <w:tc>
           <w:tcPr>
-            <w:tcW w:type="dxa" w:w="2160"/>
-          </w:tcPr>
-          <w:p>
-            <w:r>
-              <w:t>Hispanic</w:t>
-            </w:r>
-          </w:p>
-        </w:tc>
-        <w:tc>
-          <w:tcPr>
-            <w:tcW w:type="dxa" w:w="2160"/>
-          </w:tcPr>
-          <w:p>
-            <w:r>
-              <w:t>0.97; 1.000</w:t>
-            </w:r>
-          </w:p>
-        </w:tc>
-        <w:tc>
-          <w:tcPr>
-            <w:tcW w:type="dxa" w:w="2160"/>
-          </w:tcPr>
-          <w:p>
-            <w:r>
-              <w:t>0.92; 0.574</w:t>
-            </w:r>
-          </w:p>
-        </w:tc>
-        <w:tc>
-          <w:tcPr>
-            <w:tcW w:type="dxa" w:w="2160"/>
-          </w:tcPr>
-          <w:p>
-            <w:r>
-              <w:t>1.48; 0.236</w:t>
-            </w:r>
-          </w:p>
-        </w:tc>
-      </w:tr>
-      <w:tr>
-        <w:tc>
-          <w:tcPr>
-            <w:tcW w:type="dxa" w:w="2160"/>
+            <w:tcW w:type="dxa" w:w="1728"/>
           </w:tcPr>
           <w:p>
             <w:r>
@@ -718,7 +879,7 @@
         </w:tc>
         <w:tc>
           <w:tcPr>
-            <w:tcW w:type="dxa" w:w="2160"/>
+            <w:tcW w:type="dxa" w:w="1728"/>
           </w:tcPr>
           <w:p>
             <w:r>
@@ -728,7 +889,7 @@
         </w:tc>
         <w:tc>
           <w:tcPr>
-            <w:tcW w:type="dxa" w:w="2160"/>
+            <w:tcW w:type="dxa" w:w="1728"/>
           </w:tcPr>
           <w:p>
             <w:r>
@@ -738,7 +899,7 @@
         </w:tc>
         <w:tc>
           <w:tcPr>
-            <w:tcW w:type="dxa" w:w="2160"/>
+            <w:tcW w:type="dxa" w:w="1728"/>
           </w:tcPr>
           <w:p>
             <w:r>
@@ -746,11 +907,21 @@
             </w:r>
           </w:p>
         </w:tc>
+        <w:tc>
+          <w:tcPr>
+            <w:tcW w:type="dxa" w:w="1728"/>
+          </w:tcPr>
+          <w:p>
+            <w:r>
+              <w:t>1.74; 0.170</w:t>
+            </w:r>
+          </w:p>
+        </w:tc>
       </w:tr>
       <w:tr>
         <w:tc>
           <w:tcPr>
-            <w:tcW w:type="dxa" w:w="2160"/>
+            <w:tcW w:type="dxa" w:w="1728"/>
           </w:tcPr>
           <w:p>
             <w:r>
@@ -760,7 +931,7 @@
         </w:tc>
         <w:tc>
           <w:tcPr>
-            <w:tcW w:type="dxa" w:w="2160"/>
+            <w:tcW w:type="dxa" w:w="1728"/>
           </w:tcPr>
           <w:p>
             <w:r>
@@ -770,7 +941,7 @@
         </w:tc>
         <w:tc>
           <w:tcPr>
-            <w:tcW w:type="dxa" w:w="2160"/>
+            <w:tcW w:type="dxa" w:w="1728"/>
           </w:tcPr>
           <w:p>
             <w:r>
@@ -780,7 +951,7 @@
         </w:tc>
         <w:tc>
           <w:tcPr>
-            <w:tcW w:type="dxa" w:w="2160"/>
+            <w:tcW w:type="dxa" w:w="1728"/>
           </w:tcPr>
           <w:p>
             <w:r>
@@ -788,11 +959,21 @@
             </w:r>
           </w:p>
         </w:tc>
+        <w:tc>
+          <w:tcPr>
+            <w:tcW w:type="dxa" w:w="1728"/>
+          </w:tcPr>
+          <w:p>
+            <w:r>
+              <w:t>0.53; 0.593</w:t>
+            </w:r>
+          </w:p>
+        </w:tc>
       </w:tr>
       <w:tr>
         <w:tc>
           <w:tcPr>
-            <w:tcW w:type="dxa" w:w="2160"/>
+            <w:tcW w:type="dxa" w:w="1728"/>
           </w:tcPr>
           <w:p>
             <w:r>
@@ -802,7 +983,7 @@
         </w:tc>
         <w:tc>
           <w:tcPr>
-            <w:tcW w:type="dxa" w:w="2160"/>
+            <w:tcW w:type="dxa" w:w="1728"/>
           </w:tcPr>
           <w:p>
             <w:r>
@@ -812,7 +993,7 @@
         </w:tc>
         <w:tc>
           <w:tcPr>
-            <w:tcW w:type="dxa" w:w="2160"/>
+            <w:tcW w:type="dxa" w:w="1728"/>
           </w:tcPr>
           <w:p>
             <w:r>
@@ -822,7 +1003,7 @@
         </w:tc>
         <w:tc>
           <w:tcPr>
-            <w:tcW w:type="dxa" w:w="2160"/>
+            <w:tcW w:type="dxa" w:w="1728"/>
           </w:tcPr>
           <w:p>
             <w:r>
@@ -830,11 +1011,21 @@
             </w:r>
           </w:p>
         </w:tc>
+        <w:tc>
+          <w:tcPr>
+            <w:tcW w:type="dxa" w:w="1728"/>
+          </w:tcPr>
+          <w:p>
+            <w:r>
+              <w:t>1.08; 0.652</w:t>
+            </w:r>
+          </w:p>
+        </w:tc>
       </w:tr>
       <w:tr>
         <w:tc>
           <w:tcPr>
-            <w:tcW w:type="dxa" w:w="2160"/>
+            <w:tcW w:type="dxa" w:w="1728"/>
           </w:tcPr>
           <w:p>
             <w:r>
@@ -844,7 +1035,7 @@
         </w:tc>
         <w:tc>
           <w:tcPr>
-            <w:tcW w:type="dxa" w:w="2160"/>
+            <w:tcW w:type="dxa" w:w="1728"/>
           </w:tcPr>
           <w:p>
             <w:r>
@@ -854,7 +1045,7 @@
         </w:tc>
         <w:tc>
           <w:tcPr>
-            <w:tcW w:type="dxa" w:w="2160"/>
+            <w:tcW w:type="dxa" w:w="1728"/>
           </w:tcPr>
           <w:p>
             <w:r>
@@ -864,7 +1055,7 @@
         </w:tc>
         <w:tc>
           <w:tcPr>
-            <w:tcW w:type="dxa" w:w="2160"/>
+            <w:tcW w:type="dxa" w:w="1728"/>
           </w:tcPr>
           <w:p>
             <w:r>
@@ -872,11 +1063,21 @@
             </w:r>
           </w:p>
         </w:tc>
+        <w:tc>
+          <w:tcPr>
+            <w:tcW w:type="dxa" w:w="1728"/>
+          </w:tcPr>
+          <w:p>
+            <w:r>
+              <w:t>0.87; 0.394</w:t>
+            </w:r>
+          </w:p>
+        </w:tc>
       </w:tr>
       <w:tr>
         <w:tc>
           <w:tcPr>
-            <w:tcW w:type="dxa" w:w="2160"/>
+            <w:tcW w:type="dxa" w:w="1728"/>
           </w:tcPr>
           <w:p>
             <w:r>
@@ -886,7 +1087,7 @@
         </w:tc>
         <w:tc>
           <w:tcPr>
-            <w:tcW w:type="dxa" w:w="2160"/>
+            <w:tcW w:type="dxa" w:w="1728"/>
           </w:tcPr>
           <w:p>
             <w:r>
@@ -896,7 +1097,7 @@
         </w:tc>
         <w:tc>
           <w:tcPr>
-            <w:tcW w:type="dxa" w:w="2160"/>
+            <w:tcW w:type="dxa" w:w="1728"/>
           </w:tcPr>
           <w:p>
             <w:r>
@@ -906,7 +1107,7 @@
         </w:tc>
         <w:tc>
           <w:tcPr>
-            <w:tcW w:type="dxa" w:w="2160"/>
+            <w:tcW w:type="dxa" w:w="1728"/>
           </w:tcPr>
           <w:p>
             <w:r>
@@ -914,11 +1115,333 @@
             </w:r>
           </w:p>
         </w:tc>
+        <w:tc>
+          <w:tcPr>
+            <w:tcW w:type="dxa" w:w="1728"/>
+          </w:tcPr>
+          <w:p>
+            <w:r>
+              <w:t>1.13; 0.434</w:t>
+            </w:r>
+          </w:p>
+        </w:tc>
       </w:tr>
       <w:tr>
         <w:tc>
           <w:tcPr>
-            <w:tcW w:type="dxa" w:w="2160"/>
+            <w:tcW w:type="dxa" w:w="1728"/>
+          </w:tcPr>
+          <w:p>
+            <w:r>
+              <w:t>Rheumatic disease</w:t>
+            </w:r>
+          </w:p>
+        </w:tc>
+        <w:tc>
+          <w:tcPr>
+            <w:tcW w:type="dxa" w:w="1728"/>
+          </w:tcPr>
+          <w:p>
+            <w:r>
+              <w:t>1.56; 0.336</w:t>
+            </w:r>
+          </w:p>
+        </w:tc>
+        <w:tc>
+          <w:tcPr>
+            <w:tcW w:type="dxa" w:w="1728"/>
+          </w:tcPr>
+          <w:p>
+            <w:r>
+              <w:t>0.99; 1.000</w:t>
+            </w:r>
+          </w:p>
+        </w:tc>
+        <w:tc>
+          <w:tcPr>
+            <w:tcW w:type="dxa" w:w="1728"/>
+          </w:tcPr>
+          <w:p>
+            <w:r>
+              <w:t>0.79; 1.000</w:t>
+            </w:r>
+          </w:p>
+        </w:tc>
+        <w:tc>
+          <w:tcPr>
+            <w:tcW w:type="dxa" w:w="1728"/>
+          </w:tcPr>
+          <w:p>
+            <w:r>
+              <w:t>0.80; 1.000</w:t>
+            </w:r>
+          </w:p>
+        </w:tc>
+      </w:tr>
+      <w:tr>
+        <w:tc>
+          <w:tcPr>
+            <w:tcW w:type="dxa" w:w="1728"/>
+          </w:tcPr>
+          <w:p>
+            <w:r>
+              <w:t>Peripheral vascular disease</w:t>
+            </w:r>
+          </w:p>
+        </w:tc>
+        <w:tc>
+          <w:tcPr>
+            <w:tcW w:type="dxa" w:w="1728"/>
+          </w:tcPr>
+          <w:p>
+            <w:r>
+              <w:t>2.49; &lt; 0.01</w:t>
+            </w:r>
+          </w:p>
+        </w:tc>
+        <w:tc>
+          <w:tcPr>
+            <w:tcW w:type="dxa" w:w="1728"/>
+          </w:tcPr>
+          <w:p>
+            <w:r>
+              <w:t>1.54; &lt; 0.01</w:t>
+            </w:r>
+          </w:p>
+        </w:tc>
+        <w:tc>
+          <w:tcPr>
+            <w:tcW w:type="dxa" w:w="1728"/>
+          </w:tcPr>
+          <w:p>
+            <w:r>
+              <w:t>1.04; 0.831</w:t>
+            </w:r>
+          </w:p>
+        </w:tc>
+        <w:tc>
+          <w:tcPr>
+            <w:tcW w:type="dxa" w:w="1728"/>
+          </w:tcPr>
+          <w:p>
+            <w:r>
+              <w:t>1.18; 0.596</w:t>
+            </w:r>
+          </w:p>
+        </w:tc>
+      </w:tr>
+      <w:tr>
+        <w:tc>
+          <w:tcPr>
+            <w:tcW w:type="dxa" w:w="1728"/>
+          </w:tcPr>
+          <w:p>
+            <w:r>
+              <w:t>Renal disease</w:t>
+            </w:r>
+          </w:p>
+        </w:tc>
+        <w:tc>
+          <w:tcPr>
+            <w:tcW w:type="dxa" w:w="1728"/>
+          </w:tcPr>
+          <w:p>
+            <w:r>
+              <w:t>5.52; &lt; 0.01</w:t>
+            </w:r>
+          </w:p>
+        </w:tc>
+        <w:tc>
+          <w:tcPr>
+            <w:tcW w:type="dxa" w:w="1728"/>
+          </w:tcPr>
+          <w:p>
+            <w:r>
+              <w:t>2.32; &lt; 0.01</w:t>
+            </w:r>
+          </w:p>
+        </w:tc>
+        <w:tc>
+          <w:tcPr>
+            <w:tcW w:type="dxa" w:w="1728"/>
+          </w:tcPr>
+          <w:p>
+            <w:r>
+              <w:t>2.06; &lt; 0.01</w:t>
+            </w:r>
+          </w:p>
+        </w:tc>
+        <w:tc>
+          <w:tcPr>
+            <w:tcW w:type="dxa" w:w="1728"/>
+          </w:tcPr>
+          <w:p>
+            <w:r>
+              <w:t>1.24; 0.388</w:t>
+            </w:r>
+          </w:p>
+        </w:tc>
+      </w:tr>
+      <w:tr>
+        <w:tc>
+          <w:tcPr>
+            <w:tcW w:type="dxa" w:w="1728"/>
+          </w:tcPr>
+          <w:p>
+            <w:r>
+              <w:t>Mild liver disease</w:t>
+            </w:r>
+          </w:p>
+        </w:tc>
+        <w:tc>
+          <w:tcPr>
+            <w:tcW w:type="dxa" w:w="1728"/>
+          </w:tcPr>
+          <w:p>
+            <w:r>
+              <w:t>4.53; &lt; 0.01</w:t>
+            </w:r>
+          </w:p>
+        </w:tc>
+        <w:tc>
+          <w:tcPr>
+            <w:tcW w:type="dxa" w:w="1728"/>
+          </w:tcPr>
+          <w:p>
+            <w:r>
+              <w:t>1.03; 0.833</w:t>
+            </w:r>
+          </w:p>
+        </w:tc>
+        <w:tc>
+          <w:tcPr>
+            <w:tcW w:type="dxa" w:w="1728"/>
+          </w:tcPr>
+          <w:p>
+            <w:r>
+              <w:t>1.11; 0.663</w:t>
+            </w:r>
+          </w:p>
+        </w:tc>
+        <w:tc>
+          <w:tcPr>
+            <w:tcW w:type="dxa" w:w="1728"/>
+          </w:tcPr>
+          <w:p>
+            <w:r>
+              <w:t>1.82; 0.043</w:t>
+            </w:r>
+          </w:p>
+        </w:tc>
+      </w:tr>
+      <w:tr>
+        <w:tc>
+          <w:tcPr>
+            <w:tcW w:type="dxa" w:w="1728"/>
+          </w:tcPr>
+          <w:p>
+            <w:r>
+              <w:t>Chronic pulmonary disease</w:t>
+            </w:r>
+          </w:p>
+        </w:tc>
+        <w:tc>
+          <w:tcPr>
+            <w:tcW w:type="dxa" w:w="1728"/>
+          </w:tcPr>
+          <w:p>
+            <w:r>
+              <w:t>1.76; &lt; 0.01</w:t>
+            </w:r>
+          </w:p>
+        </w:tc>
+        <w:tc>
+          <w:tcPr>
+            <w:tcW w:type="dxa" w:w="1728"/>
+          </w:tcPr>
+          <w:p>
+            <w:r>
+              <w:t>1.66; &lt; 0.01</w:t>
+            </w:r>
+          </w:p>
+        </w:tc>
+        <w:tc>
+          <w:tcPr>
+            <w:tcW w:type="dxa" w:w="1728"/>
+          </w:tcPr>
+          <w:p>
+            <w:r>
+              <w:t>0.98; 1.000</w:t>
+            </w:r>
+          </w:p>
+        </w:tc>
+        <w:tc>
+          <w:tcPr>
+            <w:tcW w:type="dxa" w:w="1728"/>
+          </w:tcPr>
+          <w:p>
+            <w:r>
+              <w:t>0.62; 0.031</w:t>
+            </w:r>
+          </w:p>
+        </w:tc>
+      </w:tr>
+      <w:tr>
+        <w:tc>
+          <w:tcPr>
+            <w:tcW w:type="dxa" w:w="1728"/>
+          </w:tcPr>
+          <w:p>
+            <w:r>
+              <w:t>Congestive heart failure</w:t>
+            </w:r>
+          </w:p>
+        </w:tc>
+        <w:tc>
+          <w:tcPr>
+            <w:tcW w:type="dxa" w:w="1728"/>
+          </w:tcPr>
+          <w:p>
+            <w:r>
+              <w:t>5.53; &lt; 0.01</w:t>
+            </w:r>
+          </w:p>
+        </w:tc>
+        <w:tc>
+          <w:tcPr>
+            <w:tcW w:type="dxa" w:w="1728"/>
+          </w:tcPr>
+          <w:p>
+            <w:r>
+              <w:t>3.73; &lt; 0.01</w:t>
+            </w:r>
+          </w:p>
+        </w:tc>
+        <w:tc>
+          <w:tcPr>
+            <w:tcW w:type="dxa" w:w="1728"/>
+          </w:tcPr>
+          <w:p>
+            <w:r>
+              <w:t>1.67; 0.063</w:t>
+            </w:r>
+          </w:p>
+        </w:tc>
+        <w:tc>
+          <w:tcPr>
+            <w:tcW w:type="dxa" w:w="1728"/>
+          </w:tcPr>
+          <w:p>
+            <w:r>
+              <w:t>2.01; &lt; 0.01</w:t>
+            </w:r>
+          </w:p>
+        </w:tc>
+      </w:tr>
+      <w:tr>
+        <w:tc>
+          <w:tcPr>
+            <w:tcW w:type="dxa" w:w="1728"/>
           </w:tcPr>
           <w:p>
             <w:r>
@@ -928,7 +1451,7 @@
         </w:tc>
         <w:tc>
           <w:tcPr>
-            <w:tcW w:type="dxa" w:w="2160"/>
+            <w:tcW w:type="dxa" w:w="1728"/>
           </w:tcPr>
           <w:p>
             <w:r>
@@ -938,7 +1461,7 @@
         </w:tc>
         <w:tc>
           <w:tcPr>
-            <w:tcW w:type="dxa" w:w="2160"/>
+            <w:tcW w:type="dxa" w:w="1728"/>
           </w:tcPr>
           <w:p>
             <w:r>
@@ -948,7 +1471,7 @@
         </w:tc>
         <w:tc>
           <w:tcPr>
-            <w:tcW w:type="dxa" w:w="2160"/>
+            <w:tcW w:type="dxa" w:w="1728"/>
           </w:tcPr>
           <w:p>
             <w:r>
@@ -956,45 +1479,13 @@
             </w:r>
           </w:p>
         </w:tc>
-      </w:tr>
-      <w:tr>
         <w:tc>
           <w:tcPr>
-            <w:tcW w:type="dxa" w:w="2160"/>
+            <w:tcW w:type="dxa" w:w="1728"/>
           </w:tcPr>
           <w:p>
             <w:r>
-              <w:t>Chronic pulmonary disease</w:t>
-            </w:r>
-          </w:p>
-        </w:tc>
-        <w:tc>
-          <w:tcPr>
-            <w:tcW w:type="dxa" w:w="2160"/>
-          </w:tcPr>
-          <w:p>
-            <w:r>
-              <w:t>1.76; &lt; 0.01</w:t>
-            </w:r>
-          </w:p>
-        </w:tc>
-        <w:tc>
-          <w:tcPr>
-            <w:tcW w:type="dxa" w:w="2160"/>
-          </w:tcPr>
-          <w:p>
-            <w:r>
-              <w:t>1.66; &lt; 0.01</w:t>
-            </w:r>
-          </w:p>
-        </w:tc>
-        <w:tc>
-          <w:tcPr>
-            <w:tcW w:type="dxa" w:w="2160"/>
-          </w:tcPr>
-          <w:p>
-            <w:r>
-              <w:t>0.98; 1.000</w:t>
+              <w:t>0.80; 0.125</w:t>
             </w:r>
           </w:p>
         </w:tc>
@@ -1002,7 +1493,7 @@
       <w:tr>
         <w:tc>
           <w:tcPr>
-            <w:tcW w:type="dxa" w:w="2160"/>
+            <w:tcW w:type="dxa" w:w="1728"/>
           </w:tcPr>
           <w:p>
             <w:r>
@@ -1012,7 +1503,7 @@
         </w:tc>
         <w:tc>
           <w:tcPr>
-            <w:tcW w:type="dxa" w:w="2160"/>
+            <w:tcW w:type="dxa" w:w="1728"/>
           </w:tcPr>
           <w:p>
             <w:r>
@@ -1022,7 +1513,7 @@
         </w:tc>
         <w:tc>
           <w:tcPr>
-            <w:tcW w:type="dxa" w:w="2160"/>
+            <w:tcW w:type="dxa" w:w="1728"/>
           </w:tcPr>
           <w:p>
             <w:r>
@@ -1032,7 +1523,7 @@
         </w:tc>
         <w:tc>
           <w:tcPr>
-            <w:tcW w:type="dxa" w:w="2160"/>
+            <w:tcW w:type="dxa" w:w="1728"/>
           </w:tcPr>
           <w:p>
             <w:r>
@@ -1040,213 +1531,13 @@
             </w:r>
           </w:p>
         </w:tc>
-      </w:tr>
-      <w:tr>
         <w:tc>
           <w:tcPr>
-            <w:tcW w:type="dxa" w:w="2160"/>
+            <w:tcW w:type="dxa" w:w="1728"/>
           </w:tcPr>
           <w:p>
             <w:r>
-              <w:t>Rheumatic disease</w:t>
-            </w:r>
-          </w:p>
-        </w:tc>
-        <w:tc>
-          <w:tcPr>
-            <w:tcW w:type="dxa" w:w="2160"/>
-          </w:tcPr>
-          <w:p>
-            <w:r>
-              <w:t>1.56; 0.336</w:t>
-            </w:r>
-          </w:p>
-        </w:tc>
-        <w:tc>
-          <w:tcPr>
-            <w:tcW w:type="dxa" w:w="2160"/>
-          </w:tcPr>
-          <w:p>
-            <w:r>
-              <w:t>0.99; 1.000</w:t>
-            </w:r>
-          </w:p>
-        </w:tc>
-        <w:tc>
-          <w:tcPr>
-            <w:tcW w:type="dxa" w:w="2160"/>
-          </w:tcPr>
-          <w:p>
-            <w:r>
-              <w:t>0.79; 1.000</w:t>
-            </w:r>
-          </w:p>
-        </w:tc>
-      </w:tr>
-      <w:tr>
-        <w:tc>
-          <w:tcPr>
-            <w:tcW w:type="dxa" w:w="2160"/>
-          </w:tcPr>
-          <w:p>
-            <w:r>
-              <w:t>Peripheral vascular disease</w:t>
-            </w:r>
-          </w:p>
-        </w:tc>
-        <w:tc>
-          <w:tcPr>
-            <w:tcW w:type="dxa" w:w="2160"/>
-          </w:tcPr>
-          <w:p>
-            <w:r>
-              <w:t>2.49; &lt; 0.01</w:t>
-            </w:r>
-          </w:p>
-        </w:tc>
-        <w:tc>
-          <w:tcPr>
-            <w:tcW w:type="dxa" w:w="2160"/>
-          </w:tcPr>
-          <w:p>
-            <w:r>
-              <w:t>1.54; &lt; 0.01</w:t>
-            </w:r>
-          </w:p>
-        </w:tc>
-        <w:tc>
-          <w:tcPr>
-            <w:tcW w:type="dxa" w:w="2160"/>
-          </w:tcPr>
-          <w:p>
-            <w:r>
-              <w:t>1.04; 0.831</w:t>
-            </w:r>
-          </w:p>
-        </w:tc>
-      </w:tr>
-      <w:tr>
-        <w:tc>
-          <w:tcPr>
-            <w:tcW w:type="dxa" w:w="2160"/>
-          </w:tcPr>
-          <w:p>
-            <w:r>
-              <w:t>Renal disease</w:t>
-            </w:r>
-          </w:p>
-        </w:tc>
-        <w:tc>
-          <w:tcPr>
-            <w:tcW w:type="dxa" w:w="2160"/>
-          </w:tcPr>
-          <w:p>
-            <w:r>
-              <w:t>5.52; &lt; 0.01</w:t>
-            </w:r>
-          </w:p>
-        </w:tc>
-        <w:tc>
-          <w:tcPr>
-            <w:tcW w:type="dxa" w:w="2160"/>
-          </w:tcPr>
-          <w:p>
-            <w:r>
-              <w:t>2.32; &lt; 0.01</w:t>
-            </w:r>
-          </w:p>
-        </w:tc>
-        <w:tc>
-          <w:tcPr>
-            <w:tcW w:type="dxa" w:w="2160"/>
-          </w:tcPr>
-          <w:p>
-            <w:r>
-              <w:t>2.06; &lt; 0.01</w:t>
-            </w:r>
-          </w:p>
-        </w:tc>
-      </w:tr>
-      <w:tr>
-        <w:tc>
-          <w:tcPr>
-            <w:tcW w:type="dxa" w:w="2160"/>
-          </w:tcPr>
-          <w:p>
-            <w:r>
-              <w:t>Mild liver disease</w:t>
-            </w:r>
-          </w:p>
-        </w:tc>
-        <w:tc>
-          <w:tcPr>
-            <w:tcW w:type="dxa" w:w="2160"/>
-          </w:tcPr>
-          <w:p>
-            <w:r>
-              <w:t>4.53; &lt; 0.01</w:t>
-            </w:r>
-          </w:p>
-        </w:tc>
-        <w:tc>
-          <w:tcPr>
-            <w:tcW w:type="dxa" w:w="2160"/>
-          </w:tcPr>
-          <w:p>
-            <w:r>
-              <w:t>1.03; 0.833</w:t>
-            </w:r>
-          </w:p>
-        </w:tc>
-        <w:tc>
-          <w:tcPr>
-            <w:tcW w:type="dxa" w:w="2160"/>
-          </w:tcPr>
-          <w:p>
-            <w:r>
-              <w:t>1.11; 0.663</w:t>
-            </w:r>
-          </w:p>
-        </w:tc>
-      </w:tr>
-      <w:tr>
-        <w:tc>
-          <w:tcPr>
-            <w:tcW w:type="dxa" w:w="2160"/>
-          </w:tcPr>
-          <w:p>
-            <w:r>
-              <w:t>Congestive heart failure</w:t>
-            </w:r>
-          </w:p>
-        </w:tc>
-        <w:tc>
-          <w:tcPr>
-            <w:tcW w:type="dxa" w:w="2160"/>
-          </w:tcPr>
-          <w:p>
-            <w:r>
-              <w:t>5.53; &lt; 0.01</w:t>
-            </w:r>
-          </w:p>
-        </w:tc>
-        <w:tc>
-          <w:tcPr>
-            <w:tcW w:type="dxa" w:w="2160"/>
-          </w:tcPr>
-          <w:p>
-            <w:r>
-              <w:t>3.73; &lt; 0.01</w:t>
-            </w:r>
-          </w:p>
-        </w:tc>
-        <w:tc>
-          <w:tcPr>
-            <w:tcW w:type="dxa" w:w="2160"/>
-          </w:tcPr>
-          <w:p>
-            <w:r>
-              <w:t>1.67; 0.063</w:t>
+              <w:t>0.52; &lt; 0.01</w:t>
             </w:r>
           </w:p>
         </w:tc>

</xml_diff>

<commit_message>
ci interval added L133 and L145 #9
</commit_message>
<xml_diff>
--- a/results/table3.docx
+++ b/results/table3.docx
@@ -964,174 +964,6 @@
           </w:tcPr>
           <w:p>
             <w:r>
-              <w:t>Chronic pulmonary disease</w:t>
-            </w:r>
-          </w:p>
-        </w:tc>
-        <w:tc>
-          <w:tcPr>
-            <w:tcW w:type="dxa" w:w="2160"/>
-          </w:tcPr>
-          <w:p>
-            <w:r>
-              <w:t>1.76; &lt; 0.01</w:t>
-            </w:r>
-          </w:p>
-        </w:tc>
-        <w:tc>
-          <w:tcPr>
-            <w:tcW w:type="dxa" w:w="2160"/>
-          </w:tcPr>
-          <w:p>
-            <w:r>
-              <w:t>1.66; &lt; 0.01</w:t>
-            </w:r>
-          </w:p>
-        </w:tc>
-        <w:tc>
-          <w:tcPr>
-            <w:tcW w:type="dxa" w:w="2160"/>
-          </w:tcPr>
-          <w:p>
-            <w:r>
-              <w:t>0.98; 1.000</w:t>
-            </w:r>
-          </w:p>
-        </w:tc>
-      </w:tr>
-      <w:tr>
-        <w:tc>
-          <w:tcPr>
-            <w:tcW w:type="dxa" w:w="2160"/>
-          </w:tcPr>
-          <w:p>
-            <w:r>
-              <w:t>Metastatic solid tumour</w:t>
-            </w:r>
-          </w:p>
-        </w:tc>
-        <w:tc>
-          <w:tcPr>
-            <w:tcW w:type="dxa" w:w="2160"/>
-          </w:tcPr>
-          <w:p>
-            <w:r>
-              <w:t>1.39; 0.080</w:t>
-            </w:r>
-          </w:p>
-        </w:tc>
-        <w:tc>
-          <w:tcPr>
-            <w:tcW w:type="dxa" w:w="2160"/>
-          </w:tcPr>
-          <w:p>
-            <w:r>
-              <w:t>1.89; &lt; 0.01</w:t>
-            </w:r>
-          </w:p>
-        </w:tc>
-        <w:tc>
-          <w:tcPr>
-            <w:tcW w:type="dxa" w:w="2160"/>
-          </w:tcPr>
-          <w:p>
-            <w:r>
-              <w:t>1.92; &lt; 0.01</w:t>
-            </w:r>
-          </w:p>
-        </w:tc>
-      </w:tr>
-      <w:tr>
-        <w:tc>
-          <w:tcPr>
-            <w:tcW w:type="dxa" w:w="2160"/>
-          </w:tcPr>
-          <w:p>
-            <w:r>
-              <w:t>Rheumatic disease</w:t>
-            </w:r>
-          </w:p>
-        </w:tc>
-        <w:tc>
-          <w:tcPr>
-            <w:tcW w:type="dxa" w:w="2160"/>
-          </w:tcPr>
-          <w:p>
-            <w:r>
-              <w:t>1.56; 0.336</w:t>
-            </w:r>
-          </w:p>
-        </w:tc>
-        <w:tc>
-          <w:tcPr>
-            <w:tcW w:type="dxa" w:w="2160"/>
-          </w:tcPr>
-          <w:p>
-            <w:r>
-              <w:t>0.99; 1.000</w:t>
-            </w:r>
-          </w:p>
-        </w:tc>
-        <w:tc>
-          <w:tcPr>
-            <w:tcW w:type="dxa" w:w="2160"/>
-          </w:tcPr>
-          <w:p>
-            <w:r>
-              <w:t>0.79; 1.000</w:t>
-            </w:r>
-          </w:p>
-        </w:tc>
-      </w:tr>
-      <w:tr>
-        <w:tc>
-          <w:tcPr>
-            <w:tcW w:type="dxa" w:w="2160"/>
-          </w:tcPr>
-          <w:p>
-            <w:r>
-              <w:t>Peripheral vascular disease</w:t>
-            </w:r>
-          </w:p>
-        </w:tc>
-        <w:tc>
-          <w:tcPr>
-            <w:tcW w:type="dxa" w:w="2160"/>
-          </w:tcPr>
-          <w:p>
-            <w:r>
-              <w:t>2.49; &lt; 0.01</w:t>
-            </w:r>
-          </w:p>
-        </w:tc>
-        <w:tc>
-          <w:tcPr>
-            <w:tcW w:type="dxa" w:w="2160"/>
-          </w:tcPr>
-          <w:p>
-            <w:r>
-              <w:t>1.54; &lt; 0.01</w:t>
-            </w:r>
-          </w:p>
-        </w:tc>
-        <w:tc>
-          <w:tcPr>
-            <w:tcW w:type="dxa" w:w="2160"/>
-          </w:tcPr>
-          <w:p>
-            <w:r>
-              <w:t>1.04; 0.831</w:t>
-            </w:r>
-          </w:p>
-        </w:tc>
-      </w:tr>
-      <w:tr>
-        <w:tc>
-          <w:tcPr>
-            <w:tcW w:type="dxa" w:w="2160"/>
-          </w:tcPr>
-          <w:p>
-            <w:r>
               <w:t>Renal disease</w:t>
             </w:r>
           </w:p>
@@ -1247,6 +1079,174 @@
           <w:p>
             <w:r>
               <w:t>1.67; 0.063</w:t>
+            </w:r>
+          </w:p>
+        </w:tc>
+      </w:tr>
+      <w:tr>
+        <w:tc>
+          <w:tcPr>
+            <w:tcW w:type="dxa" w:w="2160"/>
+          </w:tcPr>
+          <w:p>
+            <w:r>
+              <w:t>Peripheral vascular disease</w:t>
+            </w:r>
+          </w:p>
+        </w:tc>
+        <w:tc>
+          <w:tcPr>
+            <w:tcW w:type="dxa" w:w="2160"/>
+          </w:tcPr>
+          <w:p>
+            <w:r>
+              <w:t>2.49; &lt; 0.01</w:t>
+            </w:r>
+          </w:p>
+        </w:tc>
+        <w:tc>
+          <w:tcPr>
+            <w:tcW w:type="dxa" w:w="2160"/>
+          </w:tcPr>
+          <w:p>
+            <w:r>
+              <w:t>1.54; &lt; 0.01</w:t>
+            </w:r>
+          </w:p>
+        </w:tc>
+        <w:tc>
+          <w:tcPr>
+            <w:tcW w:type="dxa" w:w="2160"/>
+          </w:tcPr>
+          <w:p>
+            <w:r>
+              <w:t>1.04; 0.831</w:t>
+            </w:r>
+          </w:p>
+        </w:tc>
+      </w:tr>
+      <w:tr>
+        <w:tc>
+          <w:tcPr>
+            <w:tcW w:type="dxa" w:w="2160"/>
+          </w:tcPr>
+          <w:p>
+            <w:r>
+              <w:t>Metastatic solid tumour</w:t>
+            </w:r>
+          </w:p>
+        </w:tc>
+        <w:tc>
+          <w:tcPr>
+            <w:tcW w:type="dxa" w:w="2160"/>
+          </w:tcPr>
+          <w:p>
+            <w:r>
+              <w:t>1.39; 0.080</w:t>
+            </w:r>
+          </w:p>
+        </w:tc>
+        <w:tc>
+          <w:tcPr>
+            <w:tcW w:type="dxa" w:w="2160"/>
+          </w:tcPr>
+          <w:p>
+            <w:r>
+              <w:t>1.89; &lt; 0.01</w:t>
+            </w:r>
+          </w:p>
+        </w:tc>
+        <w:tc>
+          <w:tcPr>
+            <w:tcW w:type="dxa" w:w="2160"/>
+          </w:tcPr>
+          <w:p>
+            <w:r>
+              <w:t>1.92; &lt; 0.01</w:t>
+            </w:r>
+          </w:p>
+        </w:tc>
+      </w:tr>
+      <w:tr>
+        <w:tc>
+          <w:tcPr>
+            <w:tcW w:type="dxa" w:w="2160"/>
+          </w:tcPr>
+          <w:p>
+            <w:r>
+              <w:t>Rheumatic disease</w:t>
+            </w:r>
+          </w:p>
+        </w:tc>
+        <w:tc>
+          <w:tcPr>
+            <w:tcW w:type="dxa" w:w="2160"/>
+          </w:tcPr>
+          <w:p>
+            <w:r>
+              <w:t>1.56; 0.336</w:t>
+            </w:r>
+          </w:p>
+        </w:tc>
+        <w:tc>
+          <w:tcPr>
+            <w:tcW w:type="dxa" w:w="2160"/>
+          </w:tcPr>
+          <w:p>
+            <w:r>
+              <w:t>0.99; 1.000</w:t>
+            </w:r>
+          </w:p>
+        </w:tc>
+        <w:tc>
+          <w:tcPr>
+            <w:tcW w:type="dxa" w:w="2160"/>
+          </w:tcPr>
+          <w:p>
+            <w:r>
+              <w:t>0.79; 1.000</w:t>
+            </w:r>
+          </w:p>
+        </w:tc>
+      </w:tr>
+      <w:tr>
+        <w:tc>
+          <w:tcPr>
+            <w:tcW w:type="dxa" w:w="2160"/>
+          </w:tcPr>
+          <w:p>
+            <w:r>
+              <w:t>Chronic pulmonary disease</w:t>
+            </w:r>
+          </w:p>
+        </w:tc>
+        <w:tc>
+          <w:tcPr>
+            <w:tcW w:type="dxa" w:w="2160"/>
+          </w:tcPr>
+          <w:p>
+            <w:r>
+              <w:t>1.76; &lt; 0.01</w:t>
+            </w:r>
+          </w:p>
+        </w:tc>
+        <w:tc>
+          <w:tcPr>
+            <w:tcW w:type="dxa" w:w="2160"/>
+          </w:tcPr>
+          <w:p>
+            <w:r>
+              <w:t>1.66; &lt; 0.01</w:t>
+            </w:r>
+          </w:p>
+        </w:tc>
+        <w:tc>
+          <w:tcPr>
+            <w:tcW w:type="dxa" w:w="2160"/>
+          </w:tcPr>
+          <w:p>
+            <w:r>
+              <w:t>0.98; 1.000</w:t>
             </w:r>
           </w:p>
         </w:tc>

</xml_diff>

<commit_message>
Add CIs to OR table
</commit_message>
<xml_diff>
--- a/results/table3.docx
+++ b/results/table3.docx
@@ -82,6 +82,48 @@
           </w:tcPr>
           <w:p>
             <w:r>
+              <w:t>hemorrhage</w:t>
+            </w:r>
+          </w:p>
+        </w:tc>
+        <w:tc>
+          <w:tcPr>
+            <w:tcW w:type="dxa" w:w="2160"/>
+          </w:tcPr>
+          <w:p>
+            <w:r>
+              <w:t>7.11 (4.04, 12.53); &lt; 0.01</w:t>
+            </w:r>
+          </w:p>
+        </w:tc>
+        <w:tc>
+          <w:tcPr>
+            <w:tcW w:type="dxa" w:w="2160"/>
+          </w:tcPr>
+          <w:p>
+            <w:r>
+              <w:t>2.12 (1.52, 2.96); &lt; 0.01</w:t>
+            </w:r>
+          </w:p>
+        </w:tc>
+        <w:tc>
+          <w:tcPr>
+            <w:tcW w:type="dxa" w:w="2160"/>
+          </w:tcPr>
+          <w:p>
+            <w:r>
+              <w:t>1.88 (0.69, 5.13); 0.173</w:t>
+            </w:r>
+          </w:p>
+        </w:tc>
+      </w:tr>
+      <w:tr>
+        <w:tc>
+          <w:tcPr>
+            <w:tcW w:type="dxa" w:w="2160"/>
+          </w:tcPr>
+          <w:p>
+            <w:r>
               <w:t>Age &gt; 65</w:t>
             </w:r>
           </w:p>
@@ -92,7 +134,7 @@
           </w:tcPr>
           <w:p>
             <w:r>
-              <w:t>3.23; &lt; 0.01</w:t>
+              <w:t>3.23 (2.11, 4.92); &lt; 0.01</w:t>
             </w:r>
           </w:p>
         </w:tc>
@@ -102,7 +144,7 @@
           </w:tcPr>
           <w:p>
             <w:r>
-              <w:t>1.86; &lt; 0.01</w:t>
+              <w:t>1.86 (1.66, 2.09); &lt; 0.01</w:t>
             </w:r>
           </w:p>
         </w:tc>
@@ -112,7 +154,7 @@
           </w:tcPr>
           <w:p>
             <w:r>
-              <w:t>0.80; 0.205</w:t>
+              <w:t>0.80 (0.58, 1.11); 0.205</w:t>
             </w:r>
           </w:p>
         </w:tc>
@@ -134,7 +176,7 @@
           </w:tcPr>
           <w:p>
             <w:r>
-              <w:t>53.71; &lt; 0.01</w:t>
+              <w:t>53.71 (31.47, 91.67); &lt; 0.01</w:t>
             </w:r>
           </w:p>
         </w:tc>
@@ -144,7 +186,7 @@
           </w:tcPr>
           <w:p>
             <w:r>
-              <w:t>10.53; &lt; 0.01</w:t>
+              <w:t>10.53 (9.41, 11.79); &lt; 0.01</w:t>
             </w:r>
           </w:p>
         </w:tc>
@@ -154,7 +196,7 @@
           </w:tcPr>
           <w:p>
             <w:r>
-              <w:t>17.78; &lt; 0.01</w:t>
+              <w:t>17.78 (12.18, 25.95); &lt; 0.01</w:t>
             </w:r>
           </w:p>
         </w:tc>
@@ -176,7 +218,7 @@
           </w:tcPr>
           <w:p>
             <w:r>
-              <w:t>37.72; &lt; 0.01</w:t>
+              <w:t>37.72 (22.44, 63.40); &lt; 0.01</w:t>
             </w:r>
           </w:p>
         </w:tc>
@@ -186,7 +228,7 @@
           </w:tcPr>
           <w:p>
             <w:r>
-              <w:t>15.67; &lt; 0.01</w:t>
+              <w:t>15.67 (13.92, 17.64); &lt; 0.01</w:t>
             </w:r>
           </w:p>
         </w:tc>
@@ -196,7 +238,7 @@
           </w:tcPr>
           <w:p>
             <w:r>
-              <w:t>27.88; &lt; 0.01</w:t>
+              <w:t>27.88 (17.37, 44.74); &lt; 0.01</w:t>
             </w:r>
           </w:p>
         </w:tc>
@@ -218,7 +260,7 @@
           </w:tcPr>
           <w:p>
             <w:r>
-              <w:t>1.15; 0.452</w:t>
+              <w:t>1.15 (0.80, 1.64); 0.452</w:t>
             </w:r>
           </w:p>
         </w:tc>
@@ -228,7 +270,7 @@
           </w:tcPr>
           <w:p>
             <w:r>
-              <w:t>1.36; &lt; 0.01</w:t>
+              <w:t>1.36 (1.21, 1.52); &lt; 0.01</w:t>
             </w:r>
           </w:p>
         </w:tc>
@@ -238,7 +280,7 @@
           </w:tcPr>
           <w:p>
             <w:r>
-              <w:t>1.34; 0.103</w:t>
+              <w:t>1.34 (0.94, 1.91); 0.103</w:t>
             </w:r>
           </w:p>
         </w:tc>
@@ -260,7 +302,7 @@
           </w:tcPr>
           <w:p>
             <w:r>
-              <w:t>0.82; 1.000</w:t>
+              <w:t>0.82 (0.26, 2.59); 1.000</w:t>
             </w:r>
           </w:p>
         </w:tc>
@@ -270,7 +312,7 @@
           </w:tcPr>
           <w:p>
             <w:r>
-              <w:t>1.07; 0.727</w:t>
+              <w:t>1.07 (0.76, 1.49); 0.727</w:t>
             </w:r>
           </w:p>
         </w:tc>
@@ -280,7 +322,7 @@
           </w:tcPr>
           <w:p>
             <w:r>
-              <w:t>1.15; 0.781</w:t>
+              <w:t>1.15 (0.42, 3.13); 0.781</w:t>
             </w:r>
           </w:p>
         </w:tc>
@@ -302,7 +344,7 @@
           </w:tcPr>
           <w:p>
             <w:r>
-              <w:t>1.60; &lt; 0.01</w:t>
+              <w:t>1.60 (1.16, 2.21); &lt; 0.01</w:t>
             </w:r>
           </w:p>
         </w:tc>
@@ -312,7 +354,7 @@
           </w:tcPr>
           <w:p>
             <w:r>
-              <w:t>1.46; &lt; 0.01</w:t>
+              <w:t>1.46 (1.31, 1.62); &lt; 0.01</w:t>
             </w:r>
           </w:p>
         </w:tc>
@@ -322,7 +364,7 @@
           </w:tcPr>
           <w:p>
             <w:r>
-              <w:t>1.58; &lt; 0.01</w:t>
+              <w:t>1.58 (1.14, 2.20); &lt; 0.01</w:t>
             </w:r>
           </w:p>
         </w:tc>
@@ -344,7 +386,7 @@
           </w:tcPr>
           <w:p>
             <w:r>
-              <w:t>0.63; &lt; 0.01</w:t>
+              <w:t>0.63 (0.45, 0.87); &lt; 0.01</w:t>
             </w:r>
           </w:p>
         </w:tc>
@@ -354,7 +396,7 @@
           </w:tcPr>
           <w:p>
             <w:r>
-              <w:t>0.69; &lt; 0.01</w:t>
+              <w:t>0.69 (0.62, 0.76); &lt; 0.01</w:t>
             </w:r>
           </w:p>
         </w:tc>
@@ -364,7 +406,7 @@
           </w:tcPr>
           <w:p>
             <w:r>
-              <w:t>0.63; &lt; 0.01</w:t>
+              <w:t>0.63 (0.45, 0.88); &lt; 0.01</w:t>
             </w:r>
           </w:p>
         </w:tc>
@@ -386,7 +428,7 @@
           </w:tcPr>
           <w:p>
             <w:r>
-              <w:t>3.51; &lt; 0.01</w:t>
+              <w:t>3.51 (2.29, 5.40); &lt; 0.01</w:t>
             </w:r>
           </w:p>
         </w:tc>
@@ -396,7 +438,7 @@
           </w:tcPr>
           <w:p>
             <w:r>
-              <w:t>1.69; &lt; 0.01</w:t>
+              <w:t>1.69 (1.51, 1.89); &lt; 0.01</w:t>
             </w:r>
           </w:p>
         </w:tc>
@@ -406,7 +448,7 @@
           </w:tcPr>
           <w:p>
             <w:r>
-              <w:t>0.75; 0.092</w:t>
+              <w:t>0.75 (0.54, 1.04); 0.092</w:t>
             </w:r>
           </w:p>
         </w:tc>
@@ -428,7 +470,7 @@
           </w:tcPr>
           <w:p>
             <w:r>
-              <w:t>1.08; 0.811</w:t>
+              <w:t>1.08 (0.44, 2.64); 0.811</w:t>
             </w:r>
           </w:p>
         </w:tc>
@@ -438,7 +480,7 @@
           </w:tcPr>
           <w:p>
             <w:r>
-              <w:t>1.18; 0.247</w:t>
+              <w:t>1.18 (0.89, 1.57); 0.247</w:t>
             </w:r>
           </w:p>
         </w:tc>
@@ -448,7 +490,7 @@
           </w:tcPr>
           <w:p>
             <w:r>
-              <w:t>2.36; 0.014</w:t>
+              <w:t>2.36 (1.23, 4.51); 0.014</w:t>
             </w:r>
           </w:p>
         </w:tc>
@@ -470,7 +512,7 @@
           </w:tcPr>
           <w:p>
             <w:r>
-              <w:t>0.25; &lt; 0.01</w:t>
+              <w:t>0.25 (0.15, 0.41); &lt; 0.01</w:t>
             </w:r>
           </w:p>
         </w:tc>
@@ -480,7 +522,7 @@
           </w:tcPr>
           <w:p>
             <w:r>
-              <w:t>0.56; &lt; 0.01</w:t>
+              <w:t>0.56 (0.50, 0.64); &lt; 0.01</w:t>
             </w:r>
           </w:p>
         </w:tc>
@@ -490,7 +532,7 @@
           </w:tcPr>
           <w:p>
             <w:r>
-              <w:t>0.98; 0.931</w:t>
+              <w:t>0.98 (0.70, 1.38); 0.931</w:t>
             </w:r>
           </w:p>
         </w:tc>
@@ -512,7 +554,7 @@
           </w:tcPr>
           <w:p>
             <w:r>
-              <w:t>0.62; 1.000</w:t>
+              <w:t>0.62 (0.09, 4.46); 1.000</w:t>
             </w:r>
           </w:p>
         </w:tc>
@@ -522,7 +564,7 @@
           </w:tcPr>
           <w:p>
             <w:r>
-              <w:t>1.02; 0.896</w:t>
+              <w:t>1.02 (0.62, 1.70); 0.896</w:t>
             </w:r>
           </w:p>
         </w:tc>
@@ -532,7 +574,7 @@
           </w:tcPr>
           <w:p>
             <w:r>
-              <w:t>2.69; 0.068</w:t>
+              <w:t>2.69 (0.98, 7.37); 0.068</w:t>
             </w:r>
           </w:p>
         </w:tc>
@@ -554,7 +596,7 @@
           </w:tcPr>
           <w:p>
             <w:r>
-              <w:t>0.37; 0.528</w:t>
+              <w:t>0.37 (0.05, 2.65); 0.528</w:t>
             </w:r>
           </w:p>
         </w:tc>
@@ -564,7 +606,7 @@
           </w:tcPr>
           <w:p>
             <w:r>
-              <w:t>0.62; 0.053</w:t>
+              <w:t>0.62 (0.38, 1.00); 0.053</w:t>
             </w:r>
           </w:p>
         </w:tc>
@@ -574,7 +616,7 @@
           </w:tcPr>
           <w:p>
             <w:r>
-              <w:t>2.01; 0.114</w:t>
+              <w:t>2.01 (0.82, 4.94); 0.114</w:t>
             </w:r>
           </w:p>
         </w:tc>
@@ -596,7 +638,7 @@
           </w:tcPr>
           <w:p>
             <w:r>
-              <w:t>0.95; 0.797</w:t>
+              <w:t>0.95 (0.68, 1.32); 0.797</w:t>
             </w:r>
           </w:p>
         </w:tc>
@@ -606,7 +648,7 @@
           </w:tcPr>
           <w:p>
             <w:r>
-              <w:t>0.93; 0.190</w:t>
+              <w:t>0.93 (0.83, 1.04); 0.190</w:t>
             </w:r>
           </w:p>
         </w:tc>
@@ -616,7 +658,7 @@
           </w:tcPr>
           <w:p>
             <w:r>
-              <w:t>0.89; 0.541</w:t>
+              <w:t>0.89 (0.64, 1.25); 0.541</w:t>
             </w:r>
           </w:p>
         </w:tc>
@@ -638,7 +680,7 @@
           </w:tcPr>
           <w:p>
             <w:r>
-              <w:t>0.76; 0.466</w:t>
+              <w:t>0.76 (0.40, 1.45); 0.466</w:t>
             </w:r>
           </w:p>
         </w:tc>
@@ -648,7 +690,7 @@
           </w:tcPr>
           <w:p>
             <w:r>
-              <w:t>1.12; 0.215</w:t>
+              <w:t>1.12 (0.94, 1.34); 0.215</w:t>
             </w:r>
           </w:p>
         </w:tc>
@@ -658,7 +700,7 @@
           </w:tcPr>
           <w:p>
             <w:r>
-              <w:t>0.97; 1.000</w:t>
+              <w:t>0.97 (0.54, 1.75); 1.000</w:t>
             </w:r>
           </w:p>
         </w:tc>
@@ -680,7 +722,7 @@
           </w:tcPr>
           <w:p>
             <w:r>
-              <w:t>0.97; 1.000</w:t>
+              <w:t>0.97 (0.45, 2.07); 1.000</w:t>
             </w:r>
           </w:p>
         </w:tc>
@@ -690,7 +732,7 @@
           </w:tcPr>
           <w:p>
             <w:r>
-              <w:t>0.92; 0.574</w:t>
+              <w:t>0.92 (0.71, 1.18); 0.574</w:t>
             </w:r>
           </w:p>
         </w:tc>
@@ -700,7 +742,7 @@
           </w:tcPr>
           <w:p>
             <w:r>
-              <w:t>1.48; 0.236</w:t>
+              <w:t>1.48 (0.78, 2.83); 0.236</w:t>
             </w:r>
           </w:p>
         </w:tc>
@@ -722,7 +764,7 @@
           </w:tcPr>
           <w:p>
             <w:r>
-              <w:t>0.40; 0.524</w:t>
+              <w:t>0.40 (0.06, 2.85); 0.524</w:t>
             </w:r>
           </w:p>
         </w:tc>
@@ -732,7 +774,7 @@
           </w:tcPr>
           <w:p>
             <w:r>
-              <w:t>0.67; 0.114</w:t>
+              <w:t>0.67 (0.41, 1.08); 0.114</w:t>
             </w:r>
           </w:p>
         </w:tc>
@@ -742,7 +784,7 @@
           </w:tcPr>
           <w:p>
             <w:r>
-              <w:t>0.84; 1.000</w:t>
+              <w:t>0.84 (0.21, 3.40); 1.000</w:t>
             </w:r>
           </w:p>
         </w:tc>
@@ -764,7 +806,7 @@
           </w:tcPr>
           <w:p>
             <w:r>
-              <w:t>1.15; 0.748</w:t>
+              <w:t>1.15 (0.36, 3.63); 0.748</w:t>
             </w:r>
           </w:p>
         </w:tc>
@@ -774,7 +816,7 @@
           </w:tcPr>
           <w:p>
             <w:r>
-              <w:t>0.95; 0.919</w:t>
+              <w:t>0.95 (0.63, 1.42); 0.919</w:t>
             </w:r>
           </w:p>
         </w:tc>
@@ -784,7 +826,7 @@
           </w:tcPr>
           <w:p>
             <w:r>
-              <w:t>1.20; 0.742</w:t>
+              <w:t>1.20 (0.38, 3.78); 0.742</w:t>
             </w:r>
           </w:p>
         </w:tc>
@@ -806,7 +848,7 @@
           </w:tcPr>
           <w:p>
             <w:r>
-              <w:t>1.22; 0.334</w:t>
+              <w:t>1.22 (0.82, 1.81); 0.334</w:t>
             </w:r>
           </w:p>
         </w:tc>
@@ -816,7 +858,7 @@
           </w:tcPr>
           <w:p>
             <w:r>
-              <w:t>1.13; 0.086</w:t>
+              <w:t>1.13 (0.99, 1.29); 0.086</w:t>
             </w:r>
           </w:p>
         </w:tc>
@@ -826,7 +868,7 @@
           </w:tcPr>
           <w:p>
             <w:r>
-              <w:t>1.03; 0.913</w:t>
+              <w:t>1.03 (0.67, 1.57); 0.913</w:t>
             </w:r>
           </w:p>
         </w:tc>
@@ -848,7 +890,7 @@
           </w:tcPr>
           <w:p>
             <w:r>
-              <w:t>0.73; 0.080</w:t>
+              <w:t>0.73 (0.52, 1.03); 0.080</w:t>
             </w:r>
           </w:p>
         </w:tc>
@@ -858,7 +900,7 @@
           </w:tcPr>
           <w:p>
             <w:r>
-              <w:t>0.71; &lt; 0.01</w:t>
+              <w:t>0.71 (0.63, 0.79); &lt; 0.01</w:t>
             </w:r>
           </w:p>
         </w:tc>
@@ -868,7 +910,7 @@
           </w:tcPr>
           <w:p>
             <w:r>
-              <w:t>2.42; &lt; 0.01</w:t>
+              <w:t>2.42 (1.49, 3.92); &lt; 0.01</w:t>
             </w:r>
           </w:p>
         </w:tc>
@@ -890,7 +932,7 @@
           </w:tcPr>
           <w:p>
             <w:r>
-              <w:t>1.21; 0.306</w:t>
+              <w:t>1.21 (0.85, 1.72); 0.306</w:t>
             </w:r>
           </w:p>
         </w:tc>
@@ -900,7 +942,7 @@
           </w:tcPr>
           <w:p>
             <w:r>
-              <w:t>1.36; &lt; 0.01</w:t>
+              <w:t>1.36 (1.21, 1.52); &lt; 0.01</w:t>
             </w:r>
           </w:p>
         </w:tc>
@@ -910,7 +952,175 @@
           </w:tcPr>
           <w:p>
             <w:r>
-              <w:t>0.43; &lt; 0.01</w:t>
+              <w:t>0.43 (0.26, 0.69); &lt; 0.01</w:t>
+            </w:r>
+          </w:p>
+        </w:tc>
+      </w:tr>
+      <w:tr>
+        <w:tc>
+          <w:tcPr>
+            <w:tcW w:type="dxa" w:w="2160"/>
+          </w:tcPr>
+          <w:p>
+            <w:r>
+              <w:t>Any malignancy, including lymphoma and leukaemia, except malignant neoplasm of skin</w:t>
+            </w:r>
+          </w:p>
+        </w:tc>
+        <w:tc>
+          <w:tcPr>
+            <w:tcW w:type="dxa" w:w="2160"/>
+          </w:tcPr>
+          <w:p>
+            <w:r>
+              <w:t>1.74 (1.18, 2.56); &lt; 0.01</w:t>
+            </w:r>
+          </w:p>
+        </w:tc>
+        <w:tc>
+          <w:tcPr>
+            <w:tcW w:type="dxa" w:w="2160"/>
+          </w:tcPr>
+          <w:p>
+            <w:r>
+              <w:t>1.67 (1.48, 1.89); &lt; 0.01</w:t>
+            </w:r>
+          </w:p>
+        </w:tc>
+        <w:tc>
+          <w:tcPr>
+            <w:tcW w:type="dxa" w:w="2160"/>
+          </w:tcPr>
+          <w:p>
+            <w:r>
+              <w:t>1.01 (0.72, 1.44); 1.000</w:t>
+            </w:r>
+          </w:p>
+        </w:tc>
+      </w:tr>
+      <w:tr>
+        <w:tc>
+          <w:tcPr>
+            <w:tcW w:type="dxa" w:w="2160"/>
+          </w:tcPr>
+          <w:p>
+            <w:r>
+              <w:t>Chronic pulmonary disease</w:t>
+            </w:r>
+          </w:p>
+        </w:tc>
+        <w:tc>
+          <w:tcPr>
+            <w:tcW w:type="dxa" w:w="2160"/>
+          </w:tcPr>
+          <w:p>
+            <w:r>
+              <w:t>1.76 (1.22, 2.55); &lt; 0.01</w:t>
+            </w:r>
+          </w:p>
+        </w:tc>
+        <w:tc>
+          <w:tcPr>
+            <w:tcW w:type="dxa" w:w="2160"/>
+          </w:tcPr>
+          <w:p>
+            <w:r>
+              <w:t>1.66 (1.46, 1.88); &lt; 0.01</w:t>
+            </w:r>
+          </w:p>
+        </w:tc>
+        <w:tc>
+          <w:tcPr>
+            <w:tcW w:type="dxa" w:w="2160"/>
+          </w:tcPr>
+          <w:p>
+            <w:r>
+              <w:t>0.98 (0.63, 1.53); 1.000</w:t>
+            </w:r>
+          </w:p>
+        </w:tc>
+      </w:tr>
+      <w:tr>
+        <w:tc>
+          <w:tcPr>
+            <w:tcW w:type="dxa" w:w="2160"/>
+          </w:tcPr>
+          <w:p>
+            <w:r>
+              <w:t>Rheumatic disease</w:t>
+            </w:r>
+          </w:p>
+        </w:tc>
+        <w:tc>
+          <w:tcPr>
+            <w:tcW w:type="dxa" w:w="2160"/>
+          </w:tcPr>
+          <w:p>
+            <w:r>
+              <w:t>1.56 (0.57, 4.23); 0.336</w:t>
+            </w:r>
+          </w:p>
+        </w:tc>
+        <w:tc>
+          <w:tcPr>
+            <w:tcW w:type="dxa" w:w="2160"/>
+          </w:tcPr>
+          <w:p>
+            <w:r>
+              <w:t>0.99 (0.66, 1.48); 1.000</w:t>
+            </w:r>
+          </w:p>
+        </w:tc>
+        <w:tc>
+          <w:tcPr>
+            <w:tcW w:type="dxa" w:w="2160"/>
+          </w:tcPr>
+          <w:p>
+            <w:r>
+              <w:t>0.79 (0.20, 3.22); 1.000</w:t>
+            </w:r>
+          </w:p>
+        </w:tc>
+      </w:tr>
+      <w:tr>
+        <w:tc>
+          <w:tcPr>
+            <w:tcW w:type="dxa" w:w="2160"/>
+          </w:tcPr>
+          <w:p>
+            <w:r>
+              <w:t>Congestive heart failure</w:t>
+            </w:r>
+          </w:p>
+        </w:tc>
+        <w:tc>
+          <w:tcPr>
+            <w:tcW w:type="dxa" w:w="2160"/>
+          </w:tcPr>
+          <w:p>
+            <w:r>
+              <w:t>5.53 (3.84, 7.96); &lt; 0.01</w:t>
+            </w:r>
+          </w:p>
+        </w:tc>
+        <w:tc>
+          <w:tcPr>
+            <w:tcW w:type="dxa" w:w="2160"/>
+          </w:tcPr>
+          <w:p>
+            <w:r>
+              <w:t>3.73 (3.21, 4.34); &lt; 0.01</w:t>
+            </w:r>
+          </w:p>
+        </w:tc>
+        <w:tc>
+          <w:tcPr>
+            <w:tcW w:type="dxa" w:w="2160"/>
+          </w:tcPr>
+          <w:p>
+            <w:r>
+              <w:t>1.67 (0.97, 2.86); 0.063</w:t>
             </w:r>
           </w:p>
         </w:tc>
@@ -932,7 +1142,7 @@
           </w:tcPr>
           <w:p>
             <w:r>
-              <w:t>4.53; &lt; 0.01</w:t>
+              <w:t>4.53 (2.86, 7.18); &lt; 0.01</w:t>
             </w:r>
           </w:p>
         </w:tc>
@@ -942,7 +1152,7 @@
           </w:tcPr>
           <w:p>
             <w:r>
-              <w:t>1.03; 0.833</w:t>
+              <w:t>1.03 (0.78, 1.35); 0.833</w:t>
             </w:r>
           </w:p>
         </w:tc>
@@ -952,7 +1162,7 @@
           </w:tcPr>
           <w:p>
             <w:r>
-              <w:t>1.11; 0.663</w:t>
+              <w:t>1.11 (0.49, 2.53); 0.663</w:t>
             </w:r>
           </w:p>
         </w:tc>
@@ -974,7 +1184,7 @@
           </w:tcPr>
           <w:p>
             <w:r>
-              <w:t>1.39; 0.080</w:t>
+              <w:t>1.39 (0.96, 2.01); 0.080</w:t>
             </w:r>
           </w:p>
         </w:tc>
@@ -984,7 +1194,7 @@
           </w:tcPr>
           <w:p>
             <w:r>
-              <w:t>1.89; &lt; 0.01</w:t>
+              <w:t>1.89 (1.68, 2.12); &lt; 0.01</w:t>
             </w:r>
           </w:p>
         </w:tc>
@@ -994,91 +1204,7 @@
           </w:tcPr>
           <w:p>
             <w:r>
-              <w:t>1.92; &lt; 0.01</w:t>
-            </w:r>
-          </w:p>
-        </w:tc>
-      </w:tr>
-      <w:tr>
-        <w:tc>
-          <w:tcPr>
-            <w:tcW w:type="dxa" w:w="2160"/>
-          </w:tcPr>
-          <w:p>
-            <w:r>
-              <w:t>Chronic pulmonary disease</w:t>
-            </w:r>
-          </w:p>
-        </w:tc>
-        <w:tc>
-          <w:tcPr>
-            <w:tcW w:type="dxa" w:w="2160"/>
-          </w:tcPr>
-          <w:p>
-            <w:r>
-              <w:t>1.76; &lt; 0.01</w:t>
-            </w:r>
-          </w:p>
-        </w:tc>
-        <w:tc>
-          <w:tcPr>
-            <w:tcW w:type="dxa" w:w="2160"/>
-          </w:tcPr>
-          <w:p>
-            <w:r>
-              <w:t>1.66; &lt; 0.01</w:t>
-            </w:r>
-          </w:p>
-        </w:tc>
-        <w:tc>
-          <w:tcPr>
-            <w:tcW w:type="dxa" w:w="2160"/>
-          </w:tcPr>
-          <w:p>
-            <w:r>
-              <w:t>0.98; 1.000</w:t>
-            </w:r>
-          </w:p>
-        </w:tc>
-      </w:tr>
-      <w:tr>
-        <w:tc>
-          <w:tcPr>
-            <w:tcW w:type="dxa" w:w="2160"/>
-          </w:tcPr>
-          <w:p>
-            <w:r>
-              <w:t>Rheumatic disease</w:t>
-            </w:r>
-          </w:p>
-        </w:tc>
-        <w:tc>
-          <w:tcPr>
-            <w:tcW w:type="dxa" w:w="2160"/>
-          </w:tcPr>
-          <w:p>
-            <w:r>
-              <w:t>1.56; 0.336</w:t>
-            </w:r>
-          </w:p>
-        </w:tc>
-        <w:tc>
-          <w:tcPr>
-            <w:tcW w:type="dxa" w:w="2160"/>
-          </w:tcPr>
-          <w:p>
-            <w:r>
-              <w:t>0.99; 1.000</w:t>
-            </w:r>
-          </w:p>
-        </w:tc>
-        <w:tc>
-          <w:tcPr>
-            <w:tcW w:type="dxa" w:w="2160"/>
-          </w:tcPr>
-          <w:p>
-            <w:r>
-              <w:t>0.79; 1.000</w:t>
+              <w:t>1.92 (1.35, 2.73); &lt; 0.01</w:t>
             </w:r>
           </w:p>
         </w:tc>
@@ -1100,7 +1226,7 @@
           </w:tcPr>
           <w:p>
             <w:r>
-              <w:t>5.52; &lt; 0.01</w:t>
+              <w:t>5.52 (3.82, 7.99); &lt; 0.01</w:t>
             </w:r>
           </w:p>
         </w:tc>
@@ -1110,7 +1236,7 @@
           </w:tcPr>
           <w:p>
             <w:r>
-              <w:t>2.32; &lt; 0.01</w:t>
+              <w:t>2.32 (1.95, 2.75); &lt; 0.01</w:t>
             </w:r>
           </w:p>
         </w:tc>
@@ -1120,49 +1246,7 @@
           </w:tcPr>
           <w:p>
             <w:r>
-              <w:t>2.06; &lt; 0.01</w:t>
-            </w:r>
-          </w:p>
-        </w:tc>
-      </w:tr>
-      <w:tr>
-        <w:tc>
-          <w:tcPr>
-            <w:tcW w:type="dxa" w:w="2160"/>
-          </w:tcPr>
-          <w:p>
-            <w:r>
-              <w:t>Congestive heart failure</w:t>
-            </w:r>
-          </w:p>
-        </w:tc>
-        <w:tc>
-          <w:tcPr>
-            <w:tcW w:type="dxa" w:w="2160"/>
-          </w:tcPr>
-          <w:p>
-            <w:r>
-              <w:t>5.53; &lt; 0.01</w:t>
-            </w:r>
-          </w:p>
-        </w:tc>
-        <w:tc>
-          <w:tcPr>
-            <w:tcW w:type="dxa" w:w="2160"/>
-          </w:tcPr>
-          <w:p>
-            <w:r>
-              <w:t>3.73; &lt; 0.01</w:t>
-            </w:r>
-          </w:p>
-        </w:tc>
-        <w:tc>
-          <w:tcPr>
-            <w:tcW w:type="dxa" w:w="2160"/>
-          </w:tcPr>
-          <w:p>
-            <w:r>
-              <w:t>1.67; 0.063</w:t>
+              <w:t>2.06 (1.24, 3.43); &lt; 0.01</w:t>
             </w:r>
           </w:p>
         </w:tc>
@@ -1184,7 +1268,7 @@
           </w:tcPr>
           <w:p>
             <w:r>
-              <w:t>2.49; &lt; 0.01</w:t>
+              <w:t>2.49 (1.43, 4.35); &lt; 0.01</w:t>
             </w:r>
           </w:p>
         </w:tc>
@@ -1194,7 +1278,7 @@
           </w:tcPr>
           <w:p>
             <w:r>
-              <w:t>1.54; &lt; 0.01</w:t>
+              <w:t>1.54 (1.22, 1.94); &lt; 0.01</w:t>
             </w:r>
           </w:p>
         </w:tc>
@@ -1204,49 +1288,7 @@
           </w:tcPr>
           <w:p>
             <w:r>
-              <w:t>1.04; 0.831</w:t>
-            </w:r>
-          </w:p>
-        </w:tc>
-      </w:tr>
-      <w:tr>
-        <w:tc>
-          <w:tcPr>
-            <w:tcW w:type="dxa" w:w="2160"/>
-          </w:tcPr>
-          <w:p>
-            <w:r>
-              <w:t>Any malignancy, including lymphoma and leukaemia, except malignant neoplasm of skin</w:t>
-            </w:r>
-          </w:p>
-        </w:tc>
-        <w:tc>
-          <w:tcPr>
-            <w:tcW w:type="dxa" w:w="2160"/>
-          </w:tcPr>
-          <w:p>
-            <w:r>
-              <w:t>1.74; &lt; 0.01</w:t>
-            </w:r>
-          </w:p>
-        </w:tc>
-        <w:tc>
-          <w:tcPr>
-            <w:tcW w:type="dxa" w:w="2160"/>
-          </w:tcPr>
-          <w:p>
-            <w:r>
-              <w:t>1.67; &lt; 0.01</w:t>
-            </w:r>
-          </w:p>
-        </w:tc>
-        <w:tc>
-          <w:tcPr>
-            <w:tcW w:type="dxa" w:w="2160"/>
-          </w:tcPr>
-          <w:p>
-            <w:r>
-              <w:t>1.01; 1.000</w:t>
+              <w:t>1.04 (0.46, 2.36); 0.831</w:t>
             </w:r>
           </w:p>
         </w:tc>

</xml_diff>